<commit_message>
aggiunti scenari 2.3 2.4
</commit_message>
<xml_diff>
--- a/derivables/ProblemStatement_CineHub.docx
+++ b/derivables/ProblemStatement_CineHub.docx
@@ -7,13 +7,8 @@
         <w:pStyle w:val="Titolo"/>
         <w:jc w:val="center"/>
       </w:pPr>
-      <w:proofErr w:type="spellStart"/>
-      <w:r>
-        <w:t>Problem</w:t>
-      </w:r>
-      <w:proofErr w:type="spellEnd"/>
-      <w:r>
-        <w:t xml:space="preserve"> Statement</w:t>
+      <w:r>
+        <w:t>Problem Statement</w:t>
       </w:r>
     </w:p>
     <w:p>
@@ -24,19 +19,11 @@
           <w:color w:val="auto"/>
         </w:rPr>
       </w:pPr>
-      <w:proofErr w:type="spellStart"/>
       <w:r>
         <w:rPr>
           <w:color w:val="auto"/>
         </w:rPr>
-        <w:t>CineHub</w:t>
-      </w:r>
-      <w:proofErr w:type="spellEnd"/>
-      <w:r>
-        <w:rPr>
-          <w:color w:val="auto"/>
-        </w:rPr>
-        <w:t>: Piattaforma web per appassionati di Cinema e Serie TV</w:t>
+        <w:t>CineHub: Piattaforma web per appassionati di Cinema e Serie TV</w:t>
       </w:r>
     </w:p>
     <w:p>
@@ -49,11 +36,9 @@
       <w:r>
         <w:t xml:space="preserve">1. </w:t>
       </w:r>
-      <w:proofErr w:type="spellStart"/>
       <w:r>
         <w:t>Introduction</w:t>
       </w:r>
-      <w:proofErr w:type="spellEnd"/>
     </w:p>
     <w:p>
       <w:pPr>
@@ -130,13 +115,8 @@
       <w:pPr>
         <w:pStyle w:val="Paragrafoelenco"/>
       </w:pPr>
-      <w:proofErr w:type="spellStart"/>
-      <w:r>
-        <w:t>CineHub</w:t>
-      </w:r>
-      <w:proofErr w:type="spellEnd"/>
-      <w:r>
-        <w:t xml:space="preserve"> </w:t>
+      <w:r>
+        <w:t xml:space="preserve">CineHub </w:t>
       </w:r>
       <w:r>
         <w:t xml:space="preserve">punta ad unire </w:t>
@@ -267,15 +247,7 @@
         <w:t>una serata piovosa e Pippo dovendo restare in casa decide di guardare un film</w:t>
       </w:r>
       <w:r>
-        <w:t xml:space="preserve">, indeciso su quale scegliere naviga su </w:t>
-      </w:r>
-      <w:proofErr w:type="spellStart"/>
-      <w:r>
-        <w:t>CineHub</w:t>
-      </w:r>
-      <w:proofErr w:type="spellEnd"/>
-      <w:r>
-        <w:t>.</w:t>
+        <w:t>, indeciso su quale scegliere naviga su CineHub.</w:t>
       </w:r>
       <w:r>
         <w:t xml:space="preserve"> </w:t>
@@ -483,15 +455,7 @@
         <w:t xml:space="preserve">, rimane deluso date le alte aspettative maturate dalle recensioni lette. Decide quindi di </w:t>
       </w:r>
       <w:r>
-        <w:t xml:space="preserve">recensire a sua volta il film, quindi naviga su </w:t>
-      </w:r>
-      <w:proofErr w:type="spellStart"/>
-      <w:r>
-        <w:t>CineHub</w:t>
-      </w:r>
-      <w:proofErr w:type="spellEnd"/>
-      <w:r>
-        <w:t xml:space="preserve">, cerca nella barra di ricerca “L’uomo invisibile”, seleziona il primo risultato e una </w:t>
+        <w:t xml:space="preserve">recensire a sua volta il film, quindi naviga su CineHub, cerca nella barra di ricerca “L’uomo invisibile”, seleziona il primo risultato e una </w:t>
       </w:r>
       <w:r>
         <w:t xml:space="preserve">volta aperta la pagina relativa al film clicca su “recensisci”. Dato che Pippo non è </w:t>
@@ -698,6 +662,477 @@
         <w:t xml:space="preserve"> La recensione compare nella lista di tutte le recensioni del film.</w:t>
       </w:r>
     </w:p>
+    <w:p>
+      <w:pPr>
+        <w:ind w:firstLine="708"/>
+        <w:rPr>
+          <w:b/>
+          <w:bCs/>
+        </w:rPr>
+      </w:pPr>
+      <w:r>
+        <w:rPr>
+          <w:b/>
+          <w:bCs/>
+        </w:rPr>
+        <w:t xml:space="preserve">2.3 Utente registrato risponde alla recensione </w:t>
+      </w:r>
+      <w:r>
+        <w:rPr>
+          <w:b/>
+          <w:bCs/>
+        </w:rPr>
+        <w:t>di un altro utente</w:t>
+      </w:r>
+    </w:p>
+    <w:p>
+      <w:pPr>
+        <w:pStyle w:val="Paragrafoelenco"/>
+      </w:pPr>
+      <w:proofErr w:type="spellStart"/>
+      <w:r>
+        <w:t>Mariafalda</w:t>
+      </w:r>
+      <w:proofErr w:type="spellEnd"/>
+      <w:r>
+        <w:t>,</w:t>
+      </w:r>
+      <w:r>
+        <w:t xml:space="preserve"> un’</w:t>
+      </w:r>
+      <w:r>
+        <w:t xml:space="preserve">utente loggata, legge la recensione negativa di Pippo e decide di rispondere. Clicca sul tasto “rispondi” relativo alla recensione di Pippo e le compare </w:t>
+      </w:r>
+      <w:r>
+        <w:t xml:space="preserve">un campo dove inserire la sua risposta. Una volta terminato di scrivere il suo commento, </w:t>
+      </w:r>
+      <w:proofErr w:type="spellStart"/>
+      <w:r>
+        <w:t>Mariafalda</w:t>
+      </w:r>
+      <w:proofErr w:type="spellEnd"/>
+      <w:r>
+        <w:t xml:space="preserve"> clicca sul tasto conferma e la sua risposta </w:t>
+      </w:r>
+      <w:r>
+        <w:t xml:space="preserve">compare tra le </w:t>
+      </w:r>
+      <w:r>
+        <w:t>altre risposte alla recensione di Pippo.</w:t>
+      </w:r>
+      <w:r>
+        <w:t xml:space="preserve"> Dato che si trova d’accordo con altri utenti che hanno risposto a Pippo decide di assegnare loro un “</w:t>
+      </w:r>
+      <w:proofErr w:type="spellStart"/>
+      <w:r>
+        <w:t>Upvote</w:t>
+      </w:r>
+      <w:proofErr w:type="spellEnd"/>
+      <w:r>
+        <w:t xml:space="preserve">” cliccando sulla relativa icona accanto alla recensione. </w:t>
+      </w:r>
+    </w:p>
+    <w:p>
+      <w:pPr>
+        <w:ind w:firstLine="708"/>
+        <w:rPr>
+          <w:b/>
+          <w:bCs/>
+        </w:rPr>
+      </w:pPr>
+      <w:r>
+        <w:rPr>
+          <w:b/>
+          <w:bCs/>
+        </w:rPr>
+        <w:t xml:space="preserve">2.4 Responsabile di catalogo inserisce </w:t>
+      </w:r>
+      <w:r>
+        <w:rPr>
+          <w:b/>
+          <w:bCs/>
+        </w:rPr>
+        <w:t xml:space="preserve">in </w:t>
+      </w:r>
+      <w:r>
+        <w:rPr>
+          <w:b/>
+          <w:bCs/>
+        </w:rPr>
+        <w:t>catalogo</w:t>
+      </w:r>
+      <w:r>
+        <w:rPr>
+          <w:b/>
+          <w:bCs/>
+        </w:rPr>
+        <w:t xml:space="preserve"> </w:t>
+      </w:r>
+      <w:r>
+        <w:rPr>
+          <w:b/>
+          <w:bCs/>
+        </w:rPr>
+        <w:t xml:space="preserve">un nuovo film </w:t>
+      </w:r>
+      <w:r>
+        <w:rPr>
+          <w:b/>
+          <w:bCs/>
+        </w:rPr>
+        <w:t>appena uscito al cinema.</w:t>
+      </w:r>
+    </w:p>
+    <w:p>
+      <w:pPr>
+        <w:pStyle w:val="Paragrafoelenco"/>
+      </w:pPr>
+      <w:r>
+        <w:t>Essendo uscito</w:t>
+      </w:r>
+      <w:r>
+        <w:t xml:space="preserve"> </w:t>
+      </w:r>
+      <w:r>
+        <w:t>“</w:t>
+      </w:r>
+      <w:proofErr w:type="spellStart"/>
+      <w:r>
+        <w:t>Scoob</w:t>
+      </w:r>
+      <w:proofErr w:type="spellEnd"/>
+      <w:r>
+        <w:t xml:space="preserve">!”, </w:t>
+      </w:r>
+      <w:r>
+        <w:t>un nuovo film</w:t>
+      </w:r>
+      <w:r>
+        <w:t xml:space="preserve"> d’animazione</w:t>
+      </w:r>
+      <w:r>
+        <w:t xml:space="preserve">, </w:t>
+      </w:r>
+      <w:r>
+        <w:t>Rocco</w:t>
+      </w:r>
+      <w:r>
+        <w:t xml:space="preserve">, </w:t>
+      </w:r>
+      <w:r>
+        <w:t xml:space="preserve">il responsabile del catalogo, </w:t>
+      </w:r>
+      <w:r>
+        <w:t>decide di inserirlo nella lista dei film presenti su CineHub</w:t>
+      </w:r>
+      <w:r>
+        <w:t>. Si reca su CineHub</w:t>
+      </w:r>
+      <w:r>
+        <w:t>,</w:t>
+      </w:r>
+      <w:r>
+        <w:t xml:space="preserve"> effettua l’accesso amministratore</w:t>
+      </w:r>
+      <w:r>
+        <w:t>, in quanto responsab</w:t>
+      </w:r>
+      <w:r>
+        <w:t>ile del catalogo si reca nella sezione “aggiungi film”</w:t>
+      </w:r>
+      <w:r>
+        <w:t xml:space="preserve"> e visualizza</w:t>
+      </w:r>
+      <w:r>
+        <w:t xml:space="preserve"> un </w:t>
+      </w:r>
+      <w:r>
+        <w:t>F</w:t>
+      </w:r>
+      <w:r>
+        <w:t>orm con i campi “titolo”, “</w:t>
+      </w:r>
+      <w:r>
+        <w:t xml:space="preserve">anno </w:t>
+      </w:r>
+      <w:r>
+        <w:t>d’uscita”, “genere”, “trama”</w:t>
+      </w:r>
+      <w:r>
+        <w:t xml:space="preserve">, </w:t>
+      </w:r>
+      <w:r>
+        <w:t xml:space="preserve">“regista”, “attori protagonisti”, </w:t>
+      </w:r>
+      <w:r>
+        <w:t>“link trailer”</w:t>
+      </w:r>
+      <w:r>
+        <w:t xml:space="preserve"> e “link locandina”</w:t>
+      </w:r>
+      <w:r>
+        <w:t>.</w:t>
+      </w:r>
+      <w:r>
+        <w:t xml:space="preserve"> Rocco compila i campi.</w:t>
+      </w:r>
+    </w:p>
+    <w:p>
+      <w:pPr>
+        <w:pStyle w:val="Paragrafoelenco"/>
+        <w:numPr>
+          <w:ilvl w:val="0"/>
+          <w:numId w:val="12"/>
+        </w:numPr>
+      </w:pPr>
+      <w:r>
+        <w:t>Titolo:</w:t>
+      </w:r>
+      <w:r>
+        <w:t xml:space="preserve"> “</w:t>
+      </w:r>
+      <w:proofErr w:type="spellStart"/>
+      <w:r>
+        <w:t>Scoob</w:t>
+      </w:r>
+      <w:proofErr w:type="spellEnd"/>
+      <w:r>
+        <w:t>!”</w:t>
+      </w:r>
+    </w:p>
+    <w:p>
+      <w:pPr>
+        <w:pStyle w:val="Paragrafoelenco"/>
+        <w:numPr>
+          <w:ilvl w:val="0"/>
+          <w:numId w:val="12"/>
+        </w:numPr>
+      </w:pPr>
+      <w:r>
+        <w:t>Anno</w:t>
+      </w:r>
+      <w:r>
+        <w:t xml:space="preserve"> d’uscita:</w:t>
+      </w:r>
+      <w:r>
+        <w:t xml:space="preserve"> “</w:t>
+      </w:r>
+      <w:r>
+        <w:t>2020</w:t>
+      </w:r>
+      <w:r>
+        <w:t>”</w:t>
+      </w:r>
+    </w:p>
+    <w:p>
+      <w:pPr>
+        <w:pStyle w:val="Paragrafoelenco"/>
+        <w:numPr>
+          <w:ilvl w:val="0"/>
+          <w:numId w:val="12"/>
+        </w:numPr>
+      </w:pPr>
+      <w:r>
+        <w:t>Genere:</w:t>
+      </w:r>
+      <w:r>
+        <w:t xml:space="preserve"> “Animazione</w:t>
+      </w:r>
+      <w:r>
+        <w:t>, Avventura, Commedia</w:t>
+      </w:r>
+      <w:r>
+        <w:t>”</w:t>
+      </w:r>
+    </w:p>
+    <w:p>
+      <w:pPr>
+        <w:pStyle w:val="Paragrafoelenco"/>
+        <w:numPr>
+          <w:ilvl w:val="0"/>
+          <w:numId w:val="12"/>
+        </w:numPr>
+      </w:pPr>
+      <w:r>
+        <w:t>Trama:</w:t>
+      </w:r>
+      <w:r>
+        <w:t xml:space="preserve"> </w:t>
+      </w:r>
+      <w:r>
+        <w:t>“</w:t>
+      </w:r>
+      <w:r>
+        <w:t xml:space="preserve">Scooby e la banda affrontano il loro mistero più impegnativo di sempre: un complotto per scatenare il cane fantasma </w:t>
+      </w:r>
+      <w:proofErr w:type="spellStart"/>
+      <w:r>
+        <w:t>Cerberus</w:t>
+      </w:r>
+      <w:proofErr w:type="spellEnd"/>
+      <w:r>
+        <w:t xml:space="preserve"> nel mondo. Mentre corrono per fermare questa </w:t>
+      </w:r>
+      <w:proofErr w:type="spellStart"/>
+      <w:r>
+        <w:t>dogpocalisse</w:t>
+      </w:r>
+      <w:proofErr w:type="spellEnd"/>
+      <w:r>
+        <w:t>, la banda scopre che Scooby ha un destino epico più grande di quanto chiunque immaginasse.</w:t>
+      </w:r>
+      <w:r>
+        <w:t>”</w:t>
+      </w:r>
+    </w:p>
+    <w:p>
+      <w:pPr>
+        <w:pStyle w:val="Paragrafoelenco"/>
+        <w:numPr>
+          <w:ilvl w:val="0"/>
+          <w:numId w:val="12"/>
+        </w:numPr>
+      </w:pPr>
+      <w:r>
+        <w:t>Regista:</w:t>
+      </w:r>
+      <w:r>
+        <w:t xml:space="preserve"> “Tony Cervone”</w:t>
+      </w:r>
+    </w:p>
+    <w:p>
+      <w:pPr>
+        <w:pStyle w:val="Paragrafoelenco"/>
+        <w:numPr>
+          <w:ilvl w:val="0"/>
+          <w:numId w:val="12"/>
+        </w:numPr>
+      </w:pPr>
+      <w:r>
+        <w:t>Attori Protagonisti:</w:t>
+      </w:r>
+      <w:r>
+        <w:t xml:space="preserve"> </w:t>
+      </w:r>
+      <w:r>
+        <w:t>“Will Forte, Mark</w:t>
+      </w:r>
+      <w:r>
+        <w:t xml:space="preserve"> Wah</w:t>
+      </w:r>
+      <w:r>
+        <w:t>lberg</w:t>
+      </w:r>
+      <w:r>
+        <w:t xml:space="preserve">, </w:t>
+      </w:r>
+      <w:proofErr w:type="spellStart"/>
+      <w:r>
+        <w:t>Jeason</w:t>
+      </w:r>
+      <w:proofErr w:type="spellEnd"/>
+      <w:r>
+        <w:t xml:space="preserve"> Isaac</w:t>
+      </w:r>
+      <w:r>
+        <w:t>”</w:t>
+      </w:r>
+    </w:p>
+    <w:p>
+      <w:pPr>
+        <w:pStyle w:val="Paragrafoelenco"/>
+        <w:numPr>
+          <w:ilvl w:val="0"/>
+          <w:numId w:val="12"/>
+        </w:numPr>
+        <w:rPr>
+          <w:lang w:val="en-US"/>
+        </w:rPr>
+      </w:pPr>
+      <w:r>
+        <w:rPr>
+          <w:lang w:val="en-US"/>
+        </w:rPr>
+        <w:t>Link Trailer:</w:t>
+      </w:r>
+      <w:r>
+        <w:rPr>
+          <w:lang w:val="en-US"/>
+        </w:rPr>
+        <w:t xml:space="preserve"> </w:t>
+      </w:r>
+      <w:hyperlink r:id="rId6" w:history="1">
+        <w:r>
+          <w:rPr>
+            <w:rStyle w:val="Collegamentoipertestuale"/>
+            <w:lang w:val="en-US"/>
+          </w:rPr>
+          <w:t>https://youtu.be/iMi8fvpEAn8</w:t>
+        </w:r>
+      </w:hyperlink>
+    </w:p>
+    <w:p>
+      <w:pPr>
+        <w:pStyle w:val="Paragrafoelenco"/>
+        <w:numPr>
+          <w:ilvl w:val="0"/>
+          <w:numId w:val="12"/>
+        </w:numPr>
+        <w:rPr>
+          <w:lang w:val="en-US"/>
+        </w:rPr>
+      </w:pPr>
+      <w:r>
+        <w:rPr>
+          <w:lang w:val="en-US"/>
+        </w:rPr>
+        <w:t xml:space="preserve">Link </w:t>
+      </w:r>
+      <w:proofErr w:type="spellStart"/>
+      <w:r>
+        <w:rPr>
+          <w:lang w:val="en-US"/>
+        </w:rPr>
+        <w:t>Locandina</w:t>
+      </w:r>
+      <w:proofErr w:type="spellEnd"/>
+      <w:r>
+        <w:rPr>
+          <w:lang w:val="en-US"/>
+        </w:rPr>
+        <w:t>:</w:t>
+      </w:r>
+      <w:r>
+        <w:rPr>
+          <w:lang w:val="en-US"/>
+        </w:rPr>
+        <w:t xml:space="preserve"> </w:t>
+      </w:r>
+      <w:hyperlink r:id="rId7" w:history="1">
+        <w:r>
+          <w:rPr>
+            <w:rStyle w:val="Collegamentoipertestuale"/>
+            <w:lang w:val="en-US"/>
+          </w:rPr>
+          <w:t>https://imdb.to/2SMO6LP</w:t>
+        </w:r>
+      </w:hyperlink>
+    </w:p>
+    <w:p>
+      <w:pPr>
+        <w:pStyle w:val="Paragrafoelenco"/>
+      </w:pPr>
+      <w:r>
+        <w:t>U</w:t>
+      </w:r>
+      <w:r>
+        <w:t>na volta confermato il Form</w:t>
+      </w:r>
+      <w:r>
+        <w:t>, il film comparirà nel catalogo tra i film di quei generi.</w:t>
+      </w:r>
+    </w:p>
+    <w:p/>
     <w:sectPr>
       <w:pgSz w:w="11906" w:h="16838"/>
       <w:pgMar w:top="1440" w:right="1440" w:bottom="1440" w:left="1440" w:header="720" w:footer="720" w:gutter="0"/>

</xml_diff>

<commit_message>
aggiunta scenari 2.5 e 2.6
</commit_message>
<xml_diff>
--- a/derivables/ProblemStatement_CineHub.docx
+++ b/derivables/ProblemStatement_CineHub.docx
@@ -4,45 +4,60 @@
   <w:body>
     <w:p>
       <w:pPr>
-        <w:pStyle w:val="Titolo"/>
+        <w:pStyle w:val="Title"/>
         <w:jc w:val="center"/>
       </w:pPr>
-      <w:r>
-        <w:t>Problem Statement</w:t>
-      </w:r>
-    </w:p>
-    <w:p>
-      <w:pPr>
-        <w:pStyle w:val="Sottotitolo"/>
+      <w:proofErr w:type="spellStart"/>
+      <w:r>
+        <w:t>Problem</w:t>
+      </w:r>
+      <w:proofErr w:type="spellEnd"/>
+      <w:r>
+        <w:t xml:space="preserve"> Statement</w:t>
+      </w:r>
+    </w:p>
+    <w:p>
+      <w:pPr>
+        <w:pStyle w:val="Subtitle"/>
         <w:jc w:val="center"/>
         <w:rPr>
           <w:color w:val="auto"/>
         </w:rPr>
       </w:pPr>
+      <w:proofErr w:type="spellStart"/>
       <w:r>
         <w:rPr>
           <w:color w:val="auto"/>
         </w:rPr>
-        <w:t>CineHub: Piattaforma web per appassionati di Cinema e Serie TV</w:t>
-      </w:r>
-    </w:p>
-    <w:p>
-      <w:pPr>
-        <w:pStyle w:val="Titolo1"/>
+        <w:t>CineHub</w:t>
+      </w:r>
+      <w:proofErr w:type="spellEnd"/>
+      <w:r>
         <w:rPr>
           <w:color w:val="auto"/>
         </w:rPr>
+        <w:t>: Piattaforma web per appassionati di Cinema e Serie TV</w:t>
+      </w:r>
+    </w:p>
+    <w:p>
+      <w:pPr>
+        <w:pStyle w:val="Heading1"/>
+        <w:rPr>
+          <w:color w:val="auto"/>
+        </w:rPr>
       </w:pPr>
       <w:r>
         <w:t xml:space="preserve">1. </w:t>
       </w:r>
+      <w:proofErr w:type="spellStart"/>
       <w:r>
         <w:t>Introduction</w:t>
       </w:r>
-    </w:p>
-    <w:p>
-      <w:pPr>
-        <w:pStyle w:val="Paragrafoelenco"/>
+      <w:proofErr w:type="spellEnd"/>
+    </w:p>
+    <w:p>
+      <w:pPr>
+        <w:pStyle w:val="ListParagraph"/>
       </w:pPr>
       <w:r>
         <w:t>Con lo spopolare dei servizi di media streaming</w:t>
@@ -113,10 +128,15 @@
     </w:p>
     <w:p>
       <w:pPr>
-        <w:pStyle w:val="Paragrafoelenco"/>
-      </w:pPr>
-      <w:r>
-        <w:t xml:space="preserve">CineHub </w:t>
+        <w:pStyle w:val="ListParagraph"/>
+      </w:pPr>
+      <w:proofErr w:type="spellStart"/>
+      <w:r>
+        <w:t>CineHub</w:t>
+      </w:r>
+      <w:proofErr w:type="spellEnd"/>
+      <w:r>
+        <w:t xml:space="preserve"> </w:t>
       </w:r>
       <w:r>
         <w:t xml:space="preserve">punta ad unire </w:t>
@@ -158,7 +178,7 @@
     </w:p>
     <w:p>
       <w:pPr>
-        <w:pStyle w:val="Titolo1"/>
+        <w:pStyle w:val="Heading1"/>
       </w:pPr>
       <w:r>
         <w:t>2</w:t>
@@ -174,7 +194,7 @@
     </w:p>
     <w:p>
       <w:pPr>
-        <w:pStyle w:val="Paragrafoelenco"/>
+        <w:pStyle w:val="ListParagraph"/>
         <w:rPr>
           <w:b/>
           <w:bCs/>
@@ -211,7 +231,7 @@
     </w:p>
     <w:p>
       <w:pPr>
-        <w:pStyle w:val="Paragrafoelenco"/>
+        <w:pStyle w:val="ListParagraph"/>
       </w:pPr>
       <w:r>
         <w:t>Pippo è un appassionato</w:t>
@@ -247,7 +267,15 @@
         <w:t>una serata piovosa e Pippo dovendo restare in casa decide di guardare un film</w:t>
       </w:r>
       <w:r>
-        <w:t>, indeciso su quale scegliere naviga su CineHub.</w:t>
+        <w:t xml:space="preserve">, indeciso su quale scegliere naviga su </w:t>
+      </w:r>
+      <w:proofErr w:type="spellStart"/>
+      <w:r>
+        <w:t>CineHub</w:t>
+      </w:r>
+      <w:proofErr w:type="spellEnd"/>
+      <w:r>
+        <w:t>.</w:t>
       </w:r>
       <w:r>
         <w:t xml:space="preserve"> </w:t>
@@ -288,12 +316,12 @@
     </w:p>
     <w:p>
       <w:pPr>
-        <w:pStyle w:val="Paragrafoelenco"/>
-      </w:pPr>
-    </w:p>
-    <w:p>
-      <w:pPr>
-        <w:pStyle w:val="Paragrafoelenco"/>
+        <w:pStyle w:val="ListParagraph"/>
+      </w:pPr>
+    </w:p>
+    <w:p>
+      <w:pPr>
+        <w:pStyle w:val="ListParagraph"/>
         <w:numPr>
           <w:ilvl w:val="0"/>
           <w:numId w:val="7"/>
@@ -326,6 +354,8 @@
       </w:r>
       <w:r>
         <w:tab/>
+      </w:r>
+      <w:r>
         <w:t>popcorn:</w:t>
       </w:r>
       <w:r>
@@ -340,7 +370,7 @@
     </w:p>
     <w:p>
       <w:pPr>
-        <w:pStyle w:val="Paragrafoelenco"/>
+        <w:pStyle w:val="ListParagraph"/>
         <w:numPr>
           <w:ilvl w:val="0"/>
           <w:numId w:val="7"/>
@@ -351,21 +381,25 @@
       </w:r>
       <w:r>
         <w:tab/>
+      </w:r>
+      <w:r>
         <w:t>uscita: 2020</w:t>
       </w:r>
       <w:r>
         <w:tab/>
+      </w:r>
+      <w:r>
         <w:t>popcorn: 4.8/5</w:t>
       </w:r>
     </w:p>
     <w:p>
       <w:pPr>
-        <w:pStyle w:val="Paragrafoelenco"/>
-      </w:pPr>
-    </w:p>
-    <w:p>
-      <w:pPr>
-        <w:pStyle w:val="Paragrafoelenco"/>
+        <w:pStyle w:val="ListParagraph"/>
+      </w:pPr>
+    </w:p>
+    <w:p>
+      <w:pPr>
+        <w:pStyle w:val="ListParagraph"/>
       </w:pPr>
       <w:r>
         <w:t>Pippo clicca su “L’uomo Invisibile”</w:t>
@@ -391,7 +425,7 @@
     </w:p>
     <w:p>
       <w:pPr>
-        <w:pStyle w:val="Paragrafoelenco"/>
+        <w:pStyle w:val="ListParagraph"/>
         <w:ind w:left="708"/>
       </w:pPr>
     </w:p>
@@ -440,7 +474,7 @@
     </w:p>
     <w:p>
       <w:pPr>
-        <w:pStyle w:val="Paragrafoelenco"/>
+        <w:pStyle w:val="ListParagraph"/>
       </w:pPr>
       <w:r>
         <w:t>Pippo</w:t>
@@ -455,7 +489,15 @@
         <w:t xml:space="preserve">, rimane deluso date le alte aspettative maturate dalle recensioni lette. Decide quindi di </w:t>
       </w:r>
       <w:r>
-        <w:t xml:space="preserve">recensire a sua volta il film, quindi naviga su CineHub, cerca nella barra di ricerca “L’uomo invisibile”, seleziona il primo risultato e una </w:t>
+        <w:t xml:space="preserve">recensire a sua volta il film, quindi naviga su </w:t>
+      </w:r>
+      <w:proofErr w:type="spellStart"/>
+      <w:r>
+        <w:t>CineHub</w:t>
+      </w:r>
+      <w:proofErr w:type="spellEnd"/>
+      <w:r>
+        <w:t xml:space="preserve">, cerca nella barra di ricerca “L’uomo invisibile”, seleziona il primo risultato e una </w:t>
       </w:r>
       <w:r>
         <w:t xml:space="preserve">volta aperta la pagina relativa al film clicca su “recensisci”. Dato che Pippo non è </w:t>
@@ -487,7 +529,7 @@
     </w:p>
     <w:p>
       <w:pPr>
-        <w:pStyle w:val="Paragrafoelenco"/>
+        <w:pStyle w:val="ListParagraph"/>
       </w:pPr>
       <w:r>
         <w:t xml:space="preserve">Qui Pippo visualizza una pagina con i campi “email”, </w:t>
@@ -522,7 +564,7 @@
     </w:p>
     <w:p>
       <w:pPr>
-        <w:pStyle w:val="Paragrafoelenco"/>
+        <w:pStyle w:val="ListParagraph"/>
         <w:numPr>
           <w:ilvl w:val="1"/>
           <w:numId w:val="11"/>
@@ -537,7 +579,7 @@
       <w:hyperlink r:id="rId5">
         <w:r>
           <w:rPr>
-            <w:rStyle w:val="Collegamentoipertestuale"/>
+            <w:rStyle w:val="Hyperlink"/>
           </w:rPr>
           <w:t>pippo@gmail.com</w:t>
         </w:r>
@@ -548,7 +590,7 @@
     </w:p>
     <w:p>
       <w:pPr>
-        <w:pStyle w:val="Paragrafoelenco"/>
+        <w:pStyle w:val="ListParagraph"/>
         <w:numPr>
           <w:ilvl w:val="1"/>
           <w:numId w:val="11"/>
@@ -566,7 +608,7 @@
     </w:p>
     <w:p>
       <w:pPr>
-        <w:pStyle w:val="Paragrafoelenco"/>
+        <w:pStyle w:val="ListParagraph"/>
         <w:numPr>
           <w:ilvl w:val="1"/>
           <w:numId w:val="11"/>
@@ -584,7 +626,7 @@
     </w:p>
     <w:p>
       <w:pPr>
-        <w:pStyle w:val="Paragrafoelenco"/>
+        <w:pStyle w:val="ListParagraph"/>
         <w:numPr>
           <w:ilvl w:val="1"/>
           <w:numId w:val="11"/>
@@ -602,14 +644,13 @@
     </w:p>
     <w:p>
       <w:pPr>
-        <w:pStyle w:val="Paragrafoelenco"/>
+        <w:pStyle w:val="ListParagraph"/>
         <w:numPr>
           <w:ilvl w:val="1"/>
           <w:numId w:val="11"/>
         </w:numPr>
       </w:pPr>
       <w:r>
-        <w:lastRenderedPageBreak/>
         <w:t>sp</w:t>
       </w:r>
       <w:r>
@@ -644,7 +685,7 @@
     </w:p>
     <w:p>
       <w:pPr>
-        <w:pStyle w:val="Paragrafoelenco"/>
+        <w:pStyle w:val="ListParagraph"/>
       </w:pPr>
       <w:r>
         <w:t>Una volta effettuato il login Pippo torna alla pa</w:t>
@@ -687,7 +728,7 @@
     </w:p>
     <w:p>
       <w:pPr>
-        <w:pStyle w:val="Paragrafoelenco"/>
+        <w:pStyle w:val="ListParagraph"/>
       </w:pPr>
       <w:proofErr w:type="spellStart"/>
       <w:r>
@@ -785,7 +826,7 @@
     </w:p>
     <w:p>
       <w:pPr>
-        <w:pStyle w:val="Paragrafoelenco"/>
+        <w:pStyle w:val="ListParagraph"/>
       </w:pPr>
       <w:r>
         <w:t>Essendo uscito</w:t>
@@ -823,11 +864,21 @@
         <w:t xml:space="preserve">il responsabile del catalogo, </w:t>
       </w:r>
       <w:r>
-        <w:t>decide di inserirlo nella lista dei film presenti su CineHub</w:t>
-      </w:r>
-      <w:r>
-        <w:t>. Si reca su CineHub</w:t>
-      </w:r>
+        <w:t xml:space="preserve">decide di inserirlo nella lista dei film presenti su </w:t>
+      </w:r>
+      <w:proofErr w:type="spellStart"/>
+      <w:r>
+        <w:t>CineHub</w:t>
+      </w:r>
+      <w:proofErr w:type="spellEnd"/>
+      <w:r>
+        <w:t xml:space="preserve">. Si reca su </w:t>
+      </w:r>
+      <w:proofErr w:type="spellStart"/>
+      <w:r>
+        <w:t>CineHub</w:t>
+      </w:r>
+      <w:proofErr w:type="spellEnd"/>
       <w:r>
         <w:t>,</w:t>
       </w:r>
@@ -879,7 +930,7 @@
     </w:p>
     <w:p>
       <w:pPr>
-        <w:pStyle w:val="Paragrafoelenco"/>
+        <w:pStyle w:val="ListParagraph"/>
         <w:numPr>
           <w:ilvl w:val="0"/>
           <w:numId w:val="12"/>
@@ -902,7 +953,7 @@
     </w:p>
     <w:p>
       <w:pPr>
-        <w:pStyle w:val="Paragrafoelenco"/>
+        <w:pStyle w:val="ListParagraph"/>
         <w:numPr>
           <w:ilvl w:val="0"/>
           <w:numId w:val="12"/>
@@ -926,7 +977,7 @@
     </w:p>
     <w:p>
       <w:pPr>
-        <w:pStyle w:val="Paragrafoelenco"/>
+        <w:pStyle w:val="ListParagraph"/>
         <w:numPr>
           <w:ilvl w:val="0"/>
           <w:numId w:val="12"/>
@@ -947,7 +998,7 @@
     </w:p>
     <w:p>
       <w:pPr>
-        <w:pStyle w:val="Paragrafoelenco"/>
+        <w:pStyle w:val="ListParagraph"/>
         <w:numPr>
           <w:ilvl w:val="0"/>
           <w:numId w:val="12"/>
@@ -987,7 +1038,7 @@
     </w:p>
     <w:p>
       <w:pPr>
-        <w:pStyle w:val="Paragrafoelenco"/>
+        <w:pStyle w:val="ListParagraph"/>
         <w:numPr>
           <w:ilvl w:val="0"/>
           <w:numId w:val="12"/>
@@ -1002,7 +1053,7 @@
     </w:p>
     <w:p>
       <w:pPr>
-        <w:pStyle w:val="Paragrafoelenco"/>
+        <w:pStyle w:val="ListParagraph"/>
         <w:numPr>
           <w:ilvl w:val="0"/>
           <w:numId w:val="12"/>
@@ -1040,7 +1091,7 @@
     </w:p>
     <w:p>
       <w:pPr>
-        <w:pStyle w:val="Paragrafoelenco"/>
+        <w:pStyle w:val="ListParagraph"/>
         <w:numPr>
           <w:ilvl w:val="0"/>
           <w:numId w:val="12"/>
@@ -1061,10 +1112,10 @@
         </w:rPr>
         <w:t xml:space="preserve"> </w:t>
       </w:r>
-      <w:hyperlink r:id="rId6" w:history="1">
+      <w:hyperlink w:history="1" r:id="rId6">
         <w:r>
           <w:rPr>
-            <w:rStyle w:val="Collegamentoipertestuale"/>
+            <w:rStyle w:val="Hyperlink"/>
             <w:lang w:val="en-US"/>
           </w:rPr>
           <w:t>https://youtu.be/iMi8fvpEAn8</w:t>
@@ -1073,7 +1124,7 @@
     </w:p>
     <w:p>
       <w:pPr>
-        <w:pStyle w:val="Paragrafoelenco"/>
+        <w:pStyle w:val="ListParagraph"/>
         <w:numPr>
           <w:ilvl w:val="0"/>
           <w:numId w:val="12"/>
@@ -1108,10 +1159,10 @@
         </w:rPr>
         <w:t xml:space="preserve"> </w:t>
       </w:r>
-      <w:hyperlink r:id="rId7" w:history="1">
+      <w:hyperlink w:history="1" r:id="rId7">
         <w:r>
           <w:rPr>
-            <w:rStyle w:val="Collegamentoipertestuale"/>
+            <w:rStyle w:val="Hyperlink"/>
             <w:lang w:val="en-US"/>
           </w:rPr>
           <w:t>https://imdb.to/2SMO6LP</w:t>
@@ -1120,7 +1171,7 @@
     </w:p>
     <w:p>
       <w:pPr>
-        <w:pStyle w:val="Paragrafoelenco"/>
+        <w:pStyle w:val="ListParagraph"/>
       </w:pPr>
       <w:r>
         <w:t>U</w:t>
@@ -1132,7 +1183,186 @@
         <w:t>, il film comparirà nel catalogo tra i film di quei generi.</w:t>
       </w:r>
     </w:p>
-    <w:p/>
+    <w:p>
+      <w:pPr>
+        <w:ind w:firstLine="708"/>
+        <w:rPr>
+          <w:b/>
+          <w:bCs/>
+        </w:rPr>
+      </w:pPr>
+      <w:r>
+        <w:rPr>
+          <w:b/>
+          <w:bCs/>
+        </w:rPr>
+        <w:t xml:space="preserve">2.5 Moderatore cancella il commento di un utente che non rispetta le </w:t>
+      </w:r>
+      <w:r>
+        <w:rPr>
+          <w:b/>
+          <w:bCs/>
+        </w:rPr>
+        <w:t>policy del sito.</w:t>
+      </w:r>
+    </w:p>
+    <w:p>
+      <w:pPr>
+        <w:pStyle w:val="ListParagraph"/>
+      </w:pPr>
+      <w:r>
+        <w:t xml:space="preserve">Pippo </w:t>
+      </w:r>
+      <w:r>
+        <w:t>nella sua recensione ha utilizzato termini che violano le policy</w:t>
+      </w:r>
+      <w:r>
+        <w:t xml:space="preserve">. </w:t>
+      </w:r>
+      <w:r>
+        <w:t>La</w:t>
+      </w:r>
+      <w:r>
+        <w:t xml:space="preserve"> sua recensione è stata </w:t>
+      </w:r>
+      <w:r>
+        <w:t>segnalata dagli altri utenti. Per questo motivo, la moderatrice Filomena</w:t>
+      </w:r>
+      <w:r>
+        <w:t xml:space="preserve"> riceve un avviso nel suo pannello amministratore</w:t>
+      </w:r>
+      <w:r>
+        <w:t>. Si reca nella sezione “modera commenti”</w:t>
+      </w:r>
+      <w:r>
+        <w:t xml:space="preserve"> e gli compare, tra gli altri commenti segnalati, quello i pippo. Dopo un attenta lettura decide di cancellare il commento, cliccando sul bottone “cancella”.</w:t>
+      </w:r>
+      <w:r>
+        <w:t xml:space="preserve"> Tutte le risposte al commento di Pippo vengono a loro volta cancellate.</w:t>
+      </w:r>
+    </w:p>
+    <w:p>
+      <w:pPr>
+        <w:pStyle w:val="ListParagraph"/>
+      </w:pPr>
+    </w:p>
+    <w:p>
+      <w:pPr>
+        <w:pStyle w:val="ListParagraph"/>
+        <w:rPr>
+          <w:b/>
+          <w:bCs/>
+        </w:rPr>
+      </w:pPr>
+      <w:r>
+        <w:rPr>
+          <w:b/>
+          <w:bCs/>
+        </w:rPr>
+        <w:t xml:space="preserve">2.6 Moderatore blocca </w:t>
+      </w:r>
+      <w:r>
+        <w:rPr>
+          <w:b/>
+          <w:bCs/>
+        </w:rPr>
+        <w:t>l’account di</w:t>
+      </w:r>
+      <w:r>
+        <w:rPr>
+          <w:b/>
+          <w:bCs/>
+        </w:rPr>
+        <w:t xml:space="preserve"> un utente che per svariate volte </w:t>
+      </w:r>
+      <w:r>
+        <w:rPr>
+          <w:b/>
+          <w:bCs/>
+        </w:rPr>
+        <w:t>non ha rispettato</w:t>
+      </w:r>
+      <w:r>
+        <w:rPr>
+          <w:b/>
+          <w:bCs/>
+        </w:rPr>
+        <w:t xml:space="preserve"> </w:t>
+      </w:r>
+      <w:r>
+        <w:rPr>
+          <w:b/>
+          <w:bCs/>
+        </w:rPr>
+        <w:t xml:space="preserve">le policy del sito. </w:t>
+      </w:r>
+    </w:p>
+    <w:p>
+      <w:pPr>
+        <w:pStyle w:val="ListParagraph"/>
+      </w:pPr>
+      <w:r>
+        <w:t>Pippo</w:t>
+      </w:r>
+      <w:r>
+        <w:t xml:space="preserve"> </w:t>
+      </w:r>
+      <w:r>
+        <w:t>lascia altre recensioni che violano le policy</w:t>
+      </w:r>
+      <w:r>
+        <w:t xml:space="preserve">. </w:t>
+      </w:r>
+      <w:r>
+        <w:t>Date le numero</w:t>
+      </w:r>
+      <w:r>
+        <w:t>se</w:t>
+      </w:r>
+      <w:r>
+        <w:t xml:space="preserve"> segnalazioni</w:t>
+      </w:r>
+      <w:r>
+        <w:t>, il</w:t>
+      </w:r>
+      <w:r>
+        <w:t xml:space="preserve"> </w:t>
+      </w:r>
+      <w:r>
+        <w:t xml:space="preserve">moderatore </w:t>
+      </w:r>
+      <w:proofErr w:type="spellStart"/>
+      <w:r>
+        <w:t>Jhonny</w:t>
+      </w:r>
+      <w:proofErr w:type="spellEnd"/>
+      <w:r>
+        <w:t xml:space="preserve"> decide di eliminare l’account di Pippo. </w:t>
+      </w:r>
+      <w:proofErr w:type="spellStart"/>
+      <w:r>
+        <w:t>Jhonny</w:t>
+      </w:r>
+      <w:proofErr w:type="spellEnd"/>
+      <w:r>
+        <w:t xml:space="preserve"> effettua l’accesso amminis</w:t>
+      </w:r>
+      <w:r>
+        <w:t xml:space="preserve">trato e si reca nella sezione “modera account” e gli compare, tra tutti i profili </w:t>
+      </w:r>
+      <w:r>
+        <w:t>con tante segnalazioni, il profilo di Pippo.</w:t>
+      </w:r>
+      <w:r>
+        <w:t xml:space="preserve"> Clicca sul bottone “elimina profilo”. Tutte le recensioni e risposte di Pippo vengono cancellati. Se una recensione di Pippo aveva delle risposta anche queste verranno cancellate.</w:t>
+      </w:r>
+      <w:r>
+        <w:t xml:space="preserve"> </w:t>
+      </w:r>
+      <w:r>
+        <w:t>Pippo non potrà più loggare al suo account e non potrà registrarsi con la stessa mail.</w:t>
+      </w:r>
+    </w:p>
     <w:sectPr>
       <w:pgSz w:w="11906" w:h="16838"/>
       <w:pgMar w:top="1440" w:right="1440" w:bottom="1440" w:left="1440" w:header="720" w:footer="720" w:gutter="0"/>
@@ -1244,7 +1474,7 @@
         <w:ind w:left="720" w:hanging="360"/>
       </w:pPr>
       <w:rPr>
-        <w:rFonts w:ascii="Symbol" w:hAnsi="Symbol" w:hint="default"/>
+        <w:rFonts w:hint="default" w:ascii="Symbol" w:hAnsi="Symbol"/>
       </w:rPr>
     </w:lvl>
     <w:lvl w:ilvl="1" w:tplc="7876C338">
@@ -1256,7 +1486,7 @@
         <w:ind w:left="1440" w:hanging="360"/>
       </w:pPr>
       <w:rPr>
-        <w:rFonts w:ascii="Courier New" w:hAnsi="Courier New" w:hint="default"/>
+        <w:rFonts w:hint="default" w:ascii="Courier New" w:hAnsi="Courier New"/>
       </w:rPr>
     </w:lvl>
     <w:lvl w:ilvl="2" w:tplc="C3B4656C">
@@ -1268,7 +1498,7 @@
         <w:ind w:left="2160" w:hanging="360"/>
       </w:pPr>
       <w:rPr>
-        <w:rFonts w:ascii="Wingdings" w:hAnsi="Wingdings" w:hint="default"/>
+        <w:rFonts w:hint="default" w:ascii="Wingdings" w:hAnsi="Wingdings"/>
       </w:rPr>
     </w:lvl>
     <w:lvl w:ilvl="3" w:tplc="74208A22">
@@ -1280,7 +1510,7 @@
         <w:ind w:left="2880" w:hanging="360"/>
       </w:pPr>
       <w:rPr>
-        <w:rFonts w:ascii="Symbol" w:hAnsi="Symbol" w:hint="default"/>
+        <w:rFonts w:hint="default" w:ascii="Symbol" w:hAnsi="Symbol"/>
       </w:rPr>
     </w:lvl>
     <w:lvl w:ilvl="4" w:tplc="D2AC961A">
@@ -1292,7 +1522,7 @@
         <w:ind w:left="3600" w:hanging="360"/>
       </w:pPr>
       <w:rPr>
-        <w:rFonts w:ascii="Courier New" w:hAnsi="Courier New" w:hint="default"/>
+        <w:rFonts w:hint="default" w:ascii="Courier New" w:hAnsi="Courier New"/>
       </w:rPr>
     </w:lvl>
     <w:lvl w:ilvl="5" w:tplc="DB96CB5A">
@@ -1304,7 +1534,7 @@
         <w:ind w:left="4320" w:hanging="360"/>
       </w:pPr>
       <w:rPr>
-        <w:rFonts w:ascii="Wingdings" w:hAnsi="Wingdings" w:hint="default"/>
+        <w:rFonts w:hint="default" w:ascii="Wingdings" w:hAnsi="Wingdings"/>
       </w:rPr>
     </w:lvl>
     <w:lvl w:ilvl="6" w:tplc="EEE09170">
@@ -1316,7 +1546,7 @@
         <w:ind w:left="5040" w:hanging="360"/>
       </w:pPr>
       <w:rPr>
-        <w:rFonts w:ascii="Symbol" w:hAnsi="Symbol" w:hint="default"/>
+        <w:rFonts w:hint="default" w:ascii="Symbol" w:hAnsi="Symbol"/>
       </w:rPr>
     </w:lvl>
     <w:lvl w:ilvl="7" w:tplc="FB7EC746">
@@ -1328,7 +1558,7 @@
         <w:ind w:left="5760" w:hanging="360"/>
       </w:pPr>
       <w:rPr>
-        <w:rFonts w:ascii="Courier New" w:hAnsi="Courier New" w:hint="default"/>
+        <w:rFonts w:hint="default" w:ascii="Courier New" w:hAnsi="Courier New"/>
       </w:rPr>
     </w:lvl>
     <w:lvl w:ilvl="8" w:tplc="5478E196">
@@ -1340,7 +1570,7 @@
         <w:ind w:left="6480" w:hanging="360"/>
       </w:pPr>
       <w:rPr>
-        <w:rFonts w:ascii="Wingdings" w:hAnsi="Wingdings" w:hint="default"/>
+        <w:rFonts w:hint="default" w:ascii="Wingdings" w:hAnsi="Wingdings"/>
       </w:rPr>
     </w:lvl>
   </w:abstractNum>
@@ -1446,7 +1676,7 @@
         <w:ind w:left="720" w:hanging="360"/>
       </w:pPr>
       <w:rPr>
-        <w:rFonts w:ascii="Symbol" w:hAnsi="Symbol" w:hint="default"/>
+        <w:rFonts w:hint="default" w:ascii="Symbol" w:hAnsi="Symbol"/>
       </w:rPr>
     </w:lvl>
     <w:lvl w:ilvl="1" w:tplc="4E5EF1FA">
@@ -1458,7 +1688,7 @@
         <w:ind w:left="1440" w:hanging="360"/>
       </w:pPr>
       <w:rPr>
-        <w:rFonts w:ascii="Symbol" w:hAnsi="Symbol" w:hint="default"/>
+        <w:rFonts w:hint="default" w:ascii="Symbol" w:hAnsi="Symbol"/>
       </w:rPr>
     </w:lvl>
     <w:lvl w:ilvl="2" w:tplc="83D88526">
@@ -1470,7 +1700,7 @@
         <w:ind w:left="2160" w:hanging="360"/>
       </w:pPr>
       <w:rPr>
-        <w:rFonts w:ascii="Wingdings" w:hAnsi="Wingdings" w:hint="default"/>
+        <w:rFonts w:hint="default" w:ascii="Wingdings" w:hAnsi="Wingdings"/>
       </w:rPr>
     </w:lvl>
     <w:lvl w:ilvl="3" w:tplc="7A8A9FA4">
@@ -1482,7 +1712,7 @@
         <w:ind w:left="2880" w:hanging="360"/>
       </w:pPr>
       <w:rPr>
-        <w:rFonts w:ascii="Symbol" w:hAnsi="Symbol" w:hint="default"/>
+        <w:rFonts w:hint="default" w:ascii="Symbol" w:hAnsi="Symbol"/>
       </w:rPr>
     </w:lvl>
     <w:lvl w:ilvl="4" w:tplc="EEDE65C2">
@@ -1494,7 +1724,7 @@
         <w:ind w:left="3600" w:hanging="360"/>
       </w:pPr>
       <w:rPr>
-        <w:rFonts w:ascii="Courier New" w:hAnsi="Courier New" w:hint="default"/>
+        <w:rFonts w:hint="default" w:ascii="Courier New" w:hAnsi="Courier New"/>
       </w:rPr>
     </w:lvl>
     <w:lvl w:ilvl="5" w:tplc="238289EE">
@@ -1506,7 +1736,7 @@
         <w:ind w:left="4320" w:hanging="360"/>
       </w:pPr>
       <w:rPr>
-        <w:rFonts w:ascii="Wingdings" w:hAnsi="Wingdings" w:hint="default"/>
+        <w:rFonts w:hint="default" w:ascii="Wingdings" w:hAnsi="Wingdings"/>
       </w:rPr>
     </w:lvl>
     <w:lvl w:ilvl="6" w:tplc="EDAC9114">
@@ -1518,7 +1748,7 @@
         <w:ind w:left="5040" w:hanging="360"/>
       </w:pPr>
       <w:rPr>
-        <w:rFonts w:ascii="Symbol" w:hAnsi="Symbol" w:hint="default"/>
+        <w:rFonts w:hint="default" w:ascii="Symbol" w:hAnsi="Symbol"/>
       </w:rPr>
     </w:lvl>
     <w:lvl w:ilvl="7" w:tplc="3A704662">
@@ -1530,7 +1760,7 @@
         <w:ind w:left="5760" w:hanging="360"/>
       </w:pPr>
       <w:rPr>
-        <w:rFonts w:ascii="Courier New" w:hAnsi="Courier New" w:hint="default"/>
+        <w:rFonts w:hint="default" w:ascii="Courier New" w:hAnsi="Courier New"/>
       </w:rPr>
     </w:lvl>
     <w:lvl w:ilvl="8" w:tplc="B4849A36">
@@ -1542,7 +1772,7 @@
         <w:ind w:left="6480" w:hanging="360"/>
       </w:pPr>
       <w:rPr>
-        <w:rFonts w:ascii="Wingdings" w:hAnsi="Wingdings" w:hint="default"/>
+        <w:rFonts w:hint="default" w:ascii="Wingdings" w:hAnsi="Wingdings"/>
       </w:rPr>
     </w:lvl>
   </w:abstractNum>
@@ -1559,7 +1789,7 @@
         <w:ind w:left="720" w:hanging="360"/>
       </w:pPr>
       <w:rPr>
-        <w:rFonts w:ascii="Symbol" w:hAnsi="Symbol" w:hint="default"/>
+        <w:rFonts w:hint="default" w:ascii="Symbol" w:hAnsi="Symbol"/>
       </w:rPr>
     </w:lvl>
     <w:lvl w:ilvl="1" w:tplc="DCA098C4">
@@ -1571,7 +1801,7 @@
         <w:ind w:left="1440" w:hanging="360"/>
       </w:pPr>
       <w:rPr>
-        <w:rFonts w:ascii="Symbol" w:hAnsi="Symbol" w:hint="default"/>
+        <w:rFonts w:hint="default" w:ascii="Symbol" w:hAnsi="Symbol"/>
       </w:rPr>
     </w:lvl>
     <w:lvl w:ilvl="2" w:tplc="41B41B68">
@@ -1583,7 +1813,7 @@
         <w:ind w:left="2160" w:hanging="360"/>
       </w:pPr>
       <w:rPr>
-        <w:rFonts w:ascii="Wingdings" w:hAnsi="Wingdings" w:hint="default"/>
+        <w:rFonts w:hint="default" w:ascii="Wingdings" w:hAnsi="Wingdings"/>
       </w:rPr>
     </w:lvl>
     <w:lvl w:ilvl="3" w:tplc="ACC8222A">
@@ -1595,7 +1825,7 @@
         <w:ind w:left="2880" w:hanging="360"/>
       </w:pPr>
       <w:rPr>
-        <w:rFonts w:ascii="Symbol" w:hAnsi="Symbol" w:hint="default"/>
+        <w:rFonts w:hint="default" w:ascii="Symbol" w:hAnsi="Symbol"/>
       </w:rPr>
     </w:lvl>
     <w:lvl w:ilvl="4" w:tplc="FBB01D1E">
@@ -1607,7 +1837,7 @@
         <w:ind w:left="3600" w:hanging="360"/>
       </w:pPr>
       <w:rPr>
-        <w:rFonts w:ascii="Courier New" w:hAnsi="Courier New" w:hint="default"/>
+        <w:rFonts w:hint="default" w:ascii="Courier New" w:hAnsi="Courier New"/>
       </w:rPr>
     </w:lvl>
     <w:lvl w:ilvl="5" w:tplc="87DC9584">
@@ -1619,7 +1849,7 @@
         <w:ind w:left="4320" w:hanging="360"/>
       </w:pPr>
       <w:rPr>
-        <w:rFonts w:ascii="Wingdings" w:hAnsi="Wingdings" w:hint="default"/>
+        <w:rFonts w:hint="default" w:ascii="Wingdings" w:hAnsi="Wingdings"/>
       </w:rPr>
     </w:lvl>
     <w:lvl w:ilvl="6" w:tplc="69A8AE92">
@@ -1631,7 +1861,7 @@
         <w:ind w:left="5040" w:hanging="360"/>
       </w:pPr>
       <w:rPr>
-        <w:rFonts w:ascii="Symbol" w:hAnsi="Symbol" w:hint="default"/>
+        <w:rFonts w:hint="default" w:ascii="Symbol" w:hAnsi="Symbol"/>
       </w:rPr>
     </w:lvl>
     <w:lvl w:ilvl="7" w:tplc="97762CD4">
@@ -1643,7 +1873,7 @@
         <w:ind w:left="5760" w:hanging="360"/>
       </w:pPr>
       <w:rPr>
-        <w:rFonts w:ascii="Courier New" w:hAnsi="Courier New" w:hint="default"/>
+        <w:rFonts w:hint="default" w:ascii="Courier New" w:hAnsi="Courier New"/>
       </w:rPr>
     </w:lvl>
     <w:lvl w:ilvl="8" w:tplc="0BE0D9D0">
@@ -1655,7 +1885,7 @@
         <w:ind w:left="6480" w:hanging="360"/>
       </w:pPr>
       <w:rPr>
-        <w:rFonts w:ascii="Wingdings" w:hAnsi="Wingdings" w:hint="default"/>
+        <w:rFonts w:hint="default" w:ascii="Wingdings" w:hAnsi="Wingdings"/>
       </w:rPr>
     </w:lvl>
   </w:abstractNum>
@@ -1761,7 +1991,7 @@
         <w:ind w:left="720" w:hanging="360"/>
       </w:pPr>
       <w:rPr>
-        <w:rFonts w:ascii="Symbol" w:hAnsi="Symbol" w:hint="default"/>
+        <w:rFonts w:hint="default" w:ascii="Symbol" w:hAnsi="Symbol"/>
       </w:rPr>
     </w:lvl>
     <w:lvl w:ilvl="1" w:tplc="A67A1092">
@@ -1773,7 +2003,7 @@
         <w:ind w:left="1440" w:hanging="360"/>
       </w:pPr>
       <w:rPr>
-        <w:rFonts w:ascii="Symbol" w:hAnsi="Symbol" w:hint="default"/>
+        <w:rFonts w:hint="default" w:ascii="Symbol" w:hAnsi="Symbol"/>
       </w:rPr>
     </w:lvl>
     <w:lvl w:ilvl="2" w:tplc="24C065C0">
@@ -1785,7 +2015,7 @@
         <w:ind w:left="2160" w:hanging="360"/>
       </w:pPr>
       <w:rPr>
-        <w:rFonts w:ascii="Wingdings" w:hAnsi="Wingdings" w:hint="default"/>
+        <w:rFonts w:hint="default" w:ascii="Wingdings" w:hAnsi="Wingdings"/>
       </w:rPr>
     </w:lvl>
     <w:lvl w:ilvl="3" w:tplc="EE8C0BF4">
@@ -1797,7 +2027,7 @@
         <w:ind w:left="2880" w:hanging="360"/>
       </w:pPr>
       <w:rPr>
-        <w:rFonts w:ascii="Symbol" w:hAnsi="Symbol" w:hint="default"/>
+        <w:rFonts w:hint="default" w:ascii="Symbol" w:hAnsi="Symbol"/>
       </w:rPr>
     </w:lvl>
     <w:lvl w:ilvl="4" w:tplc="F190EBEA">
@@ -1809,7 +2039,7 @@
         <w:ind w:left="3600" w:hanging="360"/>
       </w:pPr>
       <w:rPr>
-        <w:rFonts w:ascii="Courier New" w:hAnsi="Courier New" w:hint="default"/>
+        <w:rFonts w:hint="default" w:ascii="Courier New" w:hAnsi="Courier New"/>
       </w:rPr>
     </w:lvl>
     <w:lvl w:ilvl="5" w:tplc="38FA4EF4">
@@ -1821,7 +2051,7 @@
         <w:ind w:left="4320" w:hanging="360"/>
       </w:pPr>
       <w:rPr>
-        <w:rFonts w:ascii="Wingdings" w:hAnsi="Wingdings" w:hint="default"/>
+        <w:rFonts w:hint="default" w:ascii="Wingdings" w:hAnsi="Wingdings"/>
       </w:rPr>
     </w:lvl>
     <w:lvl w:ilvl="6" w:tplc="402C23E4">
@@ -1833,7 +2063,7 @@
         <w:ind w:left="5040" w:hanging="360"/>
       </w:pPr>
       <w:rPr>
-        <w:rFonts w:ascii="Symbol" w:hAnsi="Symbol" w:hint="default"/>
+        <w:rFonts w:hint="default" w:ascii="Symbol" w:hAnsi="Symbol"/>
       </w:rPr>
     </w:lvl>
     <w:lvl w:ilvl="7" w:tplc="3370AB76">
@@ -1845,7 +2075,7 @@
         <w:ind w:left="5760" w:hanging="360"/>
       </w:pPr>
       <w:rPr>
-        <w:rFonts w:ascii="Courier New" w:hAnsi="Courier New" w:hint="default"/>
+        <w:rFonts w:hint="default" w:ascii="Courier New" w:hAnsi="Courier New"/>
       </w:rPr>
     </w:lvl>
     <w:lvl w:ilvl="8" w:tplc="49D8564A">
@@ -1857,7 +2087,7 @@
         <w:ind w:left="6480" w:hanging="360"/>
       </w:pPr>
       <w:rPr>
-        <w:rFonts w:ascii="Wingdings" w:hAnsi="Wingdings" w:hint="default"/>
+        <w:rFonts w:hint="default" w:ascii="Wingdings" w:hAnsi="Wingdings"/>
       </w:rPr>
     </w:lvl>
   </w:abstractNum>
@@ -1874,7 +2104,7 @@
         <w:ind w:left="720" w:hanging="360"/>
       </w:pPr>
       <w:rPr>
-        <w:rFonts w:ascii="Symbol" w:hAnsi="Symbol" w:hint="default"/>
+        <w:rFonts w:hint="default" w:ascii="Symbol" w:hAnsi="Symbol"/>
       </w:rPr>
     </w:lvl>
     <w:lvl w:ilvl="1" w:tplc="D3388712">
@@ -1886,7 +2116,7 @@
         <w:ind w:left="1440" w:hanging="360"/>
       </w:pPr>
       <w:rPr>
-        <w:rFonts w:ascii="Courier New" w:hAnsi="Courier New" w:hint="default"/>
+        <w:rFonts w:hint="default" w:ascii="Courier New" w:hAnsi="Courier New"/>
       </w:rPr>
     </w:lvl>
     <w:lvl w:ilvl="2" w:tplc="6512EF3E">
@@ -1898,7 +2128,7 @@
         <w:ind w:left="2160" w:hanging="360"/>
       </w:pPr>
       <w:rPr>
-        <w:rFonts w:ascii="Wingdings" w:hAnsi="Wingdings" w:hint="default"/>
+        <w:rFonts w:hint="default" w:ascii="Wingdings" w:hAnsi="Wingdings"/>
       </w:rPr>
     </w:lvl>
     <w:lvl w:ilvl="3" w:tplc="B0880768">
@@ -1910,7 +2140,7 @@
         <w:ind w:left="2880" w:hanging="360"/>
       </w:pPr>
       <w:rPr>
-        <w:rFonts w:ascii="Symbol" w:hAnsi="Symbol" w:hint="default"/>
+        <w:rFonts w:hint="default" w:ascii="Symbol" w:hAnsi="Symbol"/>
       </w:rPr>
     </w:lvl>
     <w:lvl w:ilvl="4" w:tplc="66343542">
@@ -1922,7 +2152,7 @@
         <w:ind w:left="3600" w:hanging="360"/>
       </w:pPr>
       <w:rPr>
-        <w:rFonts w:ascii="Courier New" w:hAnsi="Courier New" w:hint="default"/>
+        <w:rFonts w:hint="default" w:ascii="Courier New" w:hAnsi="Courier New"/>
       </w:rPr>
     </w:lvl>
     <w:lvl w:ilvl="5" w:tplc="B726A562">
@@ -1934,7 +2164,7 @@
         <w:ind w:left="4320" w:hanging="360"/>
       </w:pPr>
       <w:rPr>
-        <w:rFonts w:ascii="Wingdings" w:hAnsi="Wingdings" w:hint="default"/>
+        <w:rFonts w:hint="default" w:ascii="Wingdings" w:hAnsi="Wingdings"/>
       </w:rPr>
     </w:lvl>
     <w:lvl w:ilvl="6" w:tplc="2DF811D8">
@@ -1946,7 +2176,7 @@
         <w:ind w:left="5040" w:hanging="360"/>
       </w:pPr>
       <w:rPr>
-        <w:rFonts w:ascii="Symbol" w:hAnsi="Symbol" w:hint="default"/>
+        <w:rFonts w:hint="default" w:ascii="Symbol" w:hAnsi="Symbol"/>
       </w:rPr>
     </w:lvl>
     <w:lvl w:ilvl="7" w:tplc="04C454AA">
@@ -1958,7 +2188,7 @@
         <w:ind w:left="5760" w:hanging="360"/>
       </w:pPr>
       <w:rPr>
-        <w:rFonts w:ascii="Courier New" w:hAnsi="Courier New" w:hint="default"/>
+        <w:rFonts w:hint="default" w:ascii="Courier New" w:hAnsi="Courier New"/>
       </w:rPr>
     </w:lvl>
     <w:lvl w:ilvl="8" w:tplc="8118191C">
@@ -1970,7 +2200,7 @@
         <w:ind w:left="6480" w:hanging="360"/>
       </w:pPr>
       <w:rPr>
-        <w:rFonts w:ascii="Wingdings" w:hAnsi="Wingdings" w:hint="default"/>
+        <w:rFonts w:hint="default" w:ascii="Wingdings" w:hAnsi="Wingdings"/>
       </w:rPr>
     </w:lvl>
   </w:abstractNum>
@@ -1987,7 +2217,7 @@
         <w:ind w:left="1440" w:hanging="360"/>
       </w:pPr>
       <w:rPr>
-        <w:rFonts w:ascii="Symbol" w:hAnsi="Symbol" w:hint="default"/>
+        <w:rFonts w:hint="default" w:ascii="Symbol" w:hAnsi="Symbol"/>
       </w:rPr>
     </w:lvl>
     <w:lvl w:ilvl="1" w:tplc="04100003" w:tentative="1">
@@ -1999,7 +2229,7 @@
         <w:ind w:left="2160" w:hanging="360"/>
       </w:pPr>
       <w:rPr>
-        <w:rFonts w:ascii="Courier New" w:hAnsi="Courier New" w:cs="Courier New" w:hint="default"/>
+        <w:rFonts w:hint="default" w:ascii="Courier New" w:hAnsi="Courier New" w:cs="Courier New"/>
       </w:rPr>
     </w:lvl>
     <w:lvl w:ilvl="2" w:tplc="04100005" w:tentative="1">
@@ -2011,7 +2241,7 @@
         <w:ind w:left="2880" w:hanging="360"/>
       </w:pPr>
       <w:rPr>
-        <w:rFonts w:ascii="Wingdings" w:hAnsi="Wingdings" w:hint="default"/>
+        <w:rFonts w:hint="default" w:ascii="Wingdings" w:hAnsi="Wingdings"/>
       </w:rPr>
     </w:lvl>
     <w:lvl w:ilvl="3" w:tplc="04100001" w:tentative="1">
@@ -2023,7 +2253,7 @@
         <w:ind w:left="3600" w:hanging="360"/>
       </w:pPr>
       <w:rPr>
-        <w:rFonts w:ascii="Symbol" w:hAnsi="Symbol" w:hint="default"/>
+        <w:rFonts w:hint="default" w:ascii="Symbol" w:hAnsi="Symbol"/>
       </w:rPr>
     </w:lvl>
     <w:lvl w:ilvl="4" w:tplc="04100003" w:tentative="1">
@@ -2035,7 +2265,7 @@
         <w:ind w:left="4320" w:hanging="360"/>
       </w:pPr>
       <w:rPr>
-        <w:rFonts w:ascii="Courier New" w:hAnsi="Courier New" w:cs="Courier New" w:hint="default"/>
+        <w:rFonts w:hint="default" w:ascii="Courier New" w:hAnsi="Courier New" w:cs="Courier New"/>
       </w:rPr>
     </w:lvl>
     <w:lvl w:ilvl="5" w:tplc="04100005" w:tentative="1">
@@ -2047,7 +2277,7 @@
         <w:ind w:left="5040" w:hanging="360"/>
       </w:pPr>
       <w:rPr>
-        <w:rFonts w:ascii="Wingdings" w:hAnsi="Wingdings" w:hint="default"/>
+        <w:rFonts w:hint="default" w:ascii="Wingdings" w:hAnsi="Wingdings"/>
       </w:rPr>
     </w:lvl>
     <w:lvl w:ilvl="6" w:tplc="04100001" w:tentative="1">
@@ -2059,7 +2289,7 @@
         <w:ind w:left="5760" w:hanging="360"/>
       </w:pPr>
       <w:rPr>
-        <w:rFonts w:ascii="Symbol" w:hAnsi="Symbol" w:hint="default"/>
+        <w:rFonts w:hint="default" w:ascii="Symbol" w:hAnsi="Symbol"/>
       </w:rPr>
     </w:lvl>
     <w:lvl w:ilvl="7" w:tplc="04100003" w:tentative="1">
@@ -2071,7 +2301,7 @@
         <w:ind w:left="6480" w:hanging="360"/>
       </w:pPr>
       <w:rPr>
-        <w:rFonts w:ascii="Courier New" w:hAnsi="Courier New" w:cs="Courier New" w:hint="default"/>
+        <w:rFonts w:hint="default" w:ascii="Courier New" w:hAnsi="Courier New" w:cs="Courier New"/>
       </w:rPr>
     </w:lvl>
     <w:lvl w:ilvl="8" w:tplc="04100005" w:tentative="1">
@@ -2083,7 +2313,7 @@
         <w:ind w:left="7200" w:hanging="360"/>
       </w:pPr>
       <w:rPr>
-        <w:rFonts w:ascii="Wingdings" w:hAnsi="Wingdings" w:hint="default"/>
+        <w:rFonts w:hint="default" w:ascii="Wingdings" w:hAnsi="Wingdings"/>
       </w:rPr>
     </w:lvl>
   </w:abstractNum>
@@ -2189,7 +2419,7 @@
         <w:ind w:left="1440" w:hanging="360"/>
       </w:pPr>
       <w:rPr>
-        <w:rFonts w:ascii="Symbol" w:hAnsi="Symbol" w:hint="default"/>
+        <w:rFonts w:hint="default" w:ascii="Symbol" w:hAnsi="Symbol"/>
       </w:rPr>
     </w:lvl>
     <w:lvl w:ilvl="1" w:tplc="04100003" w:tentative="1">
@@ -2201,7 +2431,7 @@
         <w:ind w:left="2160" w:hanging="360"/>
       </w:pPr>
       <w:rPr>
-        <w:rFonts w:ascii="Courier New" w:hAnsi="Courier New" w:cs="Courier New" w:hint="default"/>
+        <w:rFonts w:hint="default" w:ascii="Courier New" w:hAnsi="Courier New" w:cs="Courier New"/>
       </w:rPr>
     </w:lvl>
     <w:lvl w:ilvl="2" w:tplc="04100005" w:tentative="1">
@@ -2213,7 +2443,7 @@
         <w:ind w:left="2880" w:hanging="360"/>
       </w:pPr>
       <w:rPr>
-        <w:rFonts w:ascii="Wingdings" w:hAnsi="Wingdings" w:hint="default"/>
+        <w:rFonts w:hint="default" w:ascii="Wingdings" w:hAnsi="Wingdings"/>
       </w:rPr>
     </w:lvl>
     <w:lvl w:ilvl="3" w:tplc="04100001" w:tentative="1">
@@ -2225,7 +2455,7 @@
         <w:ind w:left="3600" w:hanging="360"/>
       </w:pPr>
       <w:rPr>
-        <w:rFonts w:ascii="Symbol" w:hAnsi="Symbol" w:hint="default"/>
+        <w:rFonts w:hint="default" w:ascii="Symbol" w:hAnsi="Symbol"/>
       </w:rPr>
     </w:lvl>
     <w:lvl w:ilvl="4" w:tplc="04100003" w:tentative="1">
@@ -2237,7 +2467,7 @@
         <w:ind w:left="4320" w:hanging="360"/>
       </w:pPr>
       <w:rPr>
-        <w:rFonts w:ascii="Courier New" w:hAnsi="Courier New" w:cs="Courier New" w:hint="default"/>
+        <w:rFonts w:hint="default" w:ascii="Courier New" w:hAnsi="Courier New" w:cs="Courier New"/>
       </w:rPr>
     </w:lvl>
     <w:lvl w:ilvl="5" w:tplc="04100005" w:tentative="1">
@@ -2249,7 +2479,7 @@
         <w:ind w:left="5040" w:hanging="360"/>
       </w:pPr>
       <w:rPr>
-        <w:rFonts w:ascii="Wingdings" w:hAnsi="Wingdings" w:hint="default"/>
+        <w:rFonts w:hint="default" w:ascii="Wingdings" w:hAnsi="Wingdings"/>
       </w:rPr>
     </w:lvl>
     <w:lvl w:ilvl="6" w:tplc="04100001" w:tentative="1">
@@ -2261,7 +2491,7 @@
         <w:ind w:left="5760" w:hanging="360"/>
       </w:pPr>
       <w:rPr>
-        <w:rFonts w:ascii="Symbol" w:hAnsi="Symbol" w:hint="default"/>
+        <w:rFonts w:hint="default" w:ascii="Symbol" w:hAnsi="Symbol"/>
       </w:rPr>
     </w:lvl>
     <w:lvl w:ilvl="7" w:tplc="04100003" w:tentative="1">
@@ -2273,7 +2503,7 @@
         <w:ind w:left="6480" w:hanging="360"/>
       </w:pPr>
       <w:rPr>
-        <w:rFonts w:ascii="Courier New" w:hAnsi="Courier New" w:cs="Courier New" w:hint="default"/>
+        <w:rFonts w:hint="default" w:ascii="Courier New" w:hAnsi="Courier New" w:cs="Courier New"/>
       </w:rPr>
     </w:lvl>
     <w:lvl w:ilvl="8" w:tplc="04100005" w:tentative="1">
@@ -2285,7 +2515,7 @@
         <w:ind w:left="7200" w:hanging="360"/>
       </w:pPr>
       <w:rPr>
-        <w:rFonts w:ascii="Wingdings" w:hAnsi="Wingdings" w:hint="default"/>
+        <w:rFonts w:hint="default" w:ascii="Wingdings" w:hAnsi="Wingdings"/>
       </w:rPr>
     </w:lvl>
   </w:abstractNum>
@@ -2302,7 +2532,7 @@
         <w:ind w:left="720" w:hanging="360"/>
       </w:pPr>
       <w:rPr>
-        <w:rFonts w:ascii="Symbol" w:hAnsi="Symbol" w:hint="default"/>
+        <w:rFonts w:hint="default" w:ascii="Symbol" w:hAnsi="Symbol"/>
       </w:rPr>
     </w:lvl>
     <w:lvl w:ilvl="1" w:tplc="184092F6">
@@ -2314,7 +2544,7 @@
         <w:ind w:left="1440" w:hanging="360"/>
       </w:pPr>
       <w:rPr>
-        <w:rFonts w:ascii="Symbol" w:hAnsi="Symbol" w:hint="default"/>
+        <w:rFonts w:hint="default" w:ascii="Symbol" w:hAnsi="Symbol"/>
       </w:rPr>
     </w:lvl>
     <w:lvl w:ilvl="2" w:tplc="6D689EDC">
@@ -2326,7 +2556,7 @@
         <w:ind w:left="2160" w:hanging="360"/>
       </w:pPr>
       <w:rPr>
-        <w:rFonts w:ascii="Wingdings" w:hAnsi="Wingdings" w:hint="default"/>
+        <w:rFonts w:hint="default" w:ascii="Wingdings" w:hAnsi="Wingdings"/>
       </w:rPr>
     </w:lvl>
     <w:lvl w:ilvl="3" w:tplc="C7C43D54">
@@ -2338,7 +2568,7 @@
         <w:ind w:left="2880" w:hanging="360"/>
       </w:pPr>
       <w:rPr>
-        <w:rFonts w:ascii="Symbol" w:hAnsi="Symbol" w:hint="default"/>
+        <w:rFonts w:hint="default" w:ascii="Symbol" w:hAnsi="Symbol"/>
       </w:rPr>
     </w:lvl>
     <w:lvl w:ilvl="4" w:tplc="2F66DFC4">
@@ -2350,7 +2580,7 @@
         <w:ind w:left="3600" w:hanging="360"/>
       </w:pPr>
       <w:rPr>
-        <w:rFonts w:ascii="Courier New" w:hAnsi="Courier New" w:hint="default"/>
+        <w:rFonts w:hint="default" w:ascii="Courier New" w:hAnsi="Courier New"/>
       </w:rPr>
     </w:lvl>
     <w:lvl w:ilvl="5" w:tplc="1750BBAC">
@@ -2362,7 +2592,7 @@
         <w:ind w:left="4320" w:hanging="360"/>
       </w:pPr>
       <w:rPr>
-        <w:rFonts w:ascii="Wingdings" w:hAnsi="Wingdings" w:hint="default"/>
+        <w:rFonts w:hint="default" w:ascii="Wingdings" w:hAnsi="Wingdings"/>
       </w:rPr>
     </w:lvl>
     <w:lvl w:ilvl="6" w:tplc="3EB61AC8">
@@ -2374,7 +2604,7 @@
         <w:ind w:left="5040" w:hanging="360"/>
       </w:pPr>
       <w:rPr>
-        <w:rFonts w:ascii="Symbol" w:hAnsi="Symbol" w:hint="default"/>
+        <w:rFonts w:hint="default" w:ascii="Symbol" w:hAnsi="Symbol"/>
       </w:rPr>
     </w:lvl>
     <w:lvl w:ilvl="7" w:tplc="CE680620">
@@ -2386,7 +2616,7 @@
         <w:ind w:left="5760" w:hanging="360"/>
       </w:pPr>
       <w:rPr>
-        <w:rFonts w:ascii="Courier New" w:hAnsi="Courier New" w:hint="default"/>
+        <w:rFonts w:hint="default" w:ascii="Courier New" w:hAnsi="Courier New"/>
       </w:rPr>
     </w:lvl>
     <w:lvl w:ilvl="8" w:tplc="424E293E">
@@ -2398,7 +2628,7 @@
         <w:ind w:left="6480" w:hanging="360"/>
       </w:pPr>
       <w:rPr>
-        <w:rFonts w:ascii="Wingdings" w:hAnsi="Wingdings" w:hint="default"/>
+        <w:rFonts w:hint="default" w:ascii="Wingdings" w:hAnsi="Wingdings"/>
       </w:rPr>
     </w:lvl>
   </w:abstractNum>
@@ -2442,11 +2672,11 @@
 </file>
 
 <file path=word/styles.xml><?xml version="1.0" encoding="utf-8"?>
-<w:styles xmlns:mc="http://schemas.openxmlformats.org/markup-compatibility/2006" xmlns:r="http://schemas.openxmlformats.org/officeDocument/2006/relationships" xmlns:w="http://schemas.openxmlformats.org/wordprocessingml/2006/main" xmlns:w14="http://schemas.microsoft.com/office/word/2010/wordml" xmlns:w15="http://schemas.microsoft.com/office/word/2012/wordml" xmlns:w16cex="http://schemas.microsoft.com/office/word/2018/wordml/cex" xmlns:w16cid="http://schemas.microsoft.com/office/word/2016/wordml/cid" xmlns:w16="http://schemas.microsoft.com/office/word/2018/wordml" xmlns:w16se="http://schemas.microsoft.com/office/word/2015/wordml/symex" mc:Ignorable="w14 w15 w16se w16cid w16 w16cex">
+<w:styles xmlns:wp14="http://schemas.microsoft.com/office/word/2010/wordprocessingDrawing" xmlns:mc="http://schemas.openxmlformats.org/markup-compatibility/2006" xmlns:r="http://schemas.openxmlformats.org/officeDocument/2006/relationships" xmlns:w="http://schemas.openxmlformats.org/wordprocessingml/2006/main" xmlns:w14="http://schemas.microsoft.com/office/word/2010/wordml" xmlns:w15="http://schemas.microsoft.com/office/word/2012/wordml" xmlns:w16cex="http://schemas.microsoft.com/office/word/2018/wordml/cex" xmlns:w16cid="http://schemas.microsoft.com/office/word/2016/wordml/cid" xmlns:w16="http://schemas.microsoft.com/office/word/2018/wordml" xmlns:w16se="http://schemas.microsoft.com/office/word/2015/wordml/symex" mc:Ignorable="w14 w15 w16se w16cid w16 w16cex wp14">
   <w:docDefaults>
     <w:rPrDefault>
       <w:rPr>
-        <w:rFonts w:asciiTheme="minorHAnsi" w:eastAsiaTheme="minorHAnsi" w:hAnsiTheme="minorHAnsi" w:cstheme="minorBidi"/>
+        <w:rFonts w:asciiTheme="minorHAnsi" w:hAnsiTheme="minorHAnsi" w:eastAsiaTheme="minorHAnsi" w:cstheme="minorBidi"/>
         <w:sz w:val="22"/>
         <w:szCs w:val="22"/>
         <w:lang w:val="it-IT" w:eastAsia="en-US" w:bidi="ar-SA"/>
@@ -2461,14 +2691,14 @@
   <w:latentStyles w:defLockedState="0" w:defUIPriority="99" w:defSemiHidden="0" w:defUnhideWhenUsed="0" w:defQFormat="0" w:count="376">
     <w:lsdException w:name="Normal" w:uiPriority="0" w:qFormat="1"/>
     <w:lsdException w:name="heading 1" w:uiPriority="9" w:qFormat="1"/>
-    <w:lsdException w:name="heading 2" w:semiHidden="1" w:uiPriority="9" w:unhideWhenUsed="1" w:qFormat="1"/>
-    <w:lsdException w:name="heading 3" w:semiHidden="1" w:uiPriority="9" w:unhideWhenUsed="1" w:qFormat="1"/>
-    <w:lsdException w:name="heading 4" w:semiHidden="1" w:uiPriority="9" w:unhideWhenUsed="1" w:qFormat="1"/>
-    <w:lsdException w:name="heading 5" w:semiHidden="1" w:uiPriority="9" w:unhideWhenUsed="1" w:qFormat="1"/>
-    <w:lsdException w:name="heading 6" w:semiHidden="1" w:uiPriority="9" w:unhideWhenUsed="1" w:qFormat="1"/>
-    <w:lsdException w:name="heading 7" w:semiHidden="1" w:uiPriority="9" w:unhideWhenUsed="1" w:qFormat="1"/>
-    <w:lsdException w:name="heading 8" w:semiHidden="1" w:uiPriority="9" w:unhideWhenUsed="1" w:qFormat="1"/>
-    <w:lsdException w:name="heading 9" w:semiHidden="1" w:uiPriority="9" w:unhideWhenUsed="1" w:qFormat="1"/>
+    <w:lsdException w:name="heading 2" w:uiPriority="9" w:semiHidden="1" w:unhideWhenUsed="1" w:qFormat="1"/>
+    <w:lsdException w:name="heading 3" w:uiPriority="9" w:semiHidden="1" w:unhideWhenUsed="1" w:qFormat="1"/>
+    <w:lsdException w:name="heading 4" w:uiPriority="9" w:semiHidden="1" w:unhideWhenUsed="1" w:qFormat="1"/>
+    <w:lsdException w:name="heading 5" w:uiPriority="9" w:semiHidden="1" w:unhideWhenUsed="1" w:qFormat="1"/>
+    <w:lsdException w:name="heading 6" w:uiPriority="9" w:semiHidden="1" w:unhideWhenUsed="1" w:qFormat="1"/>
+    <w:lsdException w:name="heading 7" w:uiPriority="9" w:semiHidden="1" w:unhideWhenUsed="1" w:qFormat="1"/>
+    <w:lsdException w:name="heading 8" w:uiPriority="9" w:semiHidden="1" w:unhideWhenUsed="1" w:qFormat="1"/>
+    <w:lsdException w:name="heading 9" w:uiPriority="9" w:semiHidden="1" w:unhideWhenUsed="1" w:qFormat="1"/>
     <w:lsdException w:name="index 1" w:semiHidden="1" w:unhideWhenUsed="1"/>
     <w:lsdException w:name="index 2" w:semiHidden="1" w:unhideWhenUsed="1"/>
     <w:lsdException w:name="index 3" w:semiHidden="1" w:unhideWhenUsed="1"/>
@@ -2478,22 +2708,22 @@
     <w:lsdException w:name="index 7" w:semiHidden="1" w:unhideWhenUsed="1"/>
     <w:lsdException w:name="index 8" w:semiHidden="1" w:unhideWhenUsed="1"/>
     <w:lsdException w:name="index 9" w:semiHidden="1" w:unhideWhenUsed="1"/>
-    <w:lsdException w:name="toc 1" w:semiHidden="1" w:uiPriority="39" w:unhideWhenUsed="1"/>
-    <w:lsdException w:name="toc 2" w:semiHidden="1" w:uiPriority="39" w:unhideWhenUsed="1"/>
-    <w:lsdException w:name="toc 3" w:semiHidden="1" w:uiPriority="39" w:unhideWhenUsed="1"/>
-    <w:lsdException w:name="toc 4" w:semiHidden="1" w:uiPriority="39" w:unhideWhenUsed="1"/>
-    <w:lsdException w:name="toc 5" w:semiHidden="1" w:uiPriority="39" w:unhideWhenUsed="1"/>
-    <w:lsdException w:name="toc 6" w:semiHidden="1" w:uiPriority="39" w:unhideWhenUsed="1"/>
-    <w:lsdException w:name="toc 7" w:semiHidden="1" w:uiPriority="39" w:unhideWhenUsed="1"/>
-    <w:lsdException w:name="toc 8" w:semiHidden="1" w:uiPriority="39" w:unhideWhenUsed="1"/>
-    <w:lsdException w:name="toc 9" w:semiHidden="1" w:uiPriority="39" w:unhideWhenUsed="1"/>
+    <w:lsdException w:name="toc 1" w:uiPriority="39" w:semiHidden="1" w:unhideWhenUsed="1"/>
+    <w:lsdException w:name="toc 2" w:uiPriority="39" w:semiHidden="1" w:unhideWhenUsed="1"/>
+    <w:lsdException w:name="toc 3" w:uiPriority="39" w:semiHidden="1" w:unhideWhenUsed="1"/>
+    <w:lsdException w:name="toc 4" w:uiPriority="39" w:semiHidden="1" w:unhideWhenUsed="1"/>
+    <w:lsdException w:name="toc 5" w:uiPriority="39" w:semiHidden="1" w:unhideWhenUsed="1"/>
+    <w:lsdException w:name="toc 6" w:uiPriority="39" w:semiHidden="1" w:unhideWhenUsed="1"/>
+    <w:lsdException w:name="toc 7" w:uiPriority="39" w:semiHidden="1" w:unhideWhenUsed="1"/>
+    <w:lsdException w:name="toc 8" w:uiPriority="39" w:semiHidden="1" w:unhideWhenUsed="1"/>
+    <w:lsdException w:name="toc 9" w:uiPriority="39" w:semiHidden="1" w:unhideWhenUsed="1"/>
     <w:lsdException w:name="Normal Indent" w:semiHidden="1" w:unhideWhenUsed="1"/>
     <w:lsdException w:name="footnote text" w:semiHidden="1" w:unhideWhenUsed="1"/>
     <w:lsdException w:name="annotation text" w:semiHidden="1" w:unhideWhenUsed="1"/>
     <w:lsdException w:name="header" w:semiHidden="1" w:unhideWhenUsed="1"/>
     <w:lsdException w:name="footer" w:semiHidden="1" w:unhideWhenUsed="1"/>
     <w:lsdException w:name="index heading" w:semiHidden="1" w:unhideWhenUsed="1"/>
-    <w:lsdException w:name="caption" w:semiHidden="1" w:uiPriority="35" w:unhideWhenUsed="1" w:qFormat="1"/>
+    <w:lsdException w:name="caption" w:uiPriority="35" w:semiHidden="1" w:unhideWhenUsed="1" w:qFormat="1"/>
     <w:lsdException w:name="table of figures" w:semiHidden="1" w:unhideWhenUsed="1"/>
     <w:lsdException w:name="envelope address" w:semiHidden="1" w:unhideWhenUsed="1"/>
     <w:lsdException w:name="envelope return" w:semiHidden="1" w:unhideWhenUsed="1"/>
@@ -2524,7 +2754,7 @@
     <w:lsdException w:name="Title" w:uiPriority="10" w:qFormat="1"/>
     <w:lsdException w:name="Closing" w:semiHidden="1" w:unhideWhenUsed="1"/>
     <w:lsdException w:name="Signature" w:semiHidden="1" w:unhideWhenUsed="1"/>
-    <w:lsdException w:name="Default Paragraph Font" w:semiHidden="1" w:uiPriority="1" w:unhideWhenUsed="1"/>
+    <w:lsdException w:name="Default Paragraph Font" w:uiPriority="1" w:semiHidden="1" w:unhideWhenUsed="1"/>
     <w:lsdException w:name="Body Text" w:semiHidden="1" w:unhideWhenUsed="1"/>
     <w:lsdException w:name="Body Text Indent" w:semiHidden="1" w:unhideWhenUsed="1"/>
     <w:lsdException w:name="List Continue" w:semiHidden="1" w:unhideWhenUsed="1"/>
@@ -2724,8 +2954,8 @@
     <w:lsdException w:name="Subtle Reference" w:uiPriority="31" w:qFormat="1"/>
     <w:lsdException w:name="Intense Reference" w:uiPriority="32" w:qFormat="1"/>
     <w:lsdException w:name="Book Title" w:uiPriority="33" w:qFormat="1"/>
-    <w:lsdException w:name="Bibliography" w:semiHidden="1" w:uiPriority="37" w:unhideWhenUsed="1"/>
-    <w:lsdException w:name="TOC Heading" w:semiHidden="1" w:uiPriority="39" w:unhideWhenUsed="1" w:qFormat="1"/>
+    <w:lsdException w:name="Bibliography" w:uiPriority="37" w:semiHidden="1" w:unhideWhenUsed="1"/>
+    <w:lsdException w:name="TOC Heading" w:uiPriority="39" w:semiHidden="1" w:unhideWhenUsed="1" w:qFormat="1"/>
     <w:lsdException w:name="Plain Table 1" w:uiPriority="41"/>
     <w:lsdException w:name="Plain Table 2" w:uiPriority="42"/>
     <w:lsdException w:name="Plain Table 3" w:uiPriority="43"/>
@@ -2836,15 +3066,15 @@
     <w:lsdException w:name="Unresolved Mention" w:semiHidden="1" w:unhideWhenUsed="1"/>
     <w:lsdException w:name="Smart Link" w:semiHidden="1" w:unhideWhenUsed="1"/>
   </w:latentStyles>
-  <w:style w:type="paragraph" w:default="1" w:styleId="Normale">
+  <w:style w:type="paragraph" w:styleId="Normal" w:default="1">
     <w:name w:val="Normal"/>
     <w:qFormat/>
   </w:style>
-  <w:style w:type="paragraph" w:styleId="Titolo1">
+  <w:style w:type="paragraph" w:styleId="Heading1">
     <w:name w:val="heading 1"/>
-    <w:basedOn w:val="Normale"/>
-    <w:next w:val="Normale"/>
-    <w:link w:val="Titolo1Carattere"/>
+    <w:basedOn w:val="Normal"/>
+    <w:next w:val="Normal"/>
+    <w:link w:val="Heading1Char"/>
     <w:uiPriority w:val="9"/>
     <w:qFormat/>
     <w:rsid w:val="00AD6CB7"/>
@@ -2855,17 +3085,17 @@
       <w:outlineLvl w:val="0"/>
     </w:pPr>
     <w:rPr>
-      <w:rFonts w:asciiTheme="majorHAnsi" w:eastAsiaTheme="majorEastAsia" w:hAnsiTheme="majorHAnsi" w:cstheme="majorBidi"/>
+      <w:rFonts w:asciiTheme="majorHAnsi" w:hAnsiTheme="majorHAnsi" w:eastAsiaTheme="majorEastAsia" w:cstheme="majorBidi"/>
       <w:color w:val="595959" w:themeColor="text1" w:themeTint="A6"/>
       <w:sz w:val="32"/>
       <w:szCs w:val="32"/>
     </w:rPr>
   </w:style>
-  <w:style w:type="paragraph" w:styleId="Titolo2">
+  <w:style w:type="paragraph" w:styleId="Heading2">
     <w:name w:val="heading 2"/>
-    <w:basedOn w:val="Normale"/>
-    <w:next w:val="Normale"/>
-    <w:link w:val="Titolo2Carattere"/>
+    <w:basedOn w:val="Normal"/>
+    <w:next w:val="Normal"/>
+    <w:link w:val="Heading2Char"/>
     <w:uiPriority w:val="9"/>
     <w:unhideWhenUsed/>
     <w:qFormat/>
@@ -2877,19 +3107,19 @@
       <w:outlineLvl w:val="1"/>
     </w:pPr>
     <w:rPr>
-      <w:rFonts w:asciiTheme="majorHAnsi" w:eastAsiaTheme="majorEastAsia" w:hAnsiTheme="majorHAnsi" w:cstheme="majorBidi"/>
+      <w:rFonts w:asciiTheme="majorHAnsi" w:hAnsiTheme="majorHAnsi" w:eastAsiaTheme="majorEastAsia" w:cstheme="majorBidi"/>
       <w:color w:val="2F5496" w:themeColor="accent1" w:themeShade="BF"/>
       <w:sz w:val="26"/>
       <w:szCs w:val="26"/>
     </w:rPr>
   </w:style>
-  <w:style w:type="character" w:default="1" w:styleId="Carpredefinitoparagrafo">
+  <w:style w:type="character" w:styleId="DefaultParagraphFont" w:default="1">
     <w:name w:val="Default Paragraph Font"/>
     <w:uiPriority w:val="1"/>
     <w:semiHidden/>
     <w:unhideWhenUsed/>
   </w:style>
-  <w:style w:type="table" w:default="1" w:styleId="Tabellanormale">
+  <w:style w:type="table" w:styleId="TableNormal" w:default="1">
     <w:name w:val="Normal Table"/>
     <w:uiPriority w:val="99"/>
     <w:semiHidden/>
@@ -2904,17 +3134,17 @@
       </w:tblCellMar>
     </w:tblPr>
   </w:style>
-  <w:style w:type="numbering" w:default="1" w:styleId="Nessunelenco">
+  <w:style w:type="numbering" w:styleId="NoList" w:default="1">
     <w:name w:val="No List"/>
     <w:uiPriority w:val="99"/>
     <w:semiHidden/>
     <w:unhideWhenUsed/>
   </w:style>
-  <w:style w:type="paragraph" w:styleId="Titolo">
+  <w:style w:type="paragraph" w:styleId="Title">
     <w:name w:val="Title"/>
-    <w:basedOn w:val="Normale"/>
-    <w:next w:val="Normale"/>
-    <w:link w:val="TitoloCarattere"/>
+    <w:basedOn w:val="Normal"/>
+    <w:next w:val="Normal"/>
+    <w:link w:val="TitleChar"/>
     <w:uiPriority w:val="10"/>
     <w:qFormat/>
     <w:rsid w:val="00AF31BD"/>
@@ -2923,32 +3153,32 @@
       <w:contextualSpacing/>
     </w:pPr>
     <w:rPr>
-      <w:rFonts w:asciiTheme="majorHAnsi" w:eastAsiaTheme="majorEastAsia" w:hAnsiTheme="majorHAnsi" w:cstheme="majorBidi"/>
+      <w:rFonts w:asciiTheme="majorHAnsi" w:hAnsiTheme="majorHAnsi" w:eastAsiaTheme="majorEastAsia" w:cstheme="majorBidi"/>
       <w:spacing w:val="-10"/>
       <w:kern w:val="28"/>
       <w:sz w:val="56"/>
       <w:szCs w:val="56"/>
     </w:rPr>
   </w:style>
-  <w:style w:type="character" w:customStyle="1" w:styleId="TitoloCarattere">
-    <w:name w:val="Titolo Carattere"/>
-    <w:basedOn w:val="Carpredefinitoparagrafo"/>
-    <w:link w:val="Titolo"/>
+  <w:style w:type="character" w:styleId="TitleChar" w:customStyle="1">
+    <w:name w:val="Title Char"/>
+    <w:basedOn w:val="DefaultParagraphFont"/>
+    <w:link w:val="Title"/>
     <w:uiPriority w:val="10"/>
     <w:rsid w:val="00AF31BD"/>
     <w:rPr>
-      <w:rFonts w:asciiTheme="majorHAnsi" w:eastAsiaTheme="majorEastAsia" w:hAnsiTheme="majorHAnsi" w:cstheme="majorBidi"/>
+      <w:rFonts w:asciiTheme="majorHAnsi" w:hAnsiTheme="majorHAnsi" w:eastAsiaTheme="majorEastAsia" w:cstheme="majorBidi"/>
       <w:spacing w:val="-10"/>
       <w:kern w:val="28"/>
       <w:sz w:val="56"/>
       <w:szCs w:val="56"/>
     </w:rPr>
   </w:style>
-  <w:style w:type="paragraph" w:styleId="Sottotitolo">
+  <w:style w:type="paragraph" w:styleId="Subtitle">
     <w:name w:val="Subtitle"/>
-    <w:basedOn w:val="Normale"/>
-    <w:next w:val="Normale"/>
-    <w:link w:val="SottotitoloCarattere"/>
+    <w:basedOn w:val="Normal"/>
+    <w:next w:val="Normal"/>
+    <w:link w:val="SubtitleChar"/>
     <w:uiPriority w:val="11"/>
     <w:qFormat/>
     <w:rsid w:val="00AF31BD"/>
@@ -2963,10 +3193,10 @@
       <w:spacing w:val="15"/>
     </w:rPr>
   </w:style>
-  <w:style w:type="character" w:customStyle="1" w:styleId="SottotitoloCarattere">
-    <w:name w:val="Sottotitolo Carattere"/>
-    <w:basedOn w:val="Carpredefinitoparagrafo"/>
-    <w:link w:val="Sottotitolo"/>
+  <w:style w:type="character" w:styleId="SubtitleChar" w:customStyle="1">
+    <w:name w:val="Subtitle Char"/>
+    <w:basedOn w:val="DefaultParagraphFont"/>
+    <w:link w:val="Subtitle"/>
     <w:uiPriority w:val="11"/>
     <w:rsid w:val="00AF31BD"/>
     <w:rPr>
@@ -2975,22 +3205,22 @@
       <w:spacing w:val="15"/>
     </w:rPr>
   </w:style>
-  <w:style w:type="character" w:customStyle="1" w:styleId="Titolo1Carattere">
-    <w:name w:val="Titolo 1 Carattere"/>
-    <w:basedOn w:val="Carpredefinitoparagrafo"/>
-    <w:link w:val="Titolo1"/>
+  <w:style w:type="character" w:styleId="Heading1Char" w:customStyle="1">
+    <w:name w:val="Heading 1 Char"/>
+    <w:basedOn w:val="DefaultParagraphFont"/>
+    <w:link w:val="Heading1"/>
     <w:uiPriority w:val="9"/>
     <w:rsid w:val="00AD6CB7"/>
     <w:rPr>
-      <w:rFonts w:asciiTheme="majorHAnsi" w:eastAsiaTheme="majorEastAsia" w:hAnsiTheme="majorHAnsi" w:cstheme="majorBidi"/>
+      <w:rFonts w:asciiTheme="majorHAnsi" w:hAnsiTheme="majorHAnsi" w:eastAsiaTheme="majorEastAsia" w:cstheme="majorBidi"/>
       <w:color w:val="595959" w:themeColor="text1" w:themeTint="A6"/>
       <w:sz w:val="32"/>
       <w:szCs w:val="32"/>
     </w:rPr>
   </w:style>
-  <w:style w:type="paragraph" w:styleId="Paragrafoelenco">
+  <w:style w:type="paragraph" w:styleId="ListParagraph">
     <w:name w:val="List Paragraph"/>
-    <w:basedOn w:val="Normale"/>
+    <w:basedOn w:val="Normal"/>
     <w:uiPriority w:val="34"/>
     <w:qFormat/>
     <w:rsid w:val="00AF31BD"/>
@@ -2999,22 +3229,22 @@
       <w:contextualSpacing/>
     </w:pPr>
   </w:style>
-  <w:style w:type="character" w:customStyle="1" w:styleId="Titolo2Carattere">
-    <w:name w:val="Titolo 2 Carattere"/>
-    <w:basedOn w:val="Carpredefinitoparagrafo"/>
-    <w:link w:val="Titolo2"/>
+  <w:style w:type="character" w:styleId="Heading2Char" w:customStyle="1">
+    <w:name w:val="Heading 2 Char"/>
+    <w:basedOn w:val="DefaultParagraphFont"/>
+    <w:link w:val="Heading2"/>
     <w:uiPriority w:val="9"/>
     <w:rsid w:val="007929BC"/>
     <w:rPr>
-      <w:rFonts w:asciiTheme="majorHAnsi" w:eastAsiaTheme="majorEastAsia" w:hAnsiTheme="majorHAnsi" w:cstheme="majorBidi"/>
+      <w:rFonts w:asciiTheme="majorHAnsi" w:hAnsiTheme="majorHAnsi" w:eastAsiaTheme="majorEastAsia" w:cstheme="majorBidi"/>
       <w:color w:val="2F5496" w:themeColor="accent1" w:themeShade="BF"/>
       <w:sz w:val="26"/>
       <w:szCs w:val="26"/>
     </w:rPr>
   </w:style>
-  <w:style w:type="character" w:styleId="Collegamentoipertestuale">
+  <w:style w:type="character" w:styleId="Hyperlink">
     <w:name w:val="Hyperlink"/>
-    <w:basedOn w:val="Carpredefinitoparagrafo"/>
+    <w:basedOn w:val="DefaultParagraphFont"/>
     <w:uiPriority w:val="99"/>
     <w:unhideWhenUsed/>
     <w:rsid w:val="00A52D69"/>
@@ -3023,9 +3253,9 @@
       <w:u w:val="single"/>
     </w:rPr>
   </w:style>
-  <w:style w:type="character" w:styleId="Menzionenonrisolta">
+  <w:style w:type="character" w:styleId="UnresolvedMention">
     <w:name w:val="Unresolved Mention"/>
-    <w:basedOn w:val="Carpredefinitoparagrafo"/>
+    <w:basedOn w:val="DefaultParagraphFont"/>
     <w:uiPriority w:val="99"/>
     <w:semiHidden/>
     <w:unhideWhenUsed/>
@@ -3035,9 +3265,9 @@
       <w:shd w:val="clear" w:color="auto" w:fill="E1DFDD"/>
     </w:rPr>
   </w:style>
-  <w:style w:type="character" w:styleId="Collegamentovisitato">
+  <w:style w:type="character" w:styleId="FollowedHyperlink">
     <w:name w:val="FollowedHyperlink"/>
-    <w:basedOn w:val="Carpredefinitoparagrafo"/>
+    <w:basedOn w:val="DefaultParagraphFont"/>
     <w:uiPriority w:val="99"/>
     <w:semiHidden/>
     <w:unhideWhenUsed/>

</xml_diff>

<commit_message>
Piccole correzioni Problem Statement
</commit_message>
<xml_diff>
--- a/derivables/ProblemStatement_CineHub.docx
+++ b/derivables/ProblemStatement_CineHub.docx
@@ -51,6 +51,7 @@
         </w:rPr>
         <w:t xml:space="preserve">1. </w:t>
       </w:r>
+      <w:proofErr w:type="spellStart"/>
       <w:r>
         <w:rPr>
           <w:b/>
@@ -59,6 +60,7 @@
         </w:rPr>
         <w:t>Introduction</w:t>
       </w:r>
+      <w:proofErr w:type="spellEnd"/>
     </w:p>
     <w:p>
       <w:pPr>
@@ -98,7 +100,15 @@
         <w:t>Al giorno d’oggi, per gli appassionati di cinema e</w:t>
       </w:r>
       <w:r>
-        <w:t xml:space="preserve">sistono 2 tipologie di piattaforme che consentono di ottenere informazioni riguardo film e serie tv. La prima, più tradizionale, consente </w:t>
+        <w:t xml:space="preserve">sistono </w:t>
+      </w:r>
+      <w:proofErr w:type="gramStart"/>
+      <w:r>
+        <w:t>2</w:t>
+      </w:r>
+      <w:proofErr w:type="gramEnd"/>
+      <w:r>
+        <w:t xml:space="preserve"> tipologie di piattaforme che consentono di ottenere informazioni riguardo film e serie tv. La prima, più tradizionale, consente </w:t>
       </w:r>
       <w:r>
         <w:t xml:space="preserve">sia </w:t>
@@ -166,6 +176,7 @@
         <w:t>.</w:t>
       </w:r>
     </w:p>
+    <w:p/>
     <w:p>
       <w:pPr>
         <w:pStyle w:val="Titolo1"/>
@@ -191,6 +202,7 @@
         </w:rPr>
         <w:t xml:space="preserve">. </w:t>
       </w:r>
+      <w:proofErr w:type="spellStart"/>
       <w:r>
         <w:rPr>
           <w:b/>
@@ -199,41 +211,25 @@
         </w:rPr>
         <w:t>Scenarios</w:t>
       </w:r>
-    </w:p>
-    <w:p>
-      <w:pPr>
-        <w:pStyle w:val="Paragrafoelenco"/>
-        <w:rPr>
-          <w:b/>
-          <w:bCs/>
-        </w:rPr>
-      </w:pPr>
-      <w:r>
-        <w:rPr>
-          <w:b/>
-          <w:bCs/>
-        </w:rPr>
+      <w:proofErr w:type="spellEnd"/>
+    </w:p>
+    <w:p>
+      <w:pPr>
+        <w:pStyle w:val="Titolo2"/>
+      </w:pPr>
+      <w:r>
+        <w:tab/>
+      </w:r>
+      <w:r>
         <w:t>2.1</w:t>
       </w:r>
       <w:r>
-        <w:rPr>
-          <w:b/>
-          <w:bCs/>
-        </w:rPr>
         <w:t xml:space="preserve"> </w:t>
       </w:r>
       <w:r>
-        <w:rPr>
-          <w:b/>
-          <w:bCs/>
-        </w:rPr>
         <w:t xml:space="preserve">Utente non registrato </w:t>
       </w:r>
       <w:r>
-        <w:rPr>
-          <w:b/>
-          <w:bCs/>
-        </w:rPr>
         <w:t>cerca un film/serie tv per leggerne le recensioni</w:t>
       </w:r>
     </w:p>
@@ -327,12 +323,19 @@
           <w:numId w:val="10"/>
         </w:numPr>
       </w:pPr>
+      <w:proofErr w:type="spellStart"/>
       <w:r>
         <w:t>Possessor</w:t>
       </w:r>
-      <w:r>
-        <w:t xml:space="preserve"> Uncut</w:t>
-      </w:r>
+      <w:proofErr w:type="spellEnd"/>
+      <w:r>
+        <w:t xml:space="preserve"> </w:t>
+      </w:r>
+      <w:proofErr w:type="spellStart"/>
+      <w:r>
+        <w:t>Uncut</w:t>
+      </w:r>
+      <w:proofErr w:type="spellEnd"/>
       <w:r>
         <w:tab/>
       </w:r>
@@ -411,51 +414,28 @@
       </w:r>
     </w:p>
     <w:p>
-      <w:pPr>
-        <w:pStyle w:val="Paragrafoelenco"/>
-        <w:ind w:left="708"/>
-      </w:pPr>
-    </w:p>
-    <w:p>
-      <w:pPr>
-        <w:ind w:left="708"/>
-        <w:rPr>
-          <w:b/>
-          <w:bCs/>
-        </w:rPr>
-      </w:pPr>
-      <w:r>
-        <w:rPr>
-          <w:b/>
-        </w:rPr>
-        <w:t xml:space="preserve">2.2 </w:t>
-      </w:r>
-      <w:r>
-        <w:rPr>
-          <w:b/>
-          <w:bCs/>
-        </w:rPr>
-        <w:t xml:space="preserve">Utente </w:t>
-      </w:r>
-      <w:r>
-        <w:rPr>
-          <w:b/>
-          <w:bCs/>
-        </w:rPr>
+      <w:r>
+        <w:br w:type="page"/>
+      </w:r>
+    </w:p>
+    <w:p>
+      <w:pPr>
+        <w:pStyle w:val="Titolo2"/>
+      </w:pPr>
+      <w:r>
+        <w:lastRenderedPageBreak/>
+        <w:tab/>
+      </w:r>
+      <w:r>
+        <w:t xml:space="preserve">2.2 Utente </w:t>
+      </w:r>
+      <w:r>
         <w:t xml:space="preserve">registrato </w:t>
       </w:r>
       <w:r>
-        <w:rPr>
-          <w:b/>
-          <w:bCs/>
-        </w:rPr>
         <w:t>recensisce un film</w:t>
       </w:r>
       <w:r>
-        <w:rPr>
-          <w:b/>
-          <w:bCs/>
-        </w:rPr>
         <w:t>.</w:t>
       </w:r>
     </w:p>
@@ -552,8 +532,13 @@
           <w:rFonts w:eastAsiaTheme="minorEastAsia"/>
         </w:rPr>
       </w:pPr>
-      <w:r>
-        <w:t xml:space="preserve">Email: </w:t>
+      <w:proofErr w:type="gramStart"/>
+      <w:r>
+        <w:t>Email</w:t>
+      </w:r>
+      <w:proofErr w:type="gramEnd"/>
+      <w:r>
+        <w:t xml:space="preserve">: </w:t>
       </w:r>
       <w:hyperlink r:id="rId5">
         <w:r>
@@ -630,252 +615,269 @@
         </w:numPr>
       </w:pPr>
       <w:r>
+        <w:t>sp</w:t>
+      </w:r>
+      <w:r>
+        <w:t xml:space="preserve">unta </w:t>
+      </w:r>
+      <w:r>
+        <w:t>“</w:t>
+      </w:r>
+      <w:r>
+        <w:t>accetto le policy</w:t>
+      </w:r>
+      <w:r>
+        <w:t>”</w:t>
+      </w:r>
+      <w:r>
+        <w:t>.</w:t>
+      </w:r>
+    </w:p>
+    <w:p>
+      <w:pPr>
+        <w:ind w:left="720"/>
+      </w:pPr>
+      <w:r>
+        <w:t xml:space="preserve">Una volta inviato il </w:t>
+      </w:r>
+      <w:r>
+        <w:t>Form</w:t>
+      </w:r>
+      <w:r>
+        <w:t xml:space="preserve"> Pippo </w:t>
+      </w:r>
+      <w:r>
+        <w:t>riceverà un messaggio contenente un link di attivazione alla casella di posta indicata precedentemente. Una volta cliccato il suddetto link Pippo potrà effettuare il Login alla piattaforma.</w:t>
+      </w:r>
+    </w:p>
+    <w:p>
+      <w:pPr>
+        <w:pStyle w:val="Paragrafoelenco"/>
+      </w:pPr>
+      <w:r>
+        <w:t>Una volta effettuato il login Pippo torna alla pa</w:t>
+      </w:r>
+      <w:r>
+        <w:t>gina del film che voleva recensire e gli assegna un punteggio di 2 popcorn su 5</w:t>
+      </w:r>
+      <w:r>
+        <w:t>, e scrive una recensione che sottolinea tutti gli aspetti negativi del film</w:t>
+      </w:r>
+      <w:r>
+        <w:t>.</w:t>
+      </w:r>
+      <w:r>
+        <w:t xml:space="preserve"> La recensione compare nella lista di tutte le recensioni del film.</w:t>
+      </w:r>
+    </w:p>
+    <w:p>
+      <w:pPr>
+        <w:pStyle w:val="Titolo2"/>
+      </w:pPr>
+      <w:r>
+        <w:tab/>
+      </w:r>
+      <w:r>
+        <w:t xml:space="preserve">2.3 Utente registrato risponde alla recensione </w:t>
+      </w:r>
+      <w:r>
+        <w:t>di un altro utente</w:t>
+      </w:r>
+    </w:p>
+    <w:p>
+      <w:pPr>
+        <w:pStyle w:val="Paragrafoelenco"/>
+      </w:pPr>
+      <w:r>
+        <w:t>M</w:t>
+      </w:r>
+      <w:r>
+        <w:t>aria</w:t>
+      </w:r>
+      <w:r>
+        <w:t>,</w:t>
+      </w:r>
+      <w:r>
+        <w:t xml:space="preserve"> un’</w:t>
+      </w:r>
+      <w:r>
+        <w:t xml:space="preserve">utente loggata, legge la recensione negativa di Pippo e decide di rispondere. Clicca sul tasto “rispondi” relativo alla recensione di Pippo e le compare </w:t>
+      </w:r>
+      <w:r>
+        <w:t>un campo dove inserire la sua risposta. Una volta terminato di scrivere il suo commento, M</w:t>
+      </w:r>
+      <w:r>
+        <w:t>aria</w:t>
+      </w:r>
+      <w:r>
+        <w:t xml:space="preserve"> clicca sul tasto conferma e la sua risposta </w:t>
+      </w:r>
+      <w:r>
+        <w:t xml:space="preserve">compare tra le </w:t>
+      </w:r>
+      <w:r>
+        <w:t>altre risposte alla recensione di Pippo.</w:t>
+      </w:r>
+      <w:r>
+        <w:t xml:space="preserve"> Dato che si trova d’accordo con altri utenti che hanno risposto a Pippo decide di assegnare loro un “Upvote” cliccando sulla relativa icona accanto alla recensione.</w:t>
+      </w:r>
+    </w:p>
+    <w:p>
+      <w:r>
+        <w:br w:type="page"/>
+      </w:r>
+    </w:p>
+    <w:p>
+      <w:pPr>
+        <w:pStyle w:val="Titolo2"/>
+      </w:pPr>
+      <w:r>
         <w:lastRenderedPageBreak/>
-        <w:t>sp</w:t>
-      </w:r>
-      <w:r>
-        <w:t xml:space="preserve">unta </w:t>
+        <w:tab/>
+      </w:r>
+      <w:r>
+        <w:t xml:space="preserve">2.4 Responsabile di catalogo inserisce </w:t>
+      </w:r>
+      <w:r>
+        <w:t xml:space="preserve">in </w:t>
+      </w:r>
+      <w:r>
+        <w:t>catalogo</w:t>
+      </w:r>
+      <w:r>
+        <w:t xml:space="preserve"> </w:t>
+      </w:r>
+      <w:r>
+        <w:t xml:space="preserve">un nuovo film </w:t>
+      </w:r>
+      <w:r>
+        <w:t xml:space="preserve">appena uscito </w:t>
+      </w:r>
+      <w:r>
+        <w:tab/>
+      </w:r>
+      <w:r>
+        <w:t>al cinema.</w:t>
+      </w:r>
+    </w:p>
+    <w:p>
+      <w:pPr>
+        <w:pStyle w:val="Paragrafoelenco"/>
+      </w:pPr>
+      <w:r>
+        <w:t>Essendo uscito</w:t>
+      </w:r>
+      <w:r>
+        <w:t xml:space="preserve"> </w:t>
       </w:r>
       <w:r>
         <w:t>“</w:t>
       </w:r>
-      <w:r>
-        <w:t>accetto le policy</w:t>
-      </w:r>
-      <w:r>
-        <w:t>”</w:t>
+      <w:proofErr w:type="spellStart"/>
+      <w:r>
+        <w:t>Scoob</w:t>
+      </w:r>
+      <w:proofErr w:type="spellEnd"/>
+      <w:r>
+        <w:t xml:space="preserve">!”, </w:t>
+      </w:r>
+      <w:r>
+        <w:t>un nuovo film</w:t>
+      </w:r>
+      <w:r>
+        <w:t xml:space="preserve"> d’animazione</w:t>
+      </w:r>
+      <w:r>
+        <w:t xml:space="preserve">, </w:t>
+      </w:r>
+      <w:r>
+        <w:t>Rocco</w:t>
+      </w:r>
+      <w:r>
+        <w:t xml:space="preserve">, </w:t>
+      </w:r>
+      <w:r>
+        <w:t xml:space="preserve">il responsabile del catalogo, </w:t>
+      </w:r>
+      <w:r>
+        <w:t>decide di inserirlo nella lista dei film presenti su CineHub</w:t>
+      </w:r>
+      <w:r>
+        <w:t>. Si reca su CineHub</w:t>
+      </w:r>
+      <w:r>
+        <w:t>,</w:t>
+      </w:r>
+      <w:r>
+        <w:t xml:space="preserve"> effettua l’accesso amministratore</w:t>
+      </w:r>
+      <w:r>
+        <w:t>, in quanto responsab</w:t>
+      </w:r>
+      <w:r>
+        <w:t>ile del catalogo si reca nella sezione “aggiungi film”</w:t>
+      </w:r>
+      <w:r>
+        <w:t xml:space="preserve"> e visualizza</w:t>
+      </w:r>
+      <w:r>
+        <w:t xml:space="preserve"> un </w:t>
+      </w:r>
+      <w:r>
+        <w:t>F</w:t>
+      </w:r>
+      <w:r>
+        <w:t>orm con i campi “titolo”, “</w:t>
+      </w:r>
+      <w:r>
+        <w:t xml:space="preserve">anno </w:t>
+      </w:r>
+      <w:r>
+        <w:t>d’uscita”, “genere”, “trama”</w:t>
+      </w:r>
+      <w:r>
+        <w:t xml:space="preserve">, </w:t>
+      </w:r>
+      <w:r>
+        <w:t>“regista”, “attor</w:t>
+      </w:r>
+      <w:r>
+        <w:t>i</w:t>
+      </w:r>
+      <w:r>
+        <w:t>”,</w:t>
+      </w:r>
+      <w:r>
+        <w:t xml:space="preserve"> “</w:t>
+      </w:r>
+      <w:proofErr w:type="spellStart"/>
+      <w:r>
+        <w:t>voiceactors</w:t>
+      </w:r>
+      <w:proofErr w:type="spellEnd"/>
+      <w:r>
+        <w:t>”,</w:t>
+      </w:r>
+      <w:r>
+        <w:t xml:space="preserve"> </w:t>
+      </w:r>
+      <w:r>
+        <w:t>“link trailer”</w:t>
+      </w:r>
+      <w:r>
+        <w:t xml:space="preserve"> e “link locandina”</w:t>
       </w:r>
       <w:r>
         <w:t>.</w:t>
       </w:r>
-    </w:p>
-    <w:p>
-      <w:pPr>
-        <w:ind w:left="720"/>
-      </w:pPr>
-      <w:r>
-        <w:t xml:space="preserve">Una volta inviato il </w:t>
-      </w:r>
-      <w:r>
-        <w:t>Form</w:t>
-      </w:r>
-      <w:r>
-        <w:t xml:space="preserve"> Pippo può effettuare il login. </w:t>
-      </w:r>
-    </w:p>
-    <w:p>
-      <w:pPr>
-        <w:pStyle w:val="Paragrafoelenco"/>
-      </w:pPr>
-      <w:r>
-        <w:t>Una volta effettuato il login Pippo torna alla pa</w:t>
-      </w:r>
-      <w:r>
-        <w:t>gina del film che voleva recensire e gli assegna un punteggio di 2 popcorn su 5</w:t>
-      </w:r>
-      <w:r>
-        <w:t>, e scrive una recensione che sottolinea tutti gli aspetti negativi del film</w:t>
-      </w:r>
-      <w:r>
-        <w:t>.</w:t>
-      </w:r>
-      <w:r>
-        <w:t xml:space="preserve"> La recensione compare nella lista di tutte le recensioni del film.</w:t>
-      </w:r>
-    </w:p>
-    <w:p>
-      <w:pPr>
-        <w:ind w:firstLine="708"/>
-        <w:rPr>
-          <w:b/>
-          <w:bCs/>
-        </w:rPr>
-      </w:pPr>
-      <w:r>
-        <w:rPr>
-          <w:b/>
-          <w:bCs/>
-        </w:rPr>
-        <w:t xml:space="preserve">2.3 Utente registrato risponde alla recensione </w:t>
-      </w:r>
-      <w:r>
-        <w:rPr>
-          <w:b/>
-          <w:bCs/>
-        </w:rPr>
-        <w:t>di un altro utente</w:t>
-      </w:r>
-    </w:p>
-    <w:p>
-      <w:pPr>
-        <w:pStyle w:val="Paragrafoelenco"/>
-      </w:pPr>
-      <w:r>
-        <w:t>Maria</w:t>
-      </w:r>
-      <w:r>
-        <w:t>,</w:t>
-      </w:r>
-      <w:r>
-        <w:t xml:space="preserve"> un’</w:t>
-      </w:r>
-      <w:r>
-        <w:t xml:space="preserve">utente loggata, legge la recensione negativa di Pippo e decide di rispondere. Clicca sul tasto “rispondi” relativo alla recensione di Pippo e le compare </w:t>
-      </w:r>
-      <w:r>
-        <w:t xml:space="preserve">un campo dove inserire la sua risposta. Una volta terminato di scrivere il suo commento, Maria clicca sul tasto conferma e la sua risposta </w:t>
-      </w:r>
-      <w:r>
-        <w:t xml:space="preserve">compare tra le </w:t>
-      </w:r>
-      <w:r>
-        <w:t>altre risposte alla recensione di Pippo.</w:t>
-      </w:r>
-      <w:r>
-        <w:t xml:space="preserve"> Dato che si trova d’accordo con altri utenti che hanno risposto a Pippo decide di assegnare loro un “Upvote” cliccando sulla relativa icona accanto alla recensione. </w:t>
-      </w:r>
-    </w:p>
-    <w:p>
-      <w:pPr>
-        <w:ind w:firstLine="708"/>
-        <w:rPr>
-          <w:b/>
-          <w:bCs/>
-        </w:rPr>
-      </w:pPr>
-      <w:r>
-        <w:rPr>
-          <w:b/>
-          <w:bCs/>
-        </w:rPr>
-        <w:t xml:space="preserve">2.4 Responsabile di catalogo inserisce </w:t>
-      </w:r>
-      <w:r>
-        <w:rPr>
-          <w:b/>
-          <w:bCs/>
-        </w:rPr>
-        <w:t xml:space="preserve">in </w:t>
-      </w:r>
-      <w:r>
-        <w:rPr>
-          <w:b/>
-          <w:bCs/>
-        </w:rPr>
-        <w:t>catalogo</w:t>
-      </w:r>
-      <w:r>
-        <w:rPr>
-          <w:b/>
-          <w:bCs/>
-        </w:rPr>
+      <w:r>
         <w:t xml:space="preserve"> </w:t>
       </w:r>
       <w:r>
-        <w:rPr>
-          <w:b/>
-          <w:bCs/>
-        </w:rPr>
-        <w:t xml:space="preserve">un nuovo film </w:t>
-      </w:r>
-      <w:r>
-        <w:rPr>
-          <w:b/>
-          <w:bCs/>
-        </w:rPr>
-        <w:t>appena uscito al cinema.</w:t>
-      </w:r>
-    </w:p>
-    <w:p>
-      <w:pPr>
-        <w:pStyle w:val="Paragrafoelenco"/>
-      </w:pPr>
-      <w:r>
-        <w:t>Essendo uscito</w:t>
-      </w:r>
-      <w:r>
-        <w:t xml:space="preserve"> </w:t>
-      </w:r>
-      <w:r>
-        <w:t>“</w:t>
-      </w:r>
-      <w:r>
-        <w:t>Scoob</w:t>
-      </w:r>
-      <w:r>
-        <w:t xml:space="preserve">!”, </w:t>
-      </w:r>
-      <w:r>
-        <w:t>un nuovo film</w:t>
-      </w:r>
-      <w:r>
-        <w:t xml:space="preserve"> d’animazione</w:t>
-      </w:r>
-      <w:r>
-        <w:t xml:space="preserve">, </w:t>
-      </w:r>
-      <w:r>
-        <w:t>Rocco</w:t>
-      </w:r>
-      <w:r>
-        <w:t xml:space="preserve">, </w:t>
-      </w:r>
-      <w:r>
-        <w:t xml:space="preserve">il responsabile del catalogo, </w:t>
-      </w:r>
-      <w:r>
-        <w:t>decide di inserirlo nella lista dei film presenti su CineHub</w:t>
-      </w:r>
-      <w:r>
-        <w:t>. Si reca su CineHub</w:t>
-      </w:r>
-      <w:r>
-        <w:t>,</w:t>
-      </w:r>
-      <w:r>
-        <w:t xml:space="preserve"> effettua l’accesso amministratore</w:t>
-      </w:r>
-      <w:r>
-        <w:t>, in quanto responsab</w:t>
-      </w:r>
-      <w:r>
-        <w:t>ile del catalogo si reca nella sezione “aggiungi film”</w:t>
-      </w:r>
-      <w:r>
-        <w:t xml:space="preserve"> e visualizza</w:t>
-      </w:r>
-      <w:r>
-        <w:t xml:space="preserve"> un </w:t>
-      </w:r>
-      <w:r>
-        <w:t>F</w:t>
-      </w:r>
-      <w:r>
-        <w:t>orm con i campi “titolo”, “</w:t>
-      </w:r>
-      <w:r>
-        <w:t xml:space="preserve">anno </w:t>
-      </w:r>
-      <w:r>
-        <w:t>d’uscita”, “genere”, “trama”</w:t>
-      </w:r>
-      <w:r>
-        <w:t xml:space="preserve">, </w:t>
-      </w:r>
-      <w:r>
-        <w:t xml:space="preserve">“regista”, “attori protagonisti”, </w:t>
-      </w:r>
-      <w:r>
-        <w:t>“link trailer”</w:t>
-      </w:r>
-      <w:r>
-        <w:t xml:space="preserve"> e “link locandina”</w:t>
-      </w:r>
-      <w:r>
-        <w:t>.</w:t>
-      </w:r>
-      <w:r>
-        <w:t xml:space="preserve"> Rocco compila i campi.</w:t>
+        <w:br/>
+      </w:r>
+      <w:r>
+        <w:t>Rocco compila i campi.</w:t>
       </w:r>
     </w:p>
     <w:p>
@@ -890,7 +892,15 @@
         <w:t>Titolo:</w:t>
       </w:r>
       <w:r>
-        <w:t xml:space="preserve"> “Scoob!”</w:t>
+        <w:t xml:space="preserve"> “</w:t>
+      </w:r>
+      <w:proofErr w:type="spellStart"/>
+      <w:r>
+        <w:t>Scoob</w:t>
+      </w:r>
+      <w:proofErr w:type="spellEnd"/>
+      <w:r>
+        <w:t>!”</w:t>
       </w:r>
     </w:p>
     <w:p>
@@ -956,7 +966,23 @@
         <w:t>“</w:t>
       </w:r>
       <w:r>
-        <w:t>Scooby e la banda affrontano il loro mistero più impegnativo di sempre: un complotto per scatenare il cane fantasma Cerberus nel mondo. Mentre corrono per fermare questa dogpocalisse, la banda scopre che Scooby ha un destino epico più grande di quanto chiunque immaginasse.</w:t>
+        <w:t xml:space="preserve">Scooby e la banda affrontano il loro mistero più impegnativo di sempre: un complotto per scatenare il cane fantasma </w:t>
+      </w:r>
+      <w:proofErr w:type="spellStart"/>
+      <w:r>
+        <w:t>Cerberus</w:t>
+      </w:r>
+      <w:proofErr w:type="spellEnd"/>
+      <w:r>
+        <w:t xml:space="preserve"> nel mondo. Mentre corrono per fermare questa </w:t>
+      </w:r>
+      <w:proofErr w:type="spellStart"/>
+      <w:r>
+        <w:t>dogpocalisse</w:t>
+      </w:r>
+      <w:proofErr w:type="spellEnd"/>
+      <w:r>
+        <w:t>, la banda scopre che Scooby ha un destino epico più grande di quanto chiunque immaginasse.</w:t>
       </w:r>
       <w:r>
         <w:t>”</w:t>
@@ -1003,8 +1029,13 @@
       <w:r>
         <w:t xml:space="preserve">, </w:t>
       </w:r>
-      <w:r>
-        <w:t>Jeason Isaac</w:t>
+      <w:proofErr w:type="spellStart"/>
+      <w:r>
+        <w:t>Jeason</w:t>
+      </w:r>
+      <w:proofErr w:type="spellEnd"/>
+      <w:r>
+        <w:t xml:space="preserve"> Isaac</w:t>
       </w:r>
       <w:r>
         <w:t>”</w:t>
@@ -1058,7 +1089,21 @@
         <w:rPr>
           <w:lang w:val="en-US"/>
         </w:rPr>
-        <w:t>Link Locandina:</w:t>
+        <w:t xml:space="preserve">Link </w:t>
+      </w:r>
+      <w:proofErr w:type="spellStart"/>
+      <w:r>
+        <w:rPr>
+          <w:lang w:val="en-US"/>
+        </w:rPr>
+        <w:t>Locandina</w:t>
+      </w:r>
+      <w:proofErr w:type="spellEnd"/>
+      <w:r>
+        <w:rPr>
+          <w:lang w:val="en-US"/>
+        </w:rPr>
+        <w:t>:</w:t>
       </w:r>
       <w:r>
         <w:rPr>
@@ -1092,25 +1137,22 @@
     </w:p>
     <w:p>
       <w:pPr>
-        <w:ind w:firstLine="708"/>
-        <w:rPr>
-          <w:b/>
-          <w:bCs/>
-        </w:rPr>
-      </w:pPr>
-      <w:r>
-        <w:rPr>
-          <w:b/>
-          <w:bCs/>
-        </w:rPr>
+        <w:pStyle w:val="Titolo2"/>
+      </w:pPr>
+      <w:r>
+        <w:tab/>
+      </w:r>
+      <w:r>
         <w:t xml:space="preserve">2.5 Moderatore cancella il commento di un utente che non rispetta le </w:t>
       </w:r>
       <w:r>
-        <w:rPr>
-          <w:b/>
-          <w:bCs/>
-        </w:rPr>
-        <w:t>policy del sito.</w:t>
+        <w:t xml:space="preserve">policy </w:t>
+      </w:r>
+      <w:r>
+        <w:tab/>
+      </w:r>
+      <w:r>
+        <w:t>del sito.</w:t>
       </w:r>
     </w:p>
     <w:p>
@@ -1136,159 +1178,262 @@
         <w:t>segnalata dagli altri utenti. Per questo motivo, la moderatrice Filomena</w:t>
       </w:r>
       <w:r>
-        <w:t xml:space="preserve"> riceve un avviso nel suo pannello amministratore</w:t>
-      </w:r>
-      <w:r>
-        <w:t>. Si reca nella sezione “modera commenti”</w:t>
-      </w:r>
-      <w:r>
-        <w:t xml:space="preserve"> e gli compare, tra gli altri commenti segnalati, quello i pippo. Dopo un attenta lettura decide di cancellare il commento, cliccando sul bottone “cancella”.</w:t>
-      </w:r>
-      <w:r>
-        <w:t xml:space="preserve"> Tutte le risposte al commento di Pippo vengono a loro volta cancellate.</w:t>
+        <w:t xml:space="preserve"> </w:t>
+      </w:r>
+      <w:r>
+        <w:t xml:space="preserve">nella sezione “modera </w:t>
+      </w:r>
+      <w:r>
+        <w:t>recensioni</w:t>
+      </w:r>
+      <w:r>
+        <w:t>”</w:t>
+      </w:r>
+      <w:r>
+        <w:t xml:space="preserve"> </w:t>
+      </w:r>
+      <w:r>
+        <w:t>vedrà</w:t>
+      </w:r>
+      <w:r>
+        <w:t xml:space="preserve"> tra gli altri commenti segnalati, quello </w:t>
+      </w:r>
+      <w:r>
+        <w:t>d</w:t>
+      </w:r>
+      <w:r>
+        <w:t xml:space="preserve">i </w:t>
+      </w:r>
+      <w:r>
+        <w:t>P</w:t>
+      </w:r>
+      <w:r>
+        <w:t>ippo.</w:t>
+      </w:r>
+      <w:r>
+        <w:br/>
+      </w:r>
+      <w:r>
+        <w:t>Dopo un</w:t>
+      </w:r>
+      <w:r>
+        <w:t>’</w:t>
+      </w:r>
+      <w:r>
+        <w:t xml:space="preserve">attenta lettura decide di </w:t>
+      </w:r>
+      <w:r>
+        <w:t>censurare</w:t>
+      </w:r>
+      <w:r>
+        <w:t xml:space="preserve"> il commento, cliccando sul bottone “cancella”.</w:t>
+      </w:r>
+      <w:r>
+        <w:t xml:space="preserve"> </w:t>
+      </w:r>
+      <w:r>
+        <w:t>Il contenuto della recensione di Pippo viene censurato, in modo da non poter risultare offensivo.</w:t>
+      </w:r>
+    </w:p>
+    <w:p>
+      <w:pPr>
+        <w:pStyle w:val="Titolo2"/>
+      </w:pPr>
+      <w:r>
+        <w:br w:type="page"/>
+      </w:r>
+      <w:r>
+        <w:lastRenderedPageBreak/>
+        <w:tab/>
+      </w:r>
+      <w:r>
+        <w:t xml:space="preserve">2.6 Moderatore blocca </w:t>
+      </w:r>
+      <w:r>
+        <w:t>l’account di</w:t>
+      </w:r>
+      <w:r>
+        <w:t xml:space="preserve"> un utente che per svariate volte </w:t>
+      </w:r>
+      <w:r>
+        <w:t xml:space="preserve">non ha </w:t>
+      </w:r>
+      <w:r>
+        <w:tab/>
+      </w:r>
+      <w:r>
+        <w:t>rispettato</w:t>
+      </w:r>
+      <w:r>
+        <w:t xml:space="preserve"> </w:t>
+      </w:r>
+      <w:r>
+        <w:t xml:space="preserve">le policy del sito. </w:t>
       </w:r>
     </w:p>
     <w:p>
       <w:pPr>
         <w:pStyle w:val="Paragrafoelenco"/>
       </w:pPr>
+      <w:r>
+        <w:t>Pippo</w:t>
+      </w:r>
+      <w:r>
+        <w:t xml:space="preserve"> </w:t>
+      </w:r>
+      <w:r>
+        <w:t>lascia altre recensioni che violano le policy</w:t>
+      </w:r>
+      <w:r>
+        <w:t xml:space="preserve">. </w:t>
+      </w:r>
+      <w:r>
+        <w:t>Date le numero</w:t>
+      </w:r>
+      <w:r>
+        <w:t>se</w:t>
+      </w:r>
+      <w:r>
+        <w:t xml:space="preserve"> segnalazioni</w:t>
+      </w:r>
+      <w:r>
+        <w:t>, il</w:t>
+      </w:r>
+      <w:r>
+        <w:t xml:space="preserve"> </w:t>
+      </w:r>
+      <w:r>
+        <w:t xml:space="preserve">moderatore </w:t>
+      </w:r>
+      <w:proofErr w:type="spellStart"/>
+      <w:r>
+        <w:t>Jhonny</w:t>
+      </w:r>
+      <w:proofErr w:type="spellEnd"/>
+      <w:r>
+        <w:t xml:space="preserve"> decide di </w:t>
+      </w:r>
+      <w:r>
+        <w:t>bannare</w:t>
+      </w:r>
+      <w:r>
+        <w:t xml:space="preserve"> l’account di Pippo. </w:t>
+      </w:r>
+      <w:r>
+        <w:br/>
+      </w:r>
+      <w:r>
+        <w:br/>
+      </w:r>
+      <w:proofErr w:type="spellStart"/>
+      <w:r>
+        <w:t>Jhonny</w:t>
+      </w:r>
+      <w:proofErr w:type="spellEnd"/>
+      <w:r>
+        <w:t xml:space="preserve"> effettua l’accesso amminis</w:t>
+      </w:r>
+      <w:r>
+        <w:t>trato</w:t>
+      </w:r>
+      <w:r>
+        <w:t>re</w:t>
+      </w:r>
+      <w:r>
+        <w:t xml:space="preserve"> e si reca nella sezione “modera account” e gli compare, tra tutti i profili </w:t>
+      </w:r>
+      <w:r>
+        <w:t>con tante segnalazioni, il profilo di Pippo.</w:t>
+      </w:r>
+      <w:r>
+        <w:t xml:space="preserve"> Clicca sul bottone “</w:t>
+      </w:r>
+      <w:r>
+        <w:t>banna</w:t>
+      </w:r>
+      <w:r>
+        <w:t xml:space="preserve"> profilo”. Tutte le recensioni e risposte di Pippo vengono </w:t>
+      </w:r>
+      <w:r>
+        <w:t>censurate</w:t>
+      </w:r>
+      <w:r>
+        <w:t>.</w:t>
+      </w:r>
+      <w:r>
+        <w:t xml:space="preserve"> </w:t>
+      </w:r>
+      <w:r>
+        <w:t>Pippo non potrà più loggare al suo account e non potrà registrarsi con la stessa mail</w:t>
+      </w:r>
+      <w:r>
+        <w:t xml:space="preserve"> e accanto al suo username comparirà </w:t>
+      </w:r>
+      <w:proofErr w:type="gramStart"/>
+      <w:r>
+        <w:t>un indicazione</w:t>
+      </w:r>
+      <w:proofErr w:type="gramEnd"/>
+      <w:r>
+        <w:t xml:space="preserve"> visiva che farà capire agli altri utenti della piattaforma che quell’account è bannato</w:t>
+      </w:r>
+      <w:r>
+        <w:t>.</w:t>
+      </w:r>
     </w:p>
     <w:p>
       <w:pPr>
         <w:pStyle w:val="Paragrafoelenco"/>
-        <w:rPr>
-          <w:b/>
-          <w:bCs/>
-        </w:rPr>
-      </w:pPr>
-      <w:r>
-        <w:rPr>
-          <w:b/>
-          <w:bCs/>
-        </w:rPr>
-        <w:t xml:space="preserve">2.6 Moderatore blocca </w:t>
-      </w:r>
-      <w:r>
-        <w:rPr>
-          <w:b/>
-          <w:bCs/>
-        </w:rPr>
-        <w:t>l’account di</w:t>
-      </w:r>
-      <w:r>
-        <w:rPr>
-          <w:b/>
-          <w:bCs/>
-        </w:rPr>
-        <w:t xml:space="preserve"> un utente che per svariate volte </w:t>
-      </w:r>
-      <w:r>
-        <w:rPr>
-          <w:b/>
-          <w:bCs/>
-        </w:rPr>
-        <w:t>non ha rispettato</w:t>
-      </w:r>
-      <w:r>
-        <w:rPr>
-          <w:b/>
-          <w:bCs/>
-        </w:rPr>
-        <w:t xml:space="preserve"> </w:t>
-      </w:r>
-      <w:r>
-        <w:rPr>
-          <w:b/>
-          <w:bCs/>
-        </w:rPr>
-        <w:t xml:space="preserve">le policy del sito. </w:t>
-      </w:r>
-    </w:p>
-    <w:p>
-      <w:pPr>
-        <w:pStyle w:val="Paragrafoelenco"/>
-      </w:pPr>
-      <w:r>
-        <w:t>Pippo</w:t>
-      </w:r>
-      <w:r>
-        <w:t xml:space="preserve"> </w:t>
-      </w:r>
-      <w:r>
-        <w:t>lascia altre recensioni che violano le policy</w:t>
-      </w:r>
-      <w:r>
+      </w:pPr>
+    </w:p>
+    <w:p>
+      <w:pPr>
+        <w:pStyle w:val="Titolo1"/>
+        <w:rPr>
+          <w:b/>
+          <w:bCs/>
+          <w:color w:val="auto"/>
+        </w:rPr>
+      </w:pPr>
+      <w:r>
+        <w:rPr>
+          <w:b/>
+          <w:bCs/>
+          <w:color w:val="auto"/>
+        </w:rPr>
+        <w:t>3</w:t>
+      </w:r>
+      <w:r>
+        <w:rPr>
+          <w:b/>
+          <w:bCs/>
+          <w:color w:val="auto"/>
+        </w:rPr>
         <w:t xml:space="preserve">. </w:t>
       </w:r>
       <w:r>
-        <w:t>Date le numero</w:t>
-      </w:r>
-      <w:r>
-        <w:t>se</w:t>
-      </w:r>
-      <w:r>
-        <w:t xml:space="preserve"> segnalazioni</w:t>
-      </w:r>
-      <w:r>
-        <w:t>, il</w:t>
-      </w:r>
-      <w:r>
-        <w:t xml:space="preserve"> </w:t>
-      </w:r>
-      <w:r>
-        <w:t>moderatore Jhonny decide di eliminare l’account di Pippo. Jhonny effettua l’accesso amminis</w:t>
-      </w:r>
-      <w:r>
-        <w:t>trato</w:t>
-      </w:r>
-      <w:r>
-        <w:t>re</w:t>
-      </w:r>
-      <w:r>
-        <w:t xml:space="preserve"> e si reca nella sezione “modera account” e gli compare, tra tutti i profili </w:t>
-      </w:r>
-      <w:r>
-        <w:t xml:space="preserve">con </w:t>
-      </w:r>
-      <w:r>
-        <w:lastRenderedPageBreak/>
-        <w:t>tante segnalazioni, il profilo di Pippo.</w:t>
-      </w:r>
-      <w:r>
-        <w:t xml:space="preserve"> Clicca sul bottone “elimina profilo”. Tutte le recensioni e risposte di Pippo vengono cancellati. Se una recensione di Pippo aveva delle rispost</w:t>
-      </w:r>
-      <w:r>
-        <w:t xml:space="preserve">e, </w:t>
-      </w:r>
-      <w:r>
-        <w:t>anche queste verranno cancellate.</w:t>
-      </w:r>
-      <w:r>
-        <w:t xml:space="preserve"> </w:t>
-      </w:r>
-      <w:r>
-        <w:t>Pippo non potrà più loggare al suo account e non potrà registrarsi con la stessa mail.</w:t>
-      </w:r>
-    </w:p>
-    <w:p>
-      <w:pPr>
-        <w:pStyle w:val="Paragrafoelenco"/>
-      </w:pPr>
-    </w:p>
-    <w:p>
-      <w:pPr>
-        <w:pStyle w:val="Titolo1"/>
         <w:rPr>
           <w:b/>
           <w:bCs/>
           <w:color w:val="auto"/>
         </w:rPr>
-      </w:pPr>
-      <w:r>
-        <w:rPr>
-          <w:b/>
-          <w:bCs/>
-          <w:color w:val="auto"/>
+        <w:t>Requisiti Funzionali</w:t>
+      </w:r>
+    </w:p>
+    <w:p>
+      <w:pPr>
+        <w:rPr>
+          <w:b/>
+          <w:bCs/>
+        </w:rPr>
+      </w:pPr>
+      <w:r>
+        <w:tab/>
+      </w:r>
+      <w:r>
+        <w:rPr>
+          <w:b/>
+          <w:bCs/>
         </w:rPr>
         <w:t>3</w:t>
       </w:r>
@@ -1296,35 +1441,8 @@
         <w:rPr>
           <w:b/>
           <w:bCs/>
-          <w:color w:val="auto"/>
-        </w:rPr>
-        <w:t xml:space="preserve">. </w:t>
-      </w:r>
-      <w:r>
-        <w:rPr>
-          <w:b/>
-          <w:bCs/>
-          <w:color w:val="auto"/>
-        </w:rPr>
-        <w:t>Requisiti Funzionali</w:t>
-      </w:r>
-    </w:p>
-    <w:p>
-      <w:pPr>
-        <w:rPr>
-          <w:b/>
-          <w:bCs/>
-        </w:rPr>
-      </w:pPr>
-      <w:r>
-        <w:tab/>
-      </w:r>
-      <w:r>
-        <w:rPr>
-          <w:b/>
-          <w:bCs/>
-        </w:rPr>
-        <w:t xml:space="preserve">2.1 </w:t>
+        </w:rPr>
+        <w:t xml:space="preserve">.1 </w:t>
       </w:r>
       <w:r>
         <w:rPr>
@@ -1493,7 +1611,14 @@
           <w:b/>
           <w:bCs/>
         </w:rPr>
-        <w:t xml:space="preserve">2.2 </w:t>
+        <w:t>3</w:t>
+      </w:r>
+      <w:r>
+        <w:rPr>
+          <w:b/>
+          <w:bCs/>
+        </w:rPr>
+        <w:t xml:space="preserve">.2 </w:t>
       </w:r>
       <w:r>
         <w:rPr>
@@ -1516,7 +1641,10 @@
         </w:rPr>
       </w:pPr>
       <w:r>
-        <w:t>Cancellare commenti</w:t>
+        <w:t>Censurare</w:t>
+      </w:r>
+      <w:r>
+        <w:t xml:space="preserve"> commenti</w:t>
       </w:r>
     </w:p>
     <w:p>
@@ -1542,16 +1670,17 @@
           <w:ilvl w:val="0"/>
           <w:numId w:val="18"/>
         </w:numPr>
-        <w:rPr>
-          <w:b/>
-          <w:bCs/>
-        </w:rPr>
       </w:pPr>
       <w:r>
         <w:t>Segnalare utenti</w:t>
       </w:r>
     </w:p>
     <w:p>
+      <w:r>
+        <w:br w:type="page"/>
+      </w:r>
+    </w:p>
+    <w:p>
       <w:pPr>
         <w:pStyle w:val="Titolo1"/>
         <w:rPr>
@@ -1566,6 +1695,7 @@
           <w:bCs/>
           <w:color w:val="auto"/>
         </w:rPr>
+        <w:lastRenderedPageBreak/>
         <w:t>4</w:t>
       </w:r>
       <w:r>
@@ -1614,8 +1744,16 @@
           <w:b/>
           <w:bCs/>
         </w:rPr>
-        <w:t xml:space="preserve">3.1 </w:t>
-      </w:r>
+        <w:t>4</w:t>
+      </w:r>
+      <w:r>
+        <w:rPr>
+          <w:b/>
+          <w:bCs/>
+        </w:rPr>
+        <w:t xml:space="preserve">.1 </w:t>
+      </w:r>
+      <w:proofErr w:type="spellStart"/>
       <w:r>
         <w:rPr>
           <w:b/>
@@ -1623,6 +1761,7 @@
         </w:rPr>
         <w:t>Usability</w:t>
       </w:r>
+      <w:proofErr w:type="spellEnd"/>
       <w:r>
         <w:br/>
         <w:t>Il sistema sarà responsive, ovvero si adatterà graficamente ad ogni tipo di dispositivo dal quale sarà utilizzato (tablet, smartphone, personal computer etc.).</w:t>
@@ -1631,7 +1770,13 @@
     <w:p>
       <w:r>
         <w:tab/>
-        <w:t>Gli utenti di CineHub potranno commentare un film in meno di 5 click</w:t>
+        <w:t xml:space="preserve">Gli utenti di CineHub potranno commentare un film in meno di </w:t>
+      </w:r>
+      <w:r>
+        <w:t>cinque</w:t>
+      </w:r>
+      <w:r>
+        <w:t xml:space="preserve"> click</w:t>
       </w:r>
       <w:r>
         <w:t>.</w:t>
@@ -1646,7 +1791,14 @@
           <w:b/>
           <w:bCs/>
         </w:rPr>
-        <w:t xml:space="preserve">3.2 </w:t>
+        <w:t>4</w:t>
+      </w:r>
+      <w:r>
+        <w:rPr>
+          <w:b/>
+          <w:bCs/>
+        </w:rPr>
+        <w:t xml:space="preserve">.2 </w:t>
       </w:r>
       <w:r>
         <w:rPr>
@@ -1657,6 +1809,8 @@
       </w:r>
       <w:r>
         <w:br/>
+      </w:r>
+      <w:r>
         <w:t>Il sistema sarà capace di rispondere a qualsiasi tipo di input, corretto o meno che sia. In caso</w:t>
       </w:r>
       <w:r>
@@ -1682,7 +1836,14 @@
           <w:b/>
           <w:bCs/>
         </w:rPr>
-        <w:t xml:space="preserve">3.3 </w:t>
+        <w:t>4</w:t>
+      </w:r>
+      <w:r>
+        <w:rPr>
+          <w:b/>
+          <w:bCs/>
+        </w:rPr>
+        <w:t xml:space="preserve">.3 </w:t>
       </w:r>
       <w:r>
         <w:rPr>
@@ -1700,6 +1861,15 @@
       <w:r>
         <w:t>numerosi accessi simultaneamente.</w:t>
       </w:r>
+      <w:r>
+        <w:t xml:space="preserve"> (specificare al più </w:t>
+      </w:r>
+      <w:r>
+        <w:t>per stress test</w:t>
+      </w:r>
+      <w:r>
+        <w:t>)</w:t>
+      </w:r>
     </w:p>
     <w:p>
       <w:pPr>
@@ -1714,8 +1884,16 @@
           <w:b/>
           <w:bCs/>
         </w:rPr>
-        <w:t xml:space="preserve">3.4 </w:t>
-      </w:r>
+        <w:t>4</w:t>
+      </w:r>
+      <w:r>
+        <w:rPr>
+          <w:b/>
+          <w:bCs/>
+        </w:rPr>
+        <w:t xml:space="preserve">.4 </w:t>
+      </w:r>
+      <w:proofErr w:type="spellStart"/>
       <w:r>
         <w:rPr>
           <w:b/>
@@ -1723,9 +1901,20 @@
         </w:rPr>
         <w:t>Supportability</w:t>
       </w:r>
+      <w:proofErr w:type="spellEnd"/>
       <w:r>
         <w:br/>
-        <w:t>Il sistema potrà successivamente essere ampliato, in quanto sarà sviluppato tramite un approccio Object-Oriented e l’utilizzo di design pattern efficienti.</w:t>
+      </w:r>
+      <w:r>
+        <w:t>Il sistema potrà successivamente essere ampliato, in quanto sarà sviluppato tramite un approccio Object-</w:t>
+      </w:r>
+      <w:proofErr w:type="spellStart"/>
+      <w:r>
+        <w:t>Oriented</w:t>
+      </w:r>
+      <w:proofErr w:type="spellEnd"/>
+      <w:r>
+        <w:t xml:space="preserve"> e l’utilizzo di design pattern efficienti.</w:t>
       </w:r>
     </w:p>
     <w:p>
@@ -1737,7 +1926,14 @@
           <w:b/>
           <w:bCs/>
         </w:rPr>
-        <w:t xml:space="preserve">3.5 </w:t>
+        <w:t>4</w:t>
+      </w:r>
+      <w:r>
+        <w:rPr>
+          <w:b/>
+          <w:bCs/>
+        </w:rPr>
+        <w:t xml:space="preserve">.5 </w:t>
       </w:r>
       <w:r>
         <w:rPr>
@@ -1748,23 +1944,39 @@
       </w:r>
       <w:r>
         <w:br/>
-        <w:t xml:space="preserve">Tutti i dati sensibili (come password e </w:t>
-      </w:r>
-      <w:r>
-        <w:t>e</w:t>
-      </w:r>
-      <w:r>
-        <w:t>-</w:t>
-      </w:r>
-      <w:r>
-        <w:t>mail degli utenti</w:t>
-      </w:r>
-      <w:r>
-        <w:t xml:space="preserve">) saranno criptati per garantire la </w:t>
+      </w:r>
+      <w:r>
+        <w:t>Tutti i dati sensibili (come</w:t>
+      </w:r>
+      <w:r>
+        <w:t xml:space="preserve"> la</w:t>
+      </w:r>
+      <w:r>
+        <w:t xml:space="preserve"> password) saranno criptati per garantire la </w:t>
       </w:r>
       <w:r>
         <w:t>loro privacy e sicurezza.</w:t>
       </w:r>
+      <w:r>
+        <w:t xml:space="preserve"> Il sistema sarà protetto rispetto ad </w:t>
+      </w:r>
+      <w:r>
+        <w:t xml:space="preserve">attacchi di tipo </w:t>
+      </w:r>
+      <w:proofErr w:type="spellStart"/>
+      <w:r>
+        <w:t>SQLInjection</w:t>
+      </w:r>
+      <w:proofErr w:type="spellEnd"/>
+      <w:r>
+        <w:t xml:space="preserve"> e utilizzerà il protocollo HTTPS </w:t>
+      </w:r>
+      <w:r>
+        <w:t xml:space="preserve">per garantire </w:t>
+      </w:r>
+      <w:r>
+        <w:t>comunicazioni sicure tra Client e Server</w:t>
+      </w:r>
     </w:p>
     <w:p>
       <w:pPr>
@@ -1775,7 +1987,21 @@
           <w:b/>
           <w:bCs/>
         </w:rPr>
-        <w:t xml:space="preserve">3.6 </w:t>
+        <w:t xml:space="preserve"> </w:t>
+      </w:r>
+      <w:r>
+        <w:rPr>
+          <w:b/>
+          <w:bCs/>
+        </w:rPr>
+        <w:t>4</w:t>
+      </w:r>
+      <w:r>
+        <w:rPr>
+          <w:b/>
+          <w:bCs/>
+        </w:rPr>
+        <w:t xml:space="preserve">.6 </w:t>
       </w:r>
       <w:r>
         <w:rPr>
@@ -1809,6 +2035,354 @@
       </w:r>
       <w:r>
         <w:t>la piattaforma</w:t>
+      </w:r>
+      <w:r>
+        <w:t>.</w:t>
+      </w:r>
+    </w:p>
+    <w:p>
+      <w:pPr>
+        <w:ind w:left="708"/>
+      </w:pPr>
+    </w:p>
+    <w:p>
+      <w:pPr>
+        <w:pStyle w:val="Titolo1"/>
+        <w:rPr>
+          <w:b/>
+          <w:bCs/>
+          <w:color w:val="auto"/>
+        </w:rPr>
+      </w:pPr>
+      <w:r>
+        <w:rPr>
+          <w:b/>
+          <w:bCs/>
+          <w:color w:val="auto"/>
+        </w:rPr>
+        <w:t>5</w:t>
+      </w:r>
+      <w:r>
+        <w:rPr>
+          <w:b/>
+          <w:bCs/>
+          <w:color w:val="auto"/>
+        </w:rPr>
+        <w:t xml:space="preserve">. </w:t>
+      </w:r>
+      <w:r>
+        <w:rPr>
+          <w:b/>
+          <w:bCs/>
+          <w:color w:val="auto"/>
+        </w:rPr>
+        <w:t xml:space="preserve">Target </w:t>
+      </w:r>
+      <w:proofErr w:type="spellStart"/>
+      <w:r>
+        <w:rPr>
+          <w:b/>
+          <w:bCs/>
+          <w:color w:val="auto"/>
+        </w:rPr>
+        <w:t>Enviroment</w:t>
+      </w:r>
+      <w:proofErr w:type="spellEnd"/>
+    </w:p>
+    <w:p>
+      <w:pPr>
+        <w:ind w:left="708"/>
+      </w:pPr>
+      <w:r>
+        <w:t xml:space="preserve">CineHub sarà web </w:t>
+      </w:r>
+      <w:proofErr w:type="spellStart"/>
+      <w:r>
+        <w:t>based</w:t>
+      </w:r>
+      <w:proofErr w:type="spellEnd"/>
+      <w:r>
+        <w:t xml:space="preserve">, cioè accessibile su qualsiasi dispositivo con connessione ad </w:t>
+      </w:r>
+      <w:r>
+        <w:t xml:space="preserve">Internet. </w:t>
+      </w:r>
+      <w:r>
+        <w:t xml:space="preserve">Per implementare CineHub </w:t>
+      </w:r>
+      <w:r>
+        <w:t xml:space="preserve">verrà utilizzato un Web Server che interagirà con un DBMS. I target saranno: appassionati di cinema e serie tv, critici e </w:t>
+      </w:r>
+      <w:r>
+        <w:t>chiunque sia indeciso su cosa guardare il venerdì sera.</w:t>
+      </w:r>
+    </w:p>
+    <w:p>
+      <w:pPr>
+        <w:pStyle w:val="Titolo1"/>
+        <w:rPr>
+          <w:b/>
+          <w:bCs/>
+          <w:color w:val="auto"/>
+        </w:rPr>
+      </w:pPr>
+      <w:r>
+        <w:rPr>
+          <w:b/>
+          <w:bCs/>
+          <w:color w:val="auto"/>
+        </w:rPr>
+        <w:t>6</w:t>
+      </w:r>
+      <w:r>
+        <w:rPr>
+          <w:b/>
+          <w:bCs/>
+          <w:color w:val="auto"/>
+        </w:rPr>
+        <w:t>. Deadlines</w:t>
+      </w:r>
+    </w:p>
+    <w:p>
+      <w:pPr>
+        <w:pStyle w:val="Paragrafoelenco"/>
+        <w:numPr>
+          <w:ilvl w:val="0"/>
+          <w:numId w:val="20"/>
+        </w:numPr>
+        <w:rPr>
+          <w:rFonts w:eastAsiaTheme="minorEastAsia"/>
+        </w:rPr>
+      </w:pPr>
+      <w:r>
+        <w:t xml:space="preserve">Proposta di progetto e kick-off meeting: 5 </w:t>
+      </w:r>
+      <w:proofErr w:type="gramStart"/>
+      <w:r>
+        <w:t>Ottobre</w:t>
+      </w:r>
+      <w:proofErr w:type="gramEnd"/>
+      <w:r>
+        <w:t xml:space="preserve"> 2020</w:t>
+      </w:r>
+    </w:p>
+    <w:p>
+      <w:pPr>
+        <w:pStyle w:val="Paragrafoelenco"/>
+        <w:numPr>
+          <w:ilvl w:val="0"/>
+          <w:numId w:val="20"/>
+        </w:numPr>
+      </w:pPr>
+      <w:r>
+        <w:t xml:space="preserve">Problem Statement: 16 </w:t>
+      </w:r>
+      <w:proofErr w:type="gramStart"/>
+      <w:r>
+        <w:t>Ottobre</w:t>
+      </w:r>
+      <w:proofErr w:type="gramEnd"/>
+      <w:r>
+        <w:t xml:space="preserve"> 2020</w:t>
+      </w:r>
+    </w:p>
+    <w:p>
+      <w:pPr>
+        <w:pStyle w:val="Paragrafoelenco"/>
+        <w:numPr>
+          <w:ilvl w:val="0"/>
+          <w:numId w:val="20"/>
+        </w:numPr>
+      </w:pPr>
+      <w:r>
+        <w:t xml:space="preserve">Requisiti e casi d’uso: 30 </w:t>
+      </w:r>
+      <w:proofErr w:type="gramStart"/>
+      <w:r>
+        <w:t>Ottobre</w:t>
+      </w:r>
+      <w:proofErr w:type="gramEnd"/>
+      <w:r>
+        <w:t xml:space="preserve"> 2020</w:t>
+      </w:r>
+    </w:p>
+    <w:p>
+      <w:pPr>
+        <w:pStyle w:val="Paragrafoelenco"/>
+        <w:numPr>
+          <w:ilvl w:val="0"/>
+          <w:numId w:val="20"/>
+        </w:numPr>
+      </w:pPr>
+      <w:proofErr w:type="spellStart"/>
+      <w:r>
+        <w:t>Requirements</w:t>
+      </w:r>
+      <w:proofErr w:type="spellEnd"/>
+      <w:r>
+        <w:t xml:space="preserve"> Analysis </w:t>
+      </w:r>
+      <w:proofErr w:type="spellStart"/>
+      <w:r>
+        <w:t>Document</w:t>
+      </w:r>
+      <w:proofErr w:type="spellEnd"/>
+      <w:r>
+        <w:t xml:space="preserve">: 13 </w:t>
+      </w:r>
+      <w:proofErr w:type="gramStart"/>
+      <w:r>
+        <w:t>Novembre</w:t>
+      </w:r>
+      <w:proofErr w:type="gramEnd"/>
+      <w:r>
+        <w:t xml:space="preserve"> 2020</w:t>
+      </w:r>
+    </w:p>
+    <w:p>
+      <w:pPr>
+        <w:pStyle w:val="Paragrafoelenco"/>
+        <w:numPr>
+          <w:ilvl w:val="0"/>
+          <w:numId w:val="20"/>
+        </w:numPr>
+      </w:pPr>
+      <w:r>
+        <w:t xml:space="preserve">System Design </w:t>
+      </w:r>
+      <w:proofErr w:type="spellStart"/>
+      <w:r>
+        <w:t>Document</w:t>
+      </w:r>
+      <w:proofErr w:type="spellEnd"/>
+      <w:r>
+        <w:t xml:space="preserve">: 27 </w:t>
+      </w:r>
+      <w:proofErr w:type="gramStart"/>
+      <w:r>
+        <w:t>Novembre</w:t>
+      </w:r>
+      <w:proofErr w:type="gramEnd"/>
+      <w:r>
+        <w:t xml:space="preserve"> 2020</w:t>
+      </w:r>
+    </w:p>
+    <w:p>
+      <w:pPr>
+        <w:pStyle w:val="Paragrafoelenco"/>
+        <w:numPr>
+          <w:ilvl w:val="0"/>
+          <w:numId w:val="20"/>
+        </w:numPr>
+      </w:pPr>
+      <w:r>
+        <w:t xml:space="preserve">Piano di test e specifica interfacce dei moduli del sistema: 18 </w:t>
+      </w:r>
+      <w:proofErr w:type="gramStart"/>
+      <w:r>
+        <w:t>Dicembre</w:t>
+      </w:r>
+      <w:proofErr w:type="gramEnd"/>
+      <w:r>
+        <w:t xml:space="preserve"> 2020</w:t>
+      </w:r>
+    </w:p>
+    <w:p>
+      <w:pPr>
+        <w:pStyle w:val="Titolo1"/>
+        <w:rPr>
+          <w:b/>
+          <w:bCs/>
+          <w:color w:val="auto"/>
+        </w:rPr>
+      </w:pPr>
+      <w:r>
+        <w:rPr>
+          <w:b/>
+          <w:bCs/>
+          <w:color w:val="auto"/>
+        </w:rPr>
+        <w:t>7</w:t>
+      </w:r>
+      <w:r>
+        <w:rPr>
+          <w:b/>
+          <w:bCs/>
+          <w:color w:val="auto"/>
+        </w:rPr>
+        <w:t xml:space="preserve">. </w:t>
+      </w:r>
+      <w:proofErr w:type="spellStart"/>
+      <w:r>
+        <w:rPr>
+          <w:b/>
+          <w:bCs/>
+          <w:color w:val="auto"/>
+        </w:rPr>
+        <w:t>Acceptance</w:t>
+      </w:r>
+      <w:proofErr w:type="spellEnd"/>
+      <w:r>
+        <w:rPr>
+          <w:b/>
+          <w:bCs/>
+          <w:color w:val="auto"/>
+        </w:rPr>
+        <w:t xml:space="preserve"> </w:t>
+      </w:r>
+      <w:proofErr w:type="spellStart"/>
+      <w:r>
+        <w:rPr>
+          <w:b/>
+          <w:bCs/>
+          <w:color w:val="auto"/>
+        </w:rPr>
+        <w:t>Criteria</w:t>
+      </w:r>
+      <w:proofErr w:type="spellEnd"/>
+    </w:p>
+    <w:p>
+      <w:pPr>
+        <w:pStyle w:val="Paragrafoelenco"/>
+        <w:numPr>
+          <w:ilvl w:val="0"/>
+          <w:numId w:val="24"/>
+        </w:numPr>
+        <w:rPr>
+          <w:rFonts w:eastAsiaTheme="minorEastAsia"/>
+        </w:rPr>
+      </w:pPr>
+      <w:r>
+        <w:t xml:space="preserve">L’interfaccia </w:t>
+      </w:r>
+      <w:r>
+        <w:t xml:space="preserve">sarà </w:t>
+      </w:r>
+      <w:r>
+        <w:t xml:space="preserve">responsive, quindi adatta ad ogni </w:t>
+      </w:r>
+      <w:proofErr w:type="gramStart"/>
+      <w:r>
+        <w:t>device</w:t>
+      </w:r>
+      <w:proofErr w:type="gramEnd"/>
+      <w:r>
+        <w:t xml:space="preserve"> (smartphone, tablet, desktop)</w:t>
+      </w:r>
+    </w:p>
+    <w:p>
+      <w:pPr>
+        <w:pStyle w:val="Paragrafoelenco"/>
+        <w:numPr>
+          <w:ilvl w:val="0"/>
+          <w:numId w:val="24"/>
+        </w:numPr>
+        <w:rPr>
+          <w:rFonts w:eastAsiaTheme="minorEastAsia"/>
+        </w:rPr>
+      </w:pPr>
+      <w:r>
+        <w:t>L’80% o più del Sistema dovrà aver superato la fase di verifica e convalida</w:t>
       </w:r>
       <w:r>
         <w:t>.</w:t>
@@ -4888,7 +5462,7 @@
     <w:uiPriority w:val="9"/>
     <w:unhideWhenUsed/>
     <w:qFormat/>
-    <w:rsid w:val="007929BC"/>
+    <w:rsid w:val="007E0F64"/>
     <w:pPr>
       <w:keepNext/>
       <w:keepLines/>
@@ -4897,7 +5471,6 @@
     </w:pPr>
     <w:rPr>
       <w:rFonts w:asciiTheme="majorHAnsi" w:eastAsiaTheme="majorEastAsia" w:hAnsiTheme="majorHAnsi" w:cstheme="majorBidi"/>
-      <w:color w:val="2F5496" w:themeColor="accent1" w:themeShade="BF"/>
       <w:sz w:val="26"/>
       <w:szCs w:val="26"/>
     </w:rPr>
@@ -5023,10 +5596,9 @@
     <w:basedOn w:val="Carpredefinitoparagrafo"/>
     <w:link w:val="Titolo2"/>
     <w:uiPriority w:val="9"/>
-    <w:rsid w:val="007929BC"/>
+    <w:rsid w:val="007E0F64"/>
     <w:rPr>
       <w:rFonts w:asciiTheme="majorHAnsi" w:eastAsiaTheme="majorEastAsia" w:hAnsiTheme="majorHAnsi" w:cstheme="majorBidi"/>
-      <w:color w:val="2F5496" w:themeColor="accent1" w:themeShade="BF"/>
       <w:sz w:val="26"/>
       <w:szCs w:val="26"/>
     </w:rPr>

</xml_diff>

<commit_message>
aggiunta di tutti i documenti completi
</commit_message>
<xml_diff>
--- a/derivables/ProblemStatement_CineHub.docx
+++ b/derivables/ProblemStatement_CineHub.docx
@@ -11,12 +11,21 @@
           <w:bCs/>
         </w:rPr>
       </w:pPr>
-      <w:r>
-        <w:rPr>
-          <w:b/>
-          <w:bCs/>
-        </w:rPr>
-        <w:t>Problem Statement</w:t>
+      <w:proofErr w:type="spellStart"/>
+      <w:r>
+        <w:rPr>
+          <w:b/>
+          <w:bCs/>
+        </w:rPr>
+        <w:t>Problem</w:t>
+      </w:r>
+      <w:proofErr w:type="spellEnd"/>
+      <w:r>
+        <w:rPr>
+          <w:b/>
+          <w:bCs/>
+        </w:rPr>
+        <w:t xml:space="preserve"> Statement</w:t>
       </w:r>
     </w:p>
     <w:p>
@@ -27,11 +36,19 @@
           <w:color w:val="auto"/>
         </w:rPr>
       </w:pPr>
+      <w:proofErr w:type="spellStart"/>
       <w:r>
         <w:rPr>
           <w:color w:val="auto"/>
         </w:rPr>
-        <w:t>CineHub: Piattaforma web per appassionati di Cinema e Serie TV</w:t>
+        <w:t>CineHub</w:t>
+      </w:r>
+      <w:proofErr w:type="spellEnd"/>
+      <w:r>
+        <w:rPr>
+          <w:color w:val="auto"/>
+        </w:rPr>
+        <w:t>: Piattaforma web per appassionati di Cinema e Serie TV</w:t>
       </w:r>
     </w:p>
     <w:p>
@@ -100,45 +117,144 @@
         <w:t>Al giorno d’oggi, per gli appassionati di cinema e</w:t>
       </w:r>
       <w:r>
-        <w:t xml:space="preserve">sistono </w:t>
-      </w:r>
-      <w:proofErr w:type="gramStart"/>
-      <w:r>
+        <w:t xml:space="preserve">sistono 2 tipologie di piattaforme che consentono di ottenere informazioni riguardo film e serie tv. La prima, più tradizionale, consente </w:t>
+      </w:r>
+      <w:r>
+        <w:t xml:space="preserve">sia </w:t>
+      </w:r>
+      <w:r>
+        <w:t>di ottenere informazioni sul cast</w:t>
+      </w:r>
+      <w:r>
+        <w:t xml:space="preserve">, </w:t>
+      </w:r>
+      <w:r>
+        <w:t>data di uscita</w:t>
+      </w:r>
+      <w:r>
+        <w:t xml:space="preserve"> e trama sia </w:t>
+      </w:r>
+      <w:r>
+        <w:t xml:space="preserve">di </w:t>
+      </w:r>
+      <w:r>
+        <w:t xml:space="preserve">consultare le recensioni della critica sia anche di poterne inserire delle proprie. </w:t>
+      </w:r>
+      <w:r>
+        <w:t xml:space="preserve">Tali piattaforme però mancano della possibilità di interazione tra utenti, per questo motivo sono </w:t>
+      </w:r>
+      <w:r>
+        <w:t xml:space="preserve">nate community su social network come Facebook, </w:t>
+      </w:r>
+      <w:r>
+        <w:t xml:space="preserve">dove gli utenti possono interagire tra di loro. </w:t>
+      </w:r>
+    </w:p>
+    <w:p>
+      <w:pPr>
+        <w:pStyle w:val="Paragrafoelenco"/>
+      </w:pPr>
+      <w:proofErr w:type="spellStart"/>
+      <w:r>
+        <w:t>CineHub</w:t>
+      </w:r>
+      <w:proofErr w:type="spellEnd"/>
+      <w:r>
+        <w:t xml:space="preserve"> </w:t>
+      </w:r>
+      <w:r>
+        <w:t xml:space="preserve">punta ad unire </w:t>
+      </w:r>
+      <w:r>
+        <w:t>queste due piattaforme in modo da consentire agli utenti di recensire</w:t>
+      </w:r>
+      <w:r>
+        <w:t xml:space="preserve"> film e serie tv</w:t>
+      </w:r>
+      <w:r>
+        <w:t>, ottenere informazioni a riguardo e interagire tra lo</w:t>
+      </w:r>
+      <w:r>
+        <w:t>ro</w:t>
+      </w:r>
+      <w:r>
+        <w:t xml:space="preserve"> con un sistema di </w:t>
+      </w:r>
+      <w:proofErr w:type="spellStart"/>
+      <w:r>
+        <w:t>threads</w:t>
+      </w:r>
+      <w:proofErr w:type="spellEnd"/>
+      <w:r>
+        <w:t xml:space="preserve"> </w:t>
+      </w:r>
+      <w:r>
+        <w:t xml:space="preserve">ispirato a </w:t>
+      </w:r>
+      <w:proofErr w:type="spellStart"/>
+      <w:r>
+        <w:t>Reddit</w:t>
+      </w:r>
+      <w:proofErr w:type="spellEnd"/>
+      <w:r>
+        <w:t>.</w:t>
+      </w:r>
+    </w:p>
+    <w:p/>
+    <w:p>
+      <w:pPr>
+        <w:pStyle w:val="Titolo1"/>
+        <w:rPr>
+          <w:b/>
+          <w:bCs/>
+          <w:color w:val="auto"/>
+        </w:rPr>
+      </w:pPr>
+      <w:r>
+        <w:rPr>
+          <w:b/>
+          <w:bCs/>
+          <w:color w:val="auto"/>
+        </w:rPr>
         <w:t>2</w:t>
       </w:r>
-      <w:proofErr w:type="gramEnd"/>
-      <w:r>
-        <w:t xml:space="preserve"> tipologie di piattaforme che consentono di ottenere informazioni riguardo film e serie tv. La prima, più tradizionale, consente </w:t>
-      </w:r>
-      <w:r>
-        <w:t xml:space="preserve">sia </w:t>
-      </w:r>
-      <w:r>
-        <w:t>di ottenere informazioni sul cast</w:t>
-      </w:r>
-      <w:r>
-        <w:t xml:space="preserve">, </w:t>
-      </w:r>
-      <w:r>
-        <w:t>data di uscita</w:t>
-      </w:r>
-      <w:r>
-        <w:t xml:space="preserve"> e trama sia </w:t>
-      </w:r>
-      <w:r>
-        <w:t xml:space="preserve">di </w:t>
-      </w:r>
-      <w:r>
-        <w:t xml:space="preserve">consultare le recensioni della critica sia anche di poterne inserire delle proprie. </w:t>
-      </w:r>
-      <w:r>
-        <w:t xml:space="preserve">Tali piattaforme però mancano della possibilità di interazione tra utenti, per questo motivo sono </w:t>
-      </w:r>
-      <w:r>
-        <w:t xml:space="preserve">nate community su social network come Facebook, </w:t>
-      </w:r>
-      <w:r>
-        <w:t xml:space="preserve">dove gli utenti possono interagire tra di loro. </w:t>
+      <w:r>
+        <w:rPr>
+          <w:b/>
+          <w:bCs/>
+          <w:color w:val="auto"/>
+        </w:rPr>
+        <w:t xml:space="preserve">. </w:t>
+      </w:r>
+      <w:proofErr w:type="spellStart"/>
+      <w:r>
+        <w:rPr>
+          <w:b/>
+          <w:bCs/>
+          <w:color w:val="auto"/>
+        </w:rPr>
+        <w:t>Scenarios</w:t>
+      </w:r>
+      <w:proofErr w:type="spellEnd"/>
+    </w:p>
+    <w:p>
+      <w:pPr>
+        <w:pStyle w:val="Titolo2"/>
+      </w:pPr>
+      <w:r>
+        <w:tab/>
+      </w:r>
+      <w:r>
+        <w:t>2.1</w:t>
+      </w:r>
+      <w:r>
+        <w:t xml:space="preserve"> </w:t>
+      </w:r>
+      <w:r>
+        <w:t xml:space="preserve">Utente non registrato </w:t>
+      </w:r>
+      <w:r>
+        <w:t>cerca un film/serie tv per leggerne le recensioni</w:t>
       </w:r>
     </w:p>
     <w:p>
@@ -146,132 +262,48 @@
         <w:pStyle w:val="Paragrafoelenco"/>
       </w:pPr>
       <w:r>
-        <w:t xml:space="preserve">CineHub </w:t>
-      </w:r>
-      <w:r>
-        <w:t xml:space="preserve">punta ad unire </w:t>
-      </w:r>
-      <w:r>
-        <w:t>queste due piattaforme in modo da consentire agli utenti di recensire</w:t>
-      </w:r>
-      <w:r>
-        <w:t xml:space="preserve"> film e serie tv</w:t>
-      </w:r>
-      <w:r>
-        <w:t>, ottenere informazioni a riguardo e interagire tra lo</w:t>
-      </w:r>
-      <w:r>
-        <w:t>ro</w:t>
-      </w:r>
-      <w:r>
-        <w:t xml:space="preserve"> con un sistema di </w:t>
-      </w:r>
-      <w:r>
-        <w:t xml:space="preserve">threads </w:t>
-      </w:r>
-      <w:r>
-        <w:t>ispirato a Reddit</w:t>
+        <w:t>Pippo è un appassionato</w:t>
+      </w:r>
+      <w:r>
+        <w:t xml:space="preserve"> </w:t>
+      </w:r>
+      <w:r>
+        <w:t>di cinema</w:t>
+      </w:r>
+      <w:r>
+        <w:t xml:space="preserve"> e serie tv</w:t>
+      </w:r>
+      <w:r>
+        <w:t>, in particolare d</w:t>
+      </w:r>
+      <w:r>
+        <w:t>el genere horror</w:t>
       </w:r>
       <w:r>
         <w:t>.</w:t>
       </w:r>
-    </w:p>
-    <w:p/>
-    <w:p>
-      <w:pPr>
-        <w:pStyle w:val="Titolo1"/>
-        <w:rPr>
-          <w:b/>
-          <w:bCs/>
-          <w:color w:val="auto"/>
-        </w:rPr>
-      </w:pPr>
-      <w:r>
-        <w:rPr>
-          <w:b/>
-          <w:bCs/>
-          <w:color w:val="auto"/>
-        </w:rPr>
-        <w:t>2</w:t>
-      </w:r>
-      <w:r>
-        <w:rPr>
-          <w:b/>
-          <w:bCs/>
-          <w:color w:val="auto"/>
-        </w:rPr>
-        <w:t xml:space="preserve">. </w:t>
+      <w:r>
+        <w:t xml:space="preserve"> </w:t>
+      </w:r>
+      <w:r>
+        <w:t>È</w:t>
+      </w:r>
+      <w:r>
+        <w:t xml:space="preserve"> </w:t>
+      </w:r>
+      <w:r>
+        <w:t>una serata piovosa e Pippo dovendo restare in casa decide di guardare un film</w:t>
+      </w:r>
+      <w:r>
+        <w:t xml:space="preserve">, indeciso su quale scegliere naviga su </w:t>
       </w:r>
       <w:proofErr w:type="spellStart"/>
       <w:r>
-        <w:rPr>
-          <w:b/>
-          <w:bCs/>
-          <w:color w:val="auto"/>
-        </w:rPr>
-        <w:t>Scenarios</w:t>
+        <w:t>CineHub</w:t>
       </w:r>
       <w:proofErr w:type="spellEnd"/>
-    </w:p>
-    <w:p>
-      <w:pPr>
-        <w:pStyle w:val="Titolo2"/>
-      </w:pPr>
-      <w:r>
-        <w:tab/>
-      </w:r>
-      <w:r>
-        <w:t>2.1</w:t>
-      </w:r>
-      <w:r>
-        <w:t xml:space="preserve"> </w:t>
-      </w:r>
-      <w:r>
-        <w:t xml:space="preserve">Utente non registrato </w:t>
-      </w:r>
-      <w:r>
-        <w:t>cerca un film/serie tv per leggerne le recensioni</w:t>
-      </w:r>
-    </w:p>
-    <w:p>
-      <w:pPr>
-        <w:pStyle w:val="Paragrafoelenco"/>
-      </w:pPr>
-      <w:r>
-        <w:t>Pippo è un appassionato</w:t>
-      </w:r>
-      <w:r>
-        <w:t xml:space="preserve"> </w:t>
-      </w:r>
-      <w:r>
-        <w:t>di cinema</w:t>
-      </w:r>
-      <w:r>
-        <w:t xml:space="preserve"> e serie tv</w:t>
-      </w:r>
-      <w:r>
-        <w:t>, in particolare d</w:t>
-      </w:r>
-      <w:r>
-        <w:t>el genere horror</w:t>
-      </w:r>
       <w:r>
         <w:t>.</w:t>
-      </w:r>
-      <w:r>
-        <w:t xml:space="preserve"> </w:t>
-      </w:r>
-      <w:r>
-        <w:t>È</w:t>
-      </w:r>
-      <w:r>
-        <w:t xml:space="preserve"> </w:t>
-      </w:r>
-      <w:r>
-        <w:t>una serata piovosa e Pippo dovendo restare in casa decide di guardare un film</w:t>
-      </w:r>
-      <w:r>
-        <w:t>, indeciso su quale scegliere naviga su CineHub.</w:t>
       </w:r>
       <w:r>
         <w:t xml:space="preserve"> </w:t>
@@ -414,28 +446,31 @@
       </w:r>
     </w:p>
     <w:p>
-      <w:r>
-        <w:br w:type="page"/>
-      </w:r>
-    </w:p>
-    <w:p>
       <w:pPr>
         <w:pStyle w:val="Titolo2"/>
-      </w:pPr>
-      <w:r>
-        <w:lastRenderedPageBreak/>
+        <w:rPr>
+          <w:b/>
+          <w:bCs/>
+          <w:color w:val="000000" w:themeColor="text1"/>
+        </w:rPr>
+      </w:pPr>
+      <w:r>
         <w:tab/>
       </w:r>
       <w:r>
-        <w:t xml:space="preserve">2.2 Utente </w:t>
-      </w:r>
-      <w:r>
-        <w:t xml:space="preserve">registrato </w:t>
-      </w:r>
-      <w:r>
-        <w:t>recensisce un film</w:t>
-      </w:r>
-      <w:r>
+        <w:rPr>
+          <w:b/>
+          <w:bCs/>
+          <w:color w:val="000000" w:themeColor="text1"/>
+        </w:rPr>
+        <w:t>2.2 Utente registrato recensisce un film</w:t>
+      </w:r>
+      <w:r>
+        <w:rPr>
+          <w:b/>
+          <w:bCs/>
+          <w:color w:val="000000" w:themeColor="text1"/>
+        </w:rPr>
         <w:t>.</w:t>
       </w:r>
     </w:p>
@@ -456,7 +491,15 @@
         <w:t xml:space="preserve">, rimane deluso date le alte aspettative maturate dalle recensioni lette. Decide quindi di </w:t>
       </w:r>
       <w:r>
-        <w:t xml:space="preserve">recensire a sua volta il film, quindi naviga su CineHub, cerca nella barra di ricerca “L’uomo invisibile”, seleziona il primo risultato e una </w:t>
+        <w:t xml:space="preserve">recensire a sua volta il film, quindi naviga su </w:t>
+      </w:r>
+      <w:proofErr w:type="spellStart"/>
+      <w:r>
+        <w:t>CineHub</w:t>
+      </w:r>
+      <w:proofErr w:type="spellEnd"/>
+      <w:r>
+        <w:t xml:space="preserve">, cerca nella barra di ricerca “L’uomo invisibile”, seleziona il primo risultato e una </w:t>
       </w:r>
       <w:r>
         <w:t xml:space="preserve">volta aperta la pagina relativa al film clicca su “recensisci”. Dato che Pippo non è </w:t>
@@ -491,13 +534,34 @@
         <w:pStyle w:val="Paragrafoelenco"/>
       </w:pPr>
       <w:r>
-        <w:t xml:space="preserve">Qui Pippo visualizza una pagina con i campi “email”, </w:t>
+        <w:t xml:space="preserve">Qui Pippo visualizza una pagina con i campi </w:t>
+      </w:r>
+      <w:r>
+        <w:t xml:space="preserve">“nome”, “cognome”, </w:t>
+      </w:r>
+      <w:r>
+        <w:t xml:space="preserve">“email”, </w:t>
       </w:r>
       <w:r>
         <w:t xml:space="preserve">“username”, </w:t>
       </w:r>
       <w:r>
-        <w:t>“password”, “ripeti password”</w:t>
+        <w:t>“</w:t>
+      </w:r>
+      <w:r>
+        <w:t xml:space="preserve">inserisci </w:t>
+      </w:r>
+      <w:r>
+        <w:t>password”, “</w:t>
+      </w:r>
+      <w:r>
+        <w:t>conferma</w:t>
+      </w:r>
+      <w:r>
+        <w:t xml:space="preserve"> password”</w:t>
+      </w:r>
+      <w:r>
+        <w:t>, “data di nascita”</w:t>
       </w:r>
       <w:r>
         <w:t xml:space="preserve"> da compilare</w:t>
@@ -528,17 +592,36 @@
           <w:ilvl w:val="1"/>
           <w:numId w:val="14"/>
         </w:numPr>
+      </w:pPr>
+      <w:r>
+        <w:t>Nome: Pippo</w:t>
+      </w:r>
+    </w:p>
+    <w:p>
+      <w:pPr>
+        <w:pStyle w:val="Paragrafoelenco"/>
+        <w:numPr>
+          <w:ilvl w:val="1"/>
+          <w:numId w:val="14"/>
+        </w:numPr>
+      </w:pPr>
+      <w:r>
+        <w:t>Cognome: Neve</w:t>
+      </w:r>
+    </w:p>
+    <w:p>
+      <w:pPr>
+        <w:pStyle w:val="Paragrafoelenco"/>
+        <w:numPr>
+          <w:ilvl w:val="1"/>
+          <w:numId w:val="14"/>
+        </w:numPr>
         <w:rPr>
           <w:rFonts w:eastAsiaTheme="minorEastAsia"/>
         </w:rPr>
       </w:pPr>
-      <w:proofErr w:type="gramStart"/>
-      <w:r>
-        <w:t>Email</w:t>
-      </w:r>
-      <w:proofErr w:type="gramEnd"/>
-      <w:r>
-        <w:t xml:space="preserve">: </w:t>
+      <w:r>
+        <w:t xml:space="preserve">Email: </w:t>
       </w:r>
       <w:hyperlink r:id="rId5">
         <w:r>
@@ -561,7 +644,7 @@
         </w:numPr>
       </w:pPr>
       <w:r>
-        <w:t>u</w:t>
+        <w:t>U</w:t>
       </w:r>
       <w:r>
         <w:t>sername: pippo99</w:t>
@@ -579,10 +662,17 @@
         </w:numPr>
       </w:pPr>
       <w:r>
-        <w:t>p</w:t>
-      </w:r>
-      <w:r>
-        <w:t>assword: horror__99</w:t>
+        <w:lastRenderedPageBreak/>
+        <w:t>Inserisci p</w:t>
+      </w:r>
+      <w:r>
+        <w:t xml:space="preserve">assword: </w:t>
+      </w:r>
+      <w:r>
+        <w:t>H</w:t>
+      </w:r>
+      <w:r>
+        <w:t>orror__99</w:t>
       </w:r>
       <w:r>
         <w:t>;</w:t>
@@ -597,10 +687,16 @@
         </w:numPr>
       </w:pPr>
       <w:r>
-        <w:t>r</w:t>
-      </w:r>
-      <w:r>
-        <w:t>ipeti Password: horror__99</w:t>
+        <w:t>Conferma p</w:t>
+      </w:r>
+      <w:r>
+        <w:t xml:space="preserve">assword: </w:t>
+      </w:r>
+      <w:r>
+        <w:t>H</w:t>
+      </w:r>
+      <w:r>
+        <w:t>orror__99</w:t>
       </w:r>
       <w:r>
         <w:t>;</w:t>
@@ -615,6 +711,18 @@
         </w:numPr>
       </w:pPr>
       <w:r>
+        <w:t>Data di nascita: 23/02/1972</w:t>
+      </w:r>
+    </w:p>
+    <w:p>
+      <w:pPr>
+        <w:pStyle w:val="Paragrafoelenco"/>
+        <w:numPr>
+          <w:ilvl w:val="1"/>
+          <w:numId w:val="14"/>
+        </w:numPr>
+      </w:pPr>
+      <w:r>
         <w:t>sp</w:t>
       </w:r>
       <w:r>
@@ -673,14 +781,26 @@
     <w:p>
       <w:pPr>
         <w:pStyle w:val="Titolo2"/>
+        <w:rPr>
+          <w:b/>
+          <w:bCs/>
+        </w:rPr>
       </w:pPr>
       <w:r>
         <w:tab/>
       </w:r>
       <w:r>
+        <w:rPr>
+          <w:b/>
+          <w:bCs/>
+        </w:rPr>
         <w:t xml:space="preserve">2.3 Utente registrato risponde alla recensione </w:t>
       </w:r>
       <w:r>
+        <w:rPr>
+          <w:b/>
+          <w:bCs/>
+        </w:rPr>
         <w:t>di un altro utente</w:t>
       </w:r>
     </w:p>
@@ -719,44 +839,59 @@
         <w:t>altre risposte alla recensione di Pippo.</w:t>
       </w:r>
       <w:r>
-        <w:t xml:space="preserve"> Dato che si trova d’accordo con altri utenti che hanno risposto a Pippo decide di assegnare loro un “Upvote” cliccando sulla relativa icona accanto alla recensione.</w:t>
-      </w:r>
-    </w:p>
-    <w:p>
-      <w:r>
-        <w:br w:type="page"/>
+        <w:t xml:space="preserve"> Dato che si trova d’accordo con altri utenti che hanno risposto a Pippo decide di assegnare loro un “</w:t>
+      </w:r>
+      <w:proofErr w:type="spellStart"/>
+      <w:r>
+        <w:t>Upvote</w:t>
+      </w:r>
+      <w:proofErr w:type="spellEnd"/>
+      <w:r>
+        <w:t>” cliccando sulla relativa icona accanto alla recensione.</w:t>
       </w:r>
     </w:p>
     <w:p>
       <w:pPr>
         <w:pStyle w:val="Titolo2"/>
-      </w:pPr>
-      <w:r>
-        <w:lastRenderedPageBreak/>
-        <w:tab/>
-      </w:r>
-      <w:r>
-        <w:t xml:space="preserve">2.4 Responsabile di catalogo inserisce </w:t>
-      </w:r>
-      <w:r>
-        <w:t xml:space="preserve">in </w:t>
-      </w:r>
-      <w:r>
-        <w:t>catalogo</w:t>
-      </w:r>
-      <w:r>
+        <w:ind w:firstLine="708"/>
+        <w:rPr>
+          <w:b/>
+          <w:bCs/>
+        </w:rPr>
+      </w:pPr>
+      <w:r>
+        <w:rPr>
+          <w:b/>
+          <w:bCs/>
+        </w:rPr>
+        <w:t>2.4 Responsabile d</w:t>
+      </w:r>
+      <w:r>
+        <w:rPr>
+          <w:b/>
+          <w:bCs/>
+        </w:rPr>
+        <w:t xml:space="preserve">el </w:t>
+      </w:r>
+      <w:r>
+        <w:rPr>
+          <w:b/>
+          <w:bCs/>
+        </w:rPr>
+        <w:t>catalogo inserisce un nuovo film appena uscito</w:t>
+      </w:r>
+      <w:r>
+        <w:rPr>
+          <w:b/>
+          <w:bCs/>
+        </w:rPr>
         <w:t xml:space="preserve"> </w:t>
       </w:r>
       <w:r>
-        <w:t xml:space="preserve">un nuovo film </w:t>
-      </w:r>
-      <w:r>
-        <w:t xml:space="preserve">appena uscito </w:t>
-      </w:r>
-      <w:r>
-        <w:tab/>
-      </w:r>
-      <w:r>
+        <w:rPr>
+          <w:b/>
+          <w:bCs/>
+        </w:rPr>
         <w:t>al cinema.</w:t>
       </w:r>
     </w:p>
@@ -800,11 +935,21 @@
         <w:t xml:space="preserve">il responsabile del catalogo, </w:t>
       </w:r>
       <w:r>
-        <w:t>decide di inserirlo nella lista dei film presenti su CineHub</w:t>
-      </w:r>
-      <w:r>
-        <w:t>. Si reca su CineHub</w:t>
-      </w:r>
+        <w:t xml:space="preserve">decide di inserirlo nella lista dei film presenti su </w:t>
+      </w:r>
+      <w:proofErr w:type="spellStart"/>
+      <w:r>
+        <w:t>CineHub</w:t>
+      </w:r>
+      <w:proofErr w:type="spellEnd"/>
+      <w:r>
+        <w:t xml:space="preserve">. Si reca su </w:t>
+      </w:r>
+      <w:proofErr w:type="spellStart"/>
+      <w:r>
+        <w:t>CineHub</w:t>
+      </w:r>
+      <w:proofErr w:type="spellEnd"/>
       <w:r>
         <w:t>,</w:t>
       </w:r>
@@ -815,10 +960,43 @@
         <w:t>, in quanto responsab</w:t>
       </w:r>
       <w:r>
-        <w:t>ile del catalogo si reca nella sezione “aggiungi film”</w:t>
-      </w:r>
-      <w:r>
-        <w:t xml:space="preserve"> e visualizza</w:t>
+        <w:t>ile del catalogo si reca nella sezione “</w:t>
+      </w:r>
+      <w:r>
+        <w:t>G</w:t>
+      </w:r>
+      <w:r>
+        <w:t xml:space="preserve">estione </w:t>
+      </w:r>
+      <w:r>
+        <w:t>F</w:t>
+      </w:r>
+      <w:r>
+        <w:t>ilm”</w:t>
+      </w:r>
+      <w:r>
+        <w:t>, clicca sul bottone “</w:t>
+      </w:r>
+      <w:r>
+        <w:t>A</w:t>
+      </w:r>
+      <w:r>
+        <w:t xml:space="preserve">ggiungi </w:t>
+      </w:r>
+      <w:r>
+        <w:t>F</w:t>
+      </w:r>
+      <w:r>
+        <w:t>ilm</w:t>
+      </w:r>
+      <w:r>
+        <w:t xml:space="preserve">” </w:t>
+      </w:r>
+      <w:r>
+        <w:t xml:space="preserve">e </w:t>
+      </w:r>
+      <w:r>
+        <w:t>compare</w:t>
       </w:r>
       <w:r>
         <w:t xml:space="preserve"> un </w:t>
@@ -833,18 +1011,33 @@
         <w:t xml:space="preserve">anno </w:t>
       </w:r>
       <w:r>
-        <w:t>d’uscita”, “genere”, “trama”</w:t>
-      </w:r>
-      <w:r>
-        <w:t xml:space="preserve">, </w:t>
-      </w:r>
-      <w:r>
-        <w:t>“regista”, “attor</w:t>
+        <w:t xml:space="preserve">d’uscita”, </w:t>
+      </w:r>
+      <w:r>
+        <w:t xml:space="preserve">“link trailer”, “link locandina”, </w:t>
+      </w:r>
+      <w:r>
+        <w:t xml:space="preserve">“sinossi”, </w:t>
+      </w:r>
+      <w:r>
+        <w:t>“gener</w:t>
       </w:r>
       <w:r>
         <w:t>i</w:t>
       </w:r>
       <w:r>
+        <w:t xml:space="preserve">”, </w:t>
+      </w:r>
+      <w:r>
+        <w:t xml:space="preserve">“attori”, </w:t>
+      </w:r>
+      <w:r>
+        <w:t>“regist</w:t>
+      </w:r>
+      <w:r>
+        <w:t>i</w:t>
+      </w:r>
+      <w:r>
         <w:t>”,</w:t>
       </w:r>
       <w:r>
@@ -852,20 +1045,11 @@
       </w:r>
       <w:proofErr w:type="spellStart"/>
       <w:r>
-        <w:t>voiceactors</w:t>
+        <w:t>voiceactor</w:t>
       </w:r>
       <w:proofErr w:type="spellEnd"/>
       <w:r>
-        <w:t>”,</w:t>
-      </w:r>
-      <w:r>
-        <w:t xml:space="preserve"> </w:t>
-      </w:r>
-      <w:r>
-        <w:t>“link trailer”</w:t>
-      </w:r>
-      <w:r>
-        <w:t xml:space="preserve"> e “link locandina”</w:t>
+        <w:t>”</w:t>
       </w:r>
       <w:r>
         <w:t>.</w:t>
@@ -1012,7 +1196,7 @@
         </w:numPr>
       </w:pPr>
       <w:r>
-        <w:t>Attori Protagonisti:</w:t>
+        <w:t>Attori:</w:t>
       </w:r>
       <w:r>
         <w:t xml:space="preserve"> </w:t>
@@ -1138,21 +1322,190 @@
     <w:p>
       <w:pPr>
         <w:pStyle w:val="Titolo2"/>
+        <w:ind w:left="708" w:firstLine="6"/>
+        <w:rPr>
+          <w:b/>
+          <w:bCs/>
+        </w:rPr>
+      </w:pPr>
+      <w:r>
+        <w:rPr>
+          <w:b/>
+          <w:bCs/>
+        </w:rPr>
+        <w:t>2.5 Moderatore cancella il commento di un utente che non rispetta le policy del sito.</w:t>
+      </w:r>
+    </w:p>
+    <w:p>
+      <w:pPr>
+        <w:pStyle w:val="Paragrafoelenco"/>
+      </w:pPr>
+      <w:r>
+        <w:t xml:space="preserve">Pippo </w:t>
+      </w:r>
+      <w:r>
+        <w:t>nella sua recensione ha utilizzato termini che violano le policy</w:t>
+      </w:r>
+      <w:r>
+        <w:t xml:space="preserve">. </w:t>
+      </w:r>
+      <w:r>
+        <w:t>La</w:t>
+      </w:r>
+      <w:r>
+        <w:t xml:space="preserve"> sua recensione è stata </w:t>
+      </w:r>
+      <w:r>
+        <w:t>segnalata dagli altri utenti. Per questo motivo, la moderatrice Filomena</w:t>
+      </w:r>
+      <w:r>
+        <w:t xml:space="preserve"> </w:t>
+      </w:r>
+      <w:r>
+        <w:t>nella sezione “</w:t>
+      </w:r>
+      <w:r>
+        <w:t>Moderazione R</w:t>
+      </w:r>
+      <w:r>
+        <w:t>ecensioni</w:t>
+      </w:r>
+      <w:r>
+        <w:t>”</w:t>
+      </w:r>
+      <w:r>
+        <w:t xml:space="preserve"> </w:t>
+      </w:r>
+      <w:r>
+        <w:t>vedrà</w:t>
+      </w:r>
+      <w:r>
+        <w:t xml:space="preserve"> tra gli altri commenti segnalati, quello </w:t>
+      </w:r>
+      <w:r>
+        <w:t>d</w:t>
+      </w:r>
+      <w:r>
+        <w:t xml:space="preserve">i </w:t>
+      </w:r>
+      <w:r>
+        <w:t>P</w:t>
+      </w:r>
+      <w:r>
+        <w:t>ippo.</w:t>
+      </w:r>
+      <w:r>
+        <w:t xml:space="preserve"> Cliccando sulla recensione di Pippo</w:t>
+      </w:r>
+      <w:r>
+        <w:t xml:space="preserve"> le compare una </w:t>
+      </w:r>
+      <w:proofErr w:type="spellStart"/>
+      <w:r>
+        <w:t>dialog</w:t>
+      </w:r>
+      <w:proofErr w:type="spellEnd"/>
+      <w:r>
+        <w:t xml:space="preserve"> con il contenuto della recensione</w:t>
+      </w:r>
+      <w:r>
+        <w:t xml:space="preserve"> ed il bottone “Elimina Recensione”. </w:t>
+      </w:r>
+      <w:r>
+        <w:t>Dopo un</w:t>
+      </w:r>
+      <w:r>
+        <w:t>’</w:t>
+      </w:r>
+      <w:r>
+        <w:t xml:space="preserve">attenta lettura decide di </w:t>
+      </w:r>
+      <w:r>
+        <w:t>censurare</w:t>
+      </w:r>
+      <w:r>
+        <w:t xml:space="preserve"> il commento</w:t>
+      </w:r>
+      <w:r>
+        <w:t xml:space="preserve"> </w:t>
+      </w:r>
+      <w:r>
+        <w:lastRenderedPageBreak/>
+        <w:t>cliccando il bottone “Elimina Recensione”</w:t>
+      </w:r>
+      <w:r>
+        <w:t xml:space="preserve">. </w:t>
+      </w:r>
+      <w:r>
+        <w:t>Il contenuto della recensione di Pippo viene censurato, in modo da non poter risultare offensivo.</w:t>
+      </w:r>
+    </w:p>
+    <w:p>
+      <w:pPr>
+        <w:pStyle w:val="Titolo2"/>
+        <w:rPr>
+          <w:b/>
+          <w:bCs/>
+        </w:rPr>
       </w:pPr>
       <w:r>
         <w:tab/>
       </w:r>
       <w:r>
-        <w:t xml:space="preserve">2.5 Moderatore cancella il commento di un utente che non rispetta le </w:t>
-      </w:r>
-      <w:r>
-        <w:t xml:space="preserve">policy </w:t>
-      </w:r>
-      <w:r>
+        <w:rPr>
+          <w:b/>
+          <w:bCs/>
+        </w:rPr>
+        <w:t xml:space="preserve">2.6 Moderatore blocca </w:t>
+      </w:r>
+      <w:r>
+        <w:rPr>
+          <w:b/>
+          <w:bCs/>
+        </w:rPr>
+        <w:t>l’account di</w:t>
+      </w:r>
+      <w:r>
+        <w:rPr>
+          <w:b/>
+          <w:bCs/>
+        </w:rPr>
+        <w:t xml:space="preserve"> un utente che per svariate volte </w:t>
+      </w:r>
+      <w:r>
+        <w:rPr>
+          <w:b/>
+          <w:bCs/>
+        </w:rPr>
+        <w:t xml:space="preserve">non ha </w:t>
+      </w:r>
+      <w:r>
+        <w:rPr>
+          <w:b/>
+          <w:bCs/>
+        </w:rPr>
         <w:tab/>
       </w:r>
       <w:r>
-        <w:t>del sito.</w:t>
+        <w:rPr>
+          <w:b/>
+          <w:bCs/>
+        </w:rPr>
+        <w:t>rispettato</w:t>
+      </w:r>
+      <w:r>
+        <w:rPr>
+          <w:b/>
+          <w:bCs/>
+        </w:rPr>
+        <w:t xml:space="preserve"> </w:t>
+      </w:r>
+      <w:r>
+        <w:rPr>
+          <w:b/>
+          <w:bCs/>
+        </w:rPr>
+        <w:t xml:space="preserve">le policy del sito. </w:t>
       </w:r>
     </w:p>
     <w:p>
@@ -1160,231 +1513,105 @@
         <w:pStyle w:val="Paragrafoelenco"/>
       </w:pPr>
       <w:r>
-        <w:t xml:space="preserve">Pippo </w:t>
-      </w:r>
-      <w:r>
-        <w:t>nella sua recensione ha utilizzato termini che violano le policy</w:t>
+        <w:t>Pippo</w:t>
+      </w:r>
+      <w:r>
+        <w:t xml:space="preserve"> </w:t>
+      </w:r>
+      <w:r>
+        <w:t>lascia altre recensioni che violano le policy</w:t>
       </w:r>
       <w:r>
         <w:t xml:space="preserve">. </w:t>
       </w:r>
       <w:r>
-        <w:t>La</w:t>
-      </w:r>
-      <w:r>
-        <w:t xml:space="preserve"> sua recensione è stata </w:t>
-      </w:r>
-      <w:r>
-        <w:t>segnalata dagli altri utenti. Per questo motivo, la moderatrice Filomena</w:t>
+        <w:t>Date le numero</w:t>
+      </w:r>
+      <w:r>
+        <w:t>se</w:t>
+      </w:r>
+      <w:r>
+        <w:t xml:space="preserve"> segnalazioni</w:t>
+      </w:r>
+      <w:r>
+        <w:t>, il</w:t>
       </w:r>
       <w:r>
         <w:t xml:space="preserve"> </w:t>
       </w:r>
       <w:r>
-        <w:t xml:space="preserve">nella sezione “modera </w:t>
-      </w:r>
-      <w:r>
-        <w:t>recensioni</w:t>
-      </w:r>
-      <w:r>
-        <w:t>”</w:t>
+        <w:t xml:space="preserve">moderatore </w:t>
+      </w:r>
+      <w:proofErr w:type="spellStart"/>
+      <w:r>
+        <w:t>Jhonny</w:t>
+      </w:r>
+      <w:proofErr w:type="spellEnd"/>
+      <w:r>
+        <w:t xml:space="preserve"> decide di </w:t>
+      </w:r>
+      <w:r>
+        <w:t>bannare</w:t>
+      </w:r>
+      <w:r>
+        <w:t xml:space="preserve"> l’account di Pippo. </w:t>
+      </w:r>
+      <w:proofErr w:type="spellStart"/>
+      <w:r>
+        <w:t>Jhonny</w:t>
+      </w:r>
+      <w:proofErr w:type="spellEnd"/>
+      <w:r>
+        <w:t xml:space="preserve"> effettua l’accesso amminis</w:t>
+      </w:r>
+      <w:r>
+        <w:t>trato</w:t>
+      </w:r>
+      <w:r>
+        <w:t>re</w:t>
+      </w:r>
+      <w:r>
+        <w:t xml:space="preserve"> e si reca nella sezione “</w:t>
+      </w:r>
+      <w:r>
+        <w:t>Moderazione</w:t>
+      </w:r>
+      <w:r>
+        <w:t xml:space="preserve"> account” e gli compare, tra tutti i profili </w:t>
+      </w:r>
+      <w:r>
+        <w:t>con tante segnalazioni, il profilo di Pippo.</w:t>
+      </w:r>
+      <w:r>
+        <w:t xml:space="preserve"> Clicca sul bottone “</w:t>
+      </w:r>
+      <w:r>
+        <w:t>bann</w:t>
+      </w:r>
+      <w:r>
+        <w:t>a</w:t>
+      </w:r>
+      <w:r>
+        <w:t xml:space="preserve">”. Tutte le recensioni e risposte di Pippo vengono </w:t>
+      </w:r>
+      <w:r>
+        <w:t>censurate</w:t>
+      </w:r>
+      <w:r>
+        <w:t>.</w:t>
       </w:r>
       <w:r>
         <w:t xml:space="preserve"> </w:t>
       </w:r>
       <w:r>
-        <w:t>vedrà</w:t>
-      </w:r>
-      <w:r>
-        <w:t xml:space="preserve"> tra gli altri commenti segnalati, quello </w:t>
-      </w:r>
-      <w:r>
-        <w:t>d</w:t>
-      </w:r>
-      <w:r>
-        <w:t xml:space="preserve">i </w:t>
-      </w:r>
-      <w:r>
-        <w:t>P</w:t>
-      </w:r>
-      <w:r>
-        <w:t>ippo.</w:t>
-      </w:r>
-      <w:r>
-        <w:br/>
-      </w:r>
-      <w:r>
-        <w:t>Dopo un</w:t>
-      </w:r>
-      <w:r>
-        <w:t>’</w:t>
-      </w:r>
-      <w:r>
-        <w:t xml:space="preserve">attenta lettura decide di </w:t>
-      </w:r>
-      <w:r>
-        <w:t>censurare</w:t>
-      </w:r>
-      <w:r>
-        <w:t xml:space="preserve"> il commento, cliccando sul bottone “cancella”.</w:t>
-      </w:r>
-      <w:r>
-        <w:t xml:space="preserve"> </w:t>
-      </w:r>
-      <w:r>
-        <w:t>Il contenuto della recensione di Pippo viene censurato, in modo da non poter risultare offensivo.</w:t>
-      </w:r>
-    </w:p>
-    <w:p>
-      <w:pPr>
-        <w:pStyle w:val="Titolo2"/>
-      </w:pPr>
-      <w:r>
-        <w:br w:type="page"/>
-      </w:r>
-      <w:r>
-        <w:lastRenderedPageBreak/>
-        <w:tab/>
-      </w:r>
-      <w:r>
-        <w:t xml:space="preserve">2.6 Moderatore blocca </w:t>
-      </w:r>
-      <w:r>
-        <w:t>l’account di</w:t>
-      </w:r>
-      <w:r>
-        <w:t xml:space="preserve"> un utente che per svariate volte </w:t>
-      </w:r>
-      <w:r>
-        <w:t xml:space="preserve">non ha </w:t>
-      </w:r>
-      <w:r>
-        <w:tab/>
-      </w:r>
-      <w:r>
-        <w:t>rispettato</w:t>
-      </w:r>
-      <w:r>
-        <w:t xml:space="preserve"> </w:t>
-      </w:r>
-      <w:r>
-        <w:t xml:space="preserve">le policy del sito. </w:t>
-      </w:r>
-    </w:p>
-    <w:p>
-      <w:pPr>
-        <w:pStyle w:val="Paragrafoelenco"/>
-      </w:pPr>
-      <w:r>
-        <w:t>Pippo</w:t>
-      </w:r>
-      <w:r>
-        <w:t xml:space="preserve"> </w:t>
-      </w:r>
-      <w:r>
-        <w:t>lascia altre recensioni che violano le policy</w:t>
-      </w:r>
-      <w:r>
-        <w:t xml:space="preserve">. </w:t>
-      </w:r>
-      <w:r>
-        <w:t>Date le numero</w:t>
-      </w:r>
-      <w:r>
-        <w:t>se</w:t>
-      </w:r>
-      <w:r>
-        <w:t xml:space="preserve"> segnalazioni</w:t>
-      </w:r>
-      <w:r>
-        <w:t>, il</w:t>
-      </w:r>
-      <w:r>
-        <w:t xml:space="preserve"> </w:t>
-      </w:r>
-      <w:r>
-        <w:t xml:space="preserve">moderatore </w:t>
-      </w:r>
-      <w:proofErr w:type="spellStart"/>
-      <w:r>
-        <w:t>Jhonny</w:t>
-      </w:r>
-      <w:proofErr w:type="spellEnd"/>
-      <w:r>
-        <w:t xml:space="preserve"> decide di </w:t>
-      </w:r>
-      <w:r>
-        <w:t>bannare</w:t>
-      </w:r>
-      <w:r>
-        <w:t xml:space="preserve"> l’account di Pippo. </w:t>
-      </w:r>
-      <w:r>
-        <w:br/>
-      </w:r>
-      <w:r>
-        <w:br/>
-      </w:r>
-      <w:proofErr w:type="spellStart"/>
-      <w:r>
-        <w:t>Jhonny</w:t>
-      </w:r>
-      <w:proofErr w:type="spellEnd"/>
-      <w:r>
-        <w:t xml:space="preserve"> effettua l’accesso amminis</w:t>
-      </w:r>
-      <w:r>
-        <w:t>trato</w:t>
-      </w:r>
-      <w:r>
-        <w:t>re</w:t>
-      </w:r>
-      <w:r>
-        <w:t xml:space="preserve"> e si reca nella sezione “modera account” e gli compare, tra tutti i profili </w:t>
-      </w:r>
-      <w:r>
-        <w:t>con tante segnalazioni, il profilo di Pippo.</w:t>
-      </w:r>
-      <w:r>
-        <w:t xml:space="preserve"> Clicca sul bottone “</w:t>
-      </w:r>
-      <w:r>
-        <w:t>banna</w:t>
-      </w:r>
-      <w:r>
-        <w:t xml:space="preserve"> profilo”. Tutte le recensioni e risposte di Pippo vengono </w:t>
-      </w:r>
-      <w:r>
-        <w:t>censurate</w:t>
+        <w:t>Pippo non potrà più loggare al suo account e non potrà registrarsi con la stessa mail</w:t>
+      </w:r>
+      <w:r>
+        <w:t xml:space="preserve"> e accanto al suo username comparirà un indicazione visiva che farà capire agli altri utenti della piattaforma che quell’account è bannato</w:t>
       </w:r>
       <w:r>
         <w:t>.</w:t>
       </w:r>
-      <w:r>
-        <w:t xml:space="preserve"> </w:t>
-      </w:r>
-      <w:r>
-        <w:t>Pippo non potrà più loggare al suo account e non potrà registrarsi con la stessa mail</w:t>
-      </w:r>
-      <w:r>
-        <w:t xml:space="preserve"> e accanto al suo username comparirà </w:t>
-      </w:r>
-      <w:proofErr w:type="gramStart"/>
-      <w:r>
-        <w:t>un indicazione</w:t>
-      </w:r>
-      <w:proofErr w:type="gramEnd"/>
-      <w:r>
-        <w:t xml:space="preserve"> visiva che farà capire agli altri utenti della piattaforma che quell’account è bannato</w:t>
-      </w:r>
-      <w:r>
-        <w:t>.</w:t>
-      </w:r>
-    </w:p>
-    <w:p>
-      <w:pPr>
-        <w:pStyle w:val="Paragrafoelenco"/>
-      </w:pPr>
     </w:p>
     <w:p>
       <w:pPr>
@@ -1467,6 +1694,9 @@
       <w:r>
         <w:t>Connettersi alla piattaforma</w:t>
       </w:r>
+      <w:r>
+        <w:t>;</w:t>
+      </w:r>
     </w:p>
     <w:p>
       <w:pPr>
@@ -1486,6 +1716,12 @@
       <w:r>
         <w:t>e tv tramite titolo</w:t>
       </w:r>
+      <w:r>
+        <w:t xml:space="preserve"> e/o generi</w:t>
+      </w:r>
+      <w:r>
+        <w:t>;</w:t>
+      </w:r>
     </w:p>
     <w:p>
       <w:pPr>
@@ -1502,6 +1738,9 @@
       <w:r>
         <w:t>Visualizzare la pagina relativa a un film o una serie tv</w:t>
       </w:r>
+      <w:r>
+        <w:t>;</w:t>
+      </w:r>
     </w:p>
     <w:p>
       <w:pPr>
@@ -1518,6 +1757,9 @@
       <w:r>
         <w:t>Effettuare registrazione e Login</w:t>
       </w:r>
+      <w:r>
+        <w:t>;</w:t>
+      </w:r>
     </w:p>
     <w:p>
       <w:pPr>
@@ -1540,6 +1782,9 @@
       <w:r>
         <w:t xml:space="preserve"> lasciando un breve commento e un voto</w:t>
       </w:r>
+      <w:r>
+        <w:t>;</w:t>
+      </w:r>
     </w:p>
     <w:p>
       <w:pPr>
@@ -1556,6 +1801,9 @@
       <w:r>
         <w:t>Rispondere ad una recensione scritta da un utente</w:t>
       </w:r>
+      <w:r>
+        <w:t>;</w:t>
+      </w:r>
     </w:p>
     <w:p>
       <w:pPr>
@@ -1581,6 +1829,9 @@
       <w:r>
         <w:t>na recensione</w:t>
       </w:r>
+      <w:r>
+        <w:t>;</w:t>
+      </w:r>
     </w:p>
     <w:p>
       <w:pPr>
@@ -1597,6 +1848,9 @@
       <w:r>
         <w:t>Visualizzare tutte le recensioni di un film o una puntata</w:t>
       </w:r>
+      <w:r>
+        <w:t>;</w:t>
+      </w:r>
     </w:p>
     <w:p>
       <w:pPr>
@@ -1646,6 +1900,9 @@
       <w:r>
         <w:t xml:space="preserve"> commenti</w:t>
       </w:r>
+      <w:r>
+        <w:t>;</w:t>
+      </w:r>
     </w:p>
     <w:p>
       <w:pPr>
@@ -1662,6 +1919,9 @@
       <w:r>
         <w:t>Bannare utenti</w:t>
       </w:r>
+      <w:r>
+        <w:t>;</w:t>
+      </w:r>
     </w:p>
     <w:p>
       <w:pPr>
@@ -1674,6 +1934,9 @@
       <w:r>
         <w:t>Segnalare utenti</w:t>
       </w:r>
+      <w:r>
+        <w:t>.</w:t>
+      </w:r>
     </w:p>
     <w:p>
       <w:r>
@@ -1768,9 +2031,25 @@
       </w:r>
     </w:p>
     <w:p>
-      <w:r>
-        <w:tab/>
-        <w:t xml:space="preserve">Gli utenti di CineHub potranno commentare un film in meno di </w:t>
+      <w:pPr>
+        <w:ind w:left="708" w:firstLine="6"/>
+      </w:pPr>
+      <w:r>
+        <w:t xml:space="preserve">Gli utenti di </w:t>
+      </w:r>
+      <w:proofErr w:type="spellStart"/>
+      <w:r>
+        <w:t>CineHub</w:t>
+      </w:r>
+      <w:proofErr w:type="spellEnd"/>
+      <w:r>
+        <w:t xml:space="preserve"> potranno commentare un film</w:t>
+      </w:r>
+      <w:r>
+        <w:t xml:space="preserve"> o una puntata di una serie tv</w:t>
+      </w:r>
+      <w:r>
+        <w:t xml:space="preserve"> in meno di </w:t>
       </w:r>
       <w:r>
         <w:t>cinque</w:t>
@@ -1856,19 +2135,19 @@
         <w:br/>
       </w:r>
       <w:r>
-        <w:t xml:space="preserve">Il sistema potrà gestire </w:t>
-      </w:r>
-      <w:r>
-        <w:t>numerosi accessi simultaneamente.</w:t>
-      </w:r>
-      <w:r>
-        <w:t xml:space="preserve"> (specificare al più </w:t>
-      </w:r>
-      <w:r>
-        <w:t>per stress test</w:t>
-      </w:r>
-      <w:r>
-        <w:t>)</w:t>
+        <w:t>Il sistema potrà gestire</w:t>
+      </w:r>
+      <w:r>
+        <w:t xml:space="preserve"> al più </w:t>
+      </w:r>
+      <w:r>
+        <w:t>3</w:t>
+      </w:r>
+      <w:r>
+        <w:t>0</w:t>
+      </w:r>
+      <w:r>
+        <w:t xml:space="preserve"> accessi simultaneamente.</w:t>
       </w:r>
     </w:p>
     <w:p>
@@ -1977,6 +2256,9 @@
       <w:r>
         <w:t>comunicazioni sicure tra Client e Server</w:t>
       </w:r>
+      <w:r>
+        <w:t>.</w:t>
+      </w:r>
     </w:p>
     <w:p>
       <w:pPr>
@@ -2042,8 +2324,88 @@
     </w:p>
     <w:p>
       <w:pPr>
+        <w:pStyle w:val="Titolo1"/>
+        <w:rPr>
+          <w:b/>
+          <w:bCs/>
+          <w:color w:val="auto"/>
+        </w:rPr>
+      </w:pPr>
+      <w:r>
+        <w:rPr>
+          <w:b/>
+          <w:bCs/>
+          <w:color w:val="auto"/>
+        </w:rPr>
+        <w:t>5</w:t>
+      </w:r>
+      <w:r>
+        <w:rPr>
+          <w:b/>
+          <w:bCs/>
+          <w:color w:val="auto"/>
+        </w:rPr>
+        <w:t xml:space="preserve">. </w:t>
+      </w:r>
+      <w:r>
+        <w:rPr>
+          <w:b/>
+          <w:bCs/>
+          <w:color w:val="auto"/>
+        </w:rPr>
+        <w:t xml:space="preserve">Target </w:t>
+      </w:r>
+      <w:proofErr w:type="spellStart"/>
+      <w:r>
+        <w:rPr>
+          <w:b/>
+          <w:bCs/>
+          <w:color w:val="auto"/>
+        </w:rPr>
+        <w:t>Enviroment</w:t>
+      </w:r>
+      <w:proofErr w:type="spellEnd"/>
+    </w:p>
+    <w:p>
+      <w:pPr>
         <w:ind w:left="708"/>
       </w:pPr>
+      <w:proofErr w:type="spellStart"/>
+      <w:r>
+        <w:t>CineHub</w:t>
+      </w:r>
+      <w:proofErr w:type="spellEnd"/>
+      <w:r>
+        <w:t xml:space="preserve"> sarà web </w:t>
+      </w:r>
+      <w:proofErr w:type="spellStart"/>
+      <w:r>
+        <w:t>based</w:t>
+      </w:r>
+      <w:proofErr w:type="spellEnd"/>
+      <w:r>
+        <w:t xml:space="preserve">, cioè accessibile su qualsiasi dispositivo con connessione ad </w:t>
+      </w:r>
+      <w:r>
+        <w:t xml:space="preserve">Internet. </w:t>
+      </w:r>
+      <w:r>
+        <w:t xml:space="preserve">Per implementare </w:t>
+      </w:r>
+      <w:proofErr w:type="spellStart"/>
+      <w:r>
+        <w:t>CineHub</w:t>
+      </w:r>
+      <w:proofErr w:type="spellEnd"/>
+      <w:r>
+        <w:t xml:space="preserve"> </w:t>
+      </w:r>
+      <w:r>
+        <w:t xml:space="preserve">verrà utilizzato un Web Server che interagirà con un DBMS. I target saranno: appassionati di cinema e serie tv, critici e </w:t>
+      </w:r>
+      <w:r>
+        <w:t>chiunque sia indeciso su cosa guardare il venerdì sera.</w:t>
+      </w:r>
     </w:p>
     <w:p>
       <w:pPr>
@@ -2051,86 +2413,14 @@
         <w:rPr>
           <w:b/>
           <w:bCs/>
-          <w:color w:val="auto"/>
-        </w:rPr>
-      </w:pPr>
-      <w:r>
-        <w:rPr>
-          <w:b/>
-          <w:bCs/>
-          <w:color w:val="auto"/>
-        </w:rPr>
-        <w:t>5</w:t>
-      </w:r>
-      <w:r>
-        <w:rPr>
-          <w:b/>
-          <w:bCs/>
-          <w:color w:val="auto"/>
-        </w:rPr>
-        <w:t xml:space="preserve">. </w:t>
-      </w:r>
-      <w:r>
-        <w:rPr>
-          <w:b/>
-          <w:bCs/>
-          <w:color w:val="auto"/>
-        </w:rPr>
-        <w:t xml:space="preserve">Target </w:t>
-      </w:r>
-      <w:proofErr w:type="spellStart"/>
-      <w:r>
-        <w:rPr>
-          <w:b/>
-          <w:bCs/>
-          <w:color w:val="auto"/>
-        </w:rPr>
-        <w:t>Enviroment</w:t>
-      </w:r>
-      <w:proofErr w:type="spellEnd"/>
-    </w:p>
-    <w:p>
-      <w:pPr>
-        <w:ind w:left="708"/>
-      </w:pPr>
-      <w:r>
-        <w:t xml:space="preserve">CineHub sarà web </w:t>
-      </w:r>
-      <w:proofErr w:type="spellStart"/>
-      <w:r>
-        <w:t>based</w:t>
-      </w:r>
-      <w:proofErr w:type="spellEnd"/>
-      <w:r>
-        <w:t xml:space="preserve">, cioè accessibile su qualsiasi dispositivo con connessione ad </w:t>
-      </w:r>
-      <w:r>
-        <w:t xml:space="preserve">Internet. </w:t>
-      </w:r>
-      <w:r>
-        <w:t xml:space="preserve">Per implementare CineHub </w:t>
-      </w:r>
-      <w:r>
-        <w:t xml:space="preserve">verrà utilizzato un Web Server che interagirà con un DBMS. I target saranno: appassionati di cinema e serie tv, critici e </w:t>
-      </w:r>
-      <w:r>
-        <w:t>chiunque sia indeciso su cosa guardare il venerdì sera.</w:t>
-      </w:r>
-    </w:p>
-    <w:p>
-      <w:pPr>
-        <w:pStyle w:val="Titolo1"/>
-        <w:rPr>
-          <w:b/>
-          <w:bCs/>
-          <w:color w:val="auto"/>
-        </w:rPr>
-      </w:pPr>
-      <w:r>
-        <w:rPr>
-          <w:b/>
-          <w:bCs/>
-          <w:color w:val="auto"/>
+          <w:color w:val="000000" w:themeColor="text1"/>
+        </w:rPr>
+      </w:pPr>
+      <w:r>
+        <w:rPr>
+          <w:b/>
+          <w:bCs/>
+          <w:color w:val="000000" w:themeColor="text1"/>
         </w:rPr>
         <w:t>6</w:t>
       </w:r>
@@ -2138,7 +2428,7 @@
         <w:rPr>
           <w:b/>
           <w:bCs/>
-          <w:color w:val="auto"/>
+          <w:color w:val="000000" w:themeColor="text1"/>
         </w:rPr>
         <w:t>. Deadlines</w:t>
       </w:r>
@@ -2155,15 +2445,7 @@
         </w:rPr>
       </w:pPr>
       <w:r>
-        <w:t xml:space="preserve">Proposta di progetto e kick-off meeting: 5 </w:t>
-      </w:r>
-      <w:proofErr w:type="gramStart"/>
-      <w:r>
-        <w:t>Ottobre</w:t>
-      </w:r>
-      <w:proofErr w:type="gramEnd"/>
-      <w:r>
-        <w:t xml:space="preserve"> 2020</w:t>
+        <w:t>Proposta di progetto e kick-off meeting: 5 Ottobre 2020</w:t>
       </w:r>
     </w:p>
     <w:p>
@@ -2174,16 +2456,13 @@
           <w:numId w:val="20"/>
         </w:numPr>
       </w:pPr>
-      <w:r>
-        <w:t xml:space="preserve">Problem Statement: 16 </w:t>
-      </w:r>
-      <w:proofErr w:type="gramStart"/>
-      <w:r>
-        <w:t>Ottobre</w:t>
-      </w:r>
-      <w:proofErr w:type="gramEnd"/>
-      <w:r>
-        <w:t xml:space="preserve"> 2020</w:t>
+      <w:proofErr w:type="spellStart"/>
+      <w:r>
+        <w:t>Problem</w:t>
+      </w:r>
+      <w:proofErr w:type="spellEnd"/>
+      <w:r>
+        <w:t xml:space="preserve"> Statement: 16 Ottobre 2020</w:t>
       </w:r>
     </w:p>
     <w:p>
@@ -2195,15 +2474,7 @@
         </w:numPr>
       </w:pPr>
       <w:r>
-        <w:t xml:space="preserve">Requisiti e casi d’uso: 30 </w:t>
-      </w:r>
-      <w:proofErr w:type="gramStart"/>
-      <w:r>
-        <w:t>Ottobre</w:t>
-      </w:r>
-      <w:proofErr w:type="gramEnd"/>
-      <w:r>
-        <w:t xml:space="preserve"> 2020</w:t>
+        <w:t>Requisiti e casi d’uso: 30 Ottobre 2020</w:t>
       </w:r>
     </w:p>
     <w:p>
@@ -2228,15 +2499,7 @@
       </w:r>
       <w:proofErr w:type="spellEnd"/>
       <w:r>
-        <w:t xml:space="preserve">: 13 </w:t>
-      </w:r>
-      <w:proofErr w:type="gramStart"/>
-      <w:r>
-        <w:t>Novembre</w:t>
-      </w:r>
-      <w:proofErr w:type="gramEnd"/>
-      <w:r>
-        <w:t xml:space="preserve"> 2020</w:t>
+        <w:t>: 13 Novembre 2020</w:t>
       </w:r>
     </w:p>
     <w:p>
@@ -2256,15 +2519,7 @@
       </w:r>
       <w:proofErr w:type="spellEnd"/>
       <w:r>
-        <w:t xml:space="preserve">: 27 </w:t>
-      </w:r>
-      <w:proofErr w:type="gramStart"/>
-      <w:r>
-        <w:t>Novembre</w:t>
-      </w:r>
-      <w:proofErr w:type="gramEnd"/>
-      <w:r>
-        <w:t xml:space="preserve"> 2020</w:t>
+        <w:t>: 27 Novembre 2020</w:t>
       </w:r>
     </w:p>
     <w:p>
@@ -2276,15 +2531,7 @@
         </w:numPr>
       </w:pPr>
       <w:r>
-        <w:t xml:space="preserve">Piano di test e specifica interfacce dei moduli del sistema: 18 </w:t>
-      </w:r>
-      <w:proofErr w:type="gramStart"/>
-      <w:r>
-        <w:t>Dicembre</w:t>
-      </w:r>
-      <w:proofErr w:type="gramEnd"/>
-      <w:r>
-        <w:t xml:space="preserve"> 2020</w:t>
+        <w:t>Piano di test e specifica interfacce dei moduli del sistema: 18 Dicembre 2020</w:t>
       </w:r>
     </w:p>
     <w:p>
@@ -2359,13 +2606,8 @@
         <w:t xml:space="preserve">sarà </w:t>
       </w:r>
       <w:r>
-        <w:t xml:space="preserve">responsive, quindi adatta ad ogni </w:t>
-      </w:r>
-      <w:proofErr w:type="gramStart"/>
-      <w:r>
-        <w:t>device</w:t>
-      </w:r>
-      <w:proofErr w:type="gramEnd"/>
+        <w:t>responsive, quindi adatta ad ogni device</w:t>
+      </w:r>
       <w:r>
         <w:t xml:space="preserve"> (smartphone, tablet, desktop)</w:t>
       </w:r>

</xml_diff>